<commit_message>
Working on business plan
edited elevator pitch
</commit_message>
<xml_diff>
--- a/Documentation/Company/Business Plan/Business Plan.docx
+++ b/Documentation/Company/Business Plan/Business Plan.docx
@@ -96,7 +96,7 @@
           <w:r>
             <w:fldChar w:fldCharType="separate"/>
           </w:r>
-          <w:hyperlink w:anchor="_Toc408238328" w:history="1">
+          <w:hyperlink w:anchor="_Toc408246684" w:history="1">
             <w:r>
               <w:rPr>
                 <w:rStyle w:val="Hyperlink"/>
@@ -123,7 +123,7 @@
                 <w:noProof/>
                 <w:webHidden/>
               </w:rPr>
-              <w:instrText xml:space="preserve"> PAGEREF _Toc408238328 \h </w:instrText>
+              <w:instrText xml:space="preserve"> PAGEREF _Toc408246684 \h </w:instrText>
             </w:r>
             <w:r>
               <w:rPr>
@@ -165,7 +165,7 @@
               <w:noProof/>
             </w:rPr>
           </w:pPr>
-          <w:hyperlink w:anchor="_Toc408238329" w:history="1">
+          <w:hyperlink w:anchor="_Toc408246685" w:history="1">
             <w:r>
               <w:rPr>
                 <w:rStyle w:val="Hyperlink"/>
@@ -192,7 +192,7 @@
                 <w:noProof/>
                 <w:webHidden/>
               </w:rPr>
-              <w:instrText xml:space="preserve"> PAGEREF _Toc408238329 \h </w:instrText>
+              <w:instrText xml:space="preserve"> PAGEREF _Toc408246685 \h </w:instrText>
             </w:r>
             <w:r>
               <w:rPr>
@@ -234,7 +234,7 @@
               <w:noProof/>
             </w:rPr>
           </w:pPr>
-          <w:hyperlink w:anchor="_Toc408238330" w:history="1">
+          <w:hyperlink w:anchor="_Toc408246686" w:history="1">
             <w:r>
               <w:rPr>
                 <w:rStyle w:val="Hyperlink"/>
@@ -261,7 +261,7 @@
                 <w:noProof/>
                 <w:webHidden/>
               </w:rPr>
-              <w:instrText xml:space="preserve"> PAGEREF _Toc408238330 \h </w:instrText>
+              <w:instrText xml:space="preserve"> PAGEREF _Toc408246686 \h </w:instrText>
             </w:r>
             <w:r>
               <w:rPr>
@@ -303,7 +303,7 @@
               <w:noProof/>
             </w:rPr>
           </w:pPr>
-          <w:hyperlink w:anchor="_Toc408238331" w:history="1">
+          <w:hyperlink w:anchor="_Toc408246687" w:history="1">
             <w:r>
               <w:rPr>
                 <w:rStyle w:val="Hyperlink"/>
@@ -330,7 +330,7 @@
                 <w:noProof/>
                 <w:webHidden/>
               </w:rPr>
-              <w:instrText xml:space="preserve"> PAGEREF _Toc408238331 \h </w:instrText>
+              <w:instrText xml:space="preserve"> PAGEREF _Toc408246687 \h </w:instrText>
             </w:r>
             <w:r>
               <w:rPr>
@@ -372,7 +372,7 @@
               <w:noProof/>
             </w:rPr>
           </w:pPr>
-          <w:hyperlink w:anchor="_Toc408238332" w:history="1">
+          <w:hyperlink w:anchor="_Toc408246688" w:history="1">
             <w:r>
               <w:rPr>
                 <w:rStyle w:val="Hyperlink"/>
@@ -399,7 +399,7 @@
                 <w:noProof/>
                 <w:webHidden/>
               </w:rPr>
-              <w:instrText xml:space="preserve"> PAGEREF _Toc408238332 \h </w:instrText>
+              <w:instrText xml:space="preserve"> PAGEREF _Toc408246688 \h </w:instrText>
             </w:r>
             <w:r>
               <w:rPr>
@@ -441,7 +441,7 @@
               <w:noProof/>
             </w:rPr>
           </w:pPr>
-          <w:hyperlink w:anchor="_Toc408238333" w:history="1">
+          <w:hyperlink w:anchor="_Toc408246689" w:history="1">
             <w:r>
               <w:rPr>
                 <w:rStyle w:val="Hyperlink"/>
@@ -468,7 +468,7 @@
                 <w:noProof/>
                 <w:webHidden/>
               </w:rPr>
-              <w:instrText xml:space="preserve"> PAGEREF _Toc408238333 \h </w:instrText>
+              <w:instrText xml:space="preserve"> PAGEREF _Toc408246689 \h </w:instrText>
             </w:r>
             <w:r>
               <w:rPr>
@@ -510,7 +510,7 @@
               <w:noProof/>
             </w:rPr>
           </w:pPr>
-          <w:hyperlink w:anchor="_Toc408238334" w:history="1">
+          <w:hyperlink w:anchor="_Toc408246690" w:history="1">
             <w:r>
               <w:rPr>
                 <w:rStyle w:val="Hyperlink"/>
@@ -537,7 +537,7 @@
                 <w:noProof/>
                 <w:webHidden/>
               </w:rPr>
-              <w:instrText xml:space="preserve"> PAGEREF _Toc408238334 \h </w:instrText>
+              <w:instrText xml:space="preserve"> PAGEREF _Toc408246690 \h </w:instrText>
             </w:r>
             <w:r>
               <w:rPr>
@@ -579,7 +579,7 @@
               <w:noProof/>
             </w:rPr>
           </w:pPr>
-          <w:hyperlink w:anchor="_Toc408238335" w:history="1">
+          <w:hyperlink w:anchor="_Toc408246691" w:history="1">
             <w:r>
               <w:rPr>
                 <w:rStyle w:val="Hyperlink"/>
@@ -606,7 +606,7 @@
                 <w:noProof/>
                 <w:webHidden/>
               </w:rPr>
-              <w:instrText xml:space="preserve"> PAGEREF _Toc408238335 \h </w:instrText>
+              <w:instrText xml:space="preserve"> PAGEREF _Toc408246691 \h </w:instrText>
             </w:r>
             <w:r>
               <w:rPr>
@@ -648,7 +648,7 @@
               <w:noProof/>
             </w:rPr>
           </w:pPr>
-          <w:hyperlink w:anchor="_Toc408238336" w:history="1">
+          <w:hyperlink w:anchor="_Toc408246692" w:history="1">
             <w:r>
               <w:rPr>
                 <w:rStyle w:val="Hyperlink"/>
@@ -675,7 +675,7 @@
                 <w:noProof/>
                 <w:webHidden/>
               </w:rPr>
-              <w:instrText xml:space="preserve"> PAGEREF _Toc408238336 \h </w:instrText>
+              <w:instrText xml:space="preserve"> PAGEREF _Toc408246692 \h </w:instrText>
             </w:r>
             <w:r>
               <w:rPr>
@@ -717,7 +717,7 @@
               <w:noProof/>
             </w:rPr>
           </w:pPr>
-          <w:hyperlink w:anchor="_Toc408238337" w:history="1">
+          <w:hyperlink w:anchor="_Toc408246693" w:history="1">
             <w:r>
               <w:rPr>
                 <w:rStyle w:val="Hyperlink"/>
@@ -744,7 +744,7 @@
                 <w:noProof/>
                 <w:webHidden/>
               </w:rPr>
-              <w:instrText xml:space="preserve"> PAGEREF _Toc408238337 \h </w:instrText>
+              <w:instrText xml:space="preserve"> PAGEREF _Toc408246693 \h </w:instrText>
             </w:r>
             <w:r>
               <w:rPr>
@@ -786,7 +786,7 @@
               <w:noProof/>
             </w:rPr>
           </w:pPr>
-          <w:hyperlink w:anchor="_Toc408238338" w:history="1">
+          <w:hyperlink w:anchor="_Toc408246694" w:history="1">
             <w:r>
               <w:rPr>
                 <w:rStyle w:val="Hyperlink"/>
@@ -813,7 +813,7 @@
                 <w:noProof/>
                 <w:webHidden/>
               </w:rPr>
-              <w:instrText xml:space="preserve"> PAGEREF _Toc408238338 \h </w:instrText>
+              <w:instrText xml:space="preserve"> PAGEREF _Toc408246694 \h </w:instrText>
             </w:r>
             <w:r>
               <w:rPr>
@@ -855,7 +855,7 @@
               <w:noProof/>
             </w:rPr>
           </w:pPr>
-          <w:hyperlink w:anchor="_Toc408238339" w:history="1">
+          <w:hyperlink w:anchor="_Toc408246695" w:history="1">
             <w:r>
               <w:rPr>
                 <w:rStyle w:val="Hyperlink"/>
@@ -882,7 +882,7 @@
                 <w:noProof/>
                 <w:webHidden/>
               </w:rPr>
-              <w:instrText xml:space="preserve"> PAGEREF _Toc408238339 \h </w:instrText>
+              <w:instrText xml:space="preserve"> PAGEREF _Toc408246695 \h </w:instrText>
             </w:r>
             <w:r>
               <w:rPr>
@@ -924,7 +924,7 @@
               <w:noProof/>
             </w:rPr>
           </w:pPr>
-          <w:hyperlink w:anchor="_Toc408238340" w:history="1">
+          <w:hyperlink w:anchor="_Toc408246696" w:history="1">
             <w:r>
               <w:rPr>
                 <w:rStyle w:val="Hyperlink"/>
@@ -951,7 +951,7 @@
                 <w:noProof/>
                 <w:webHidden/>
               </w:rPr>
-              <w:instrText xml:space="preserve"> PAGEREF _Toc408238340 \h </w:instrText>
+              <w:instrText xml:space="preserve"> PAGEREF _Toc408246696 \h </w:instrText>
             </w:r>
             <w:r>
               <w:rPr>
@@ -993,7 +993,7 @@
               <w:noProof/>
             </w:rPr>
           </w:pPr>
-          <w:hyperlink w:anchor="_Toc408238341" w:history="1">
+          <w:hyperlink w:anchor="_Toc408246697" w:history="1">
             <w:r>
               <w:rPr>
                 <w:rStyle w:val="Hyperlink"/>
@@ -1020,7 +1020,7 @@
                 <w:noProof/>
                 <w:webHidden/>
               </w:rPr>
-              <w:instrText xml:space="preserve"> PAGEREF _Toc408238341 \h </w:instrText>
+              <w:instrText xml:space="preserve"> PAGEREF _Toc408246697 \h </w:instrText>
             </w:r>
             <w:r>
               <w:rPr>
@@ -1062,7 +1062,7 @@
               <w:noProof/>
             </w:rPr>
           </w:pPr>
-          <w:hyperlink w:anchor="_Toc408238342" w:history="1">
+          <w:hyperlink w:anchor="_Toc408246698" w:history="1">
             <w:r>
               <w:rPr>
                 <w:rStyle w:val="Hyperlink"/>
@@ -1089,7 +1089,7 @@
                 <w:noProof/>
                 <w:webHidden/>
               </w:rPr>
-              <w:instrText xml:space="preserve"> PAGEREF _Toc408238342 \h </w:instrText>
+              <w:instrText xml:space="preserve"> PAGEREF _Toc408246698 \h </w:instrText>
             </w:r>
             <w:r>
               <w:rPr>
@@ -1131,7 +1131,7 @@
               <w:noProof/>
             </w:rPr>
           </w:pPr>
-          <w:hyperlink w:anchor="_Toc408238343" w:history="1">
+          <w:hyperlink w:anchor="_Toc408246699" w:history="1">
             <w:r>
               <w:rPr>
                 <w:rStyle w:val="Hyperlink"/>
@@ -1158,7 +1158,7 @@
                 <w:noProof/>
                 <w:webHidden/>
               </w:rPr>
-              <w:instrText xml:space="preserve"> PAGEREF _Toc408238343 \h </w:instrText>
+              <w:instrText xml:space="preserve"> PAGEREF _Toc408246699 \h </w:instrText>
             </w:r>
             <w:r>
               <w:rPr>
@@ -1200,7 +1200,7 @@
               <w:noProof/>
             </w:rPr>
           </w:pPr>
-          <w:hyperlink w:anchor="_Toc408238344" w:history="1">
+          <w:hyperlink w:anchor="_Toc408246700" w:history="1">
             <w:r>
               <w:rPr>
                 <w:rStyle w:val="Hyperlink"/>
@@ -1227,7 +1227,7 @@
                 <w:noProof/>
                 <w:webHidden/>
               </w:rPr>
-              <w:instrText xml:space="preserve"> PAGEREF _Toc408238344 \h </w:instrText>
+              <w:instrText xml:space="preserve"> PAGEREF _Toc408246700 \h </w:instrText>
             </w:r>
             <w:r>
               <w:rPr>
@@ -1269,7 +1269,7 @@
               <w:noProof/>
             </w:rPr>
           </w:pPr>
-          <w:hyperlink w:anchor="_Toc408238345" w:history="1">
+          <w:hyperlink w:anchor="_Toc408246701" w:history="1">
             <w:r>
               <w:rPr>
                 <w:rStyle w:val="Hyperlink"/>
@@ -1296,7 +1296,7 @@
                 <w:noProof/>
                 <w:webHidden/>
               </w:rPr>
-              <w:instrText xml:space="preserve"> PAGEREF _Toc408238345 \h </w:instrText>
+              <w:instrText xml:space="preserve"> PAGEREF _Toc408246701 \h </w:instrText>
             </w:r>
             <w:r>
               <w:rPr>
@@ -1338,7 +1338,7 @@
               <w:noProof/>
             </w:rPr>
           </w:pPr>
-          <w:hyperlink w:anchor="_Toc408238346" w:history="1">
+          <w:hyperlink w:anchor="_Toc408246702" w:history="1">
             <w:r>
               <w:rPr>
                 <w:rStyle w:val="Hyperlink"/>
@@ -1365,7 +1365,7 @@
                 <w:noProof/>
                 <w:webHidden/>
               </w:rPr>
-              <w:instrText xml:space="preserve"> PAGEREF _Toc408238346 \h </w:instrText>
+              <w:instrText xml:space="preserve"> PAGEREF _Toc408246702 \h </w:instrText>
             </w:r>
             <w:r>
               <w:rPr>
@@ -1407,7 +1407,7 @@
               <w:noProof/>
             </w:rPr>
           </w:pPr>
-          <w:hyperlink w:anchor="_Toc408238347" w:history="1">
+          <w:hyperlink w:anchor="_Toc408246703" w:history="1">
             <w:r>
               <w:rPr>
                 <w:rStyle w:val="Hyperlink"/>
@@ -1434,7 +1434,7 @@
                 <w:noProof/>
                 <w:webHidden/>
               </w:rPr>
-              <w:instrText xml:space="preserve"> PAGEREF _Toc408238347 \h </w:instrText>
+              <w:instrText xml:space="preserve"> PAGEREF _Toc408246703 \h </w:instrText>
             </w:r>
             <w:r>
               <w:rPr>
@@ -1476,7 +1476,7 @@
               <w:noProof/>
             </w:rPr>
           </w:pPr>
-          <w:hyperlink w:anchor="_Toc408238348" w:history="1">
+          <w:hyperlink w:anchor="_Toc408246704" w:history="1">
             <w:r>
               <w:rPr>
                 <w:rStyle w:val="Hyperlink"/>
@@ -1503,7 +1503,7 @@
                 <w:noProof/>
                 <w:webHidden/>
               </w:rPr>
-              <w:instrText xml:space="preserve"> PAGEREF _Toc408238348 \h </w:instrText>
+              <w:instrText xml:space="preserve"> PAGEREF _Toc408246704 \h </w:instrText>
             </w:r>
             <w:r>
               <w:rPr>
@@ -1545,7 +1545,7 @@
               <w:noProof/>
             </w:rPr>
           </w:pPr>
-          <w:hyperlink w:anchor="_Toc408238349" w:history="1">
+          <w:hyperlink w:anchor="_Toc408246705" w:history="1">
             <w:r>
               <w:rPr>
                 <w:rStyle w:val="Hyperlink"/>
@@ -1572,7 +1572,7 @@
                 <w:noProof/>
                 <w:webHidden/>
               </w:rPr>
-              <w:instrText xml:space="preserve"> PAGEREF _Toc408238349 \h </w:instrText>
+              <w:instrText xml:space="preserve"> PAGEREF _Toc408246705 \h </w:instrText>
             </w:r>
             <w:r>
               <w:rPr>
@@ -1614,7 +1614,7 @@
               <w:noProof/>
             </w:rPr>
           </w:pPr>
-          <w:hyperlink w:anchor="_Toc408238350" w:history="1">
+          <w:hyperlink w:anchor="_Toc408246706" w:history="1">
             <w:r>
               <w:rPr>
                 <w:rStyle w:val="Hyperlink"/>
@@ -1641,7 +1641,7 @@
                 <w:noProof/>
                 <w:webHidden/>
               </w:rPr>
-              <w:instrText xml:space="preserve"> PAGEREF _Toc408238350 \h </w:instrText>
+              <w:instrText xml:space="preserve"> PAGEREF _Toc408246706 \h </w:instrText>
             </w:r>
             <w:r>
               <w:rPr>
@@ -1683,7 +1683,7 @@
               <w:noProof/>
             </w:rPr>
           </w:pPr>
-          <w:hyperlink w:anchor="_Toc408238351" w:history="1">
+          <w:hyperlink w:anchor="_Toc408246707" w:history="1">
             <w:r>
               <w:rPr>
                 <w:rStyle w:val="Hyperlink"/>
@@ -1710,7 +1710,7 @@
                 <w:noProof/>
                 <w:webHidden/>
               </w:rPr>
-              <w:instrText xml:space="preserve"> PAGEREF _Toc408238351 \h </w:instrText>
+              <w:instrText xml:space="preserve"> PAGEREF _Toc408246707 \h </w:instrText>
             </w:r>
             <w:r>
               <w:rPr>
@@ -1752,7 +1752,7 @@
               <w:noProof/>
             </w:rPr>
           </w:pPr>
-          <w:hyperlink w:anchor="_Toc408238352" w:history="1">
+          <w:hyperlink w:anchor="_Toc408246708" w:history="1">
             <w:r>
               <w:rPr>
                 <w:rStyle w:val="Hyperlink"/>
@@ -1779,7 +1779,7 @@
                 <w:noProof/>
                 <w:webHidden/>
               </w:rPr>
-              <w:instrText xml:space="preserve"> PAGEREF _Toc408238352 \h </w:instrText>
+              <w:instrText xml:space="preserve"> PAGEREF _Toc408246708 \h </w:instrText>
             </w:r>
             <w:r>
               <w:rPr>
@@ -1821,7 +1821,7 @@
               <w:noProof/>
             </w:rPr>
           </w:pPr>
-          <w:hyperlink w:anchor="_Toc408238353" w:history="1">
+          <w:hyperlink w:anchor="_Toc408246709" w:history="1">
             <w:r>
               <w:rPr>
                 <w:rStyle w:val="Hyperlink"/>
@@ -1848,7 +1848,7 @@
                 <w:noProof/>
                 <w:webHidden/>
               </w:rPr>
-              <w:instrText xml:space="preserve"> PAGEREF _Toc408238353 \h </w:instrText>
+              <w:instrText xml:space="preserve"> PAGEREF _Toc408246709 \h </w:instrText>
             </w:r>
             <w:r>
               <w:rPr>
@@ -1868,7 +1868,7 @@
                 <w:noProof/>
                 <w:webHidden/>
               </w:rPr>
-              <w:t>10</w:t>
+              <w:t>11</w:t>
             </w:r>
             <w:r>
               <w:rPr>
@@ -1890,7 +1890,7 @@
               <w:noProof/>
             </w:rPr>
           </w:pPr>
-          <w:hyperlink w:anchor="_Toc408238354" w:history="1">
+          <w:hyperlink w:anchor="_Toc408246710" w:history="1">
             <w:r>
               <w:rPr>
                 <w:rStyle w:val="Hyperlink"/>
@@ -1917,7 +1917,7 @@
                 <w:noProof/>
                 <w:webHidden/>
               </w:rPr>
-              <w:instrText xml:space="preserve"> PAGEREF _Toc408238354 \h </w:instrText>
+              <w:instrText xml:space="preserve"> PAGEREF _Toc408246710 \h </w:instrText>
             </w:r>
             <w:r>
               <w:rPr>
@@ -1937,7 +1937,7 @@
                 <w:noProof/>
                 <w:webHidden/>
               </w:rPr>
-              <w:t>10</w:t>
+              <w:t>11</w:t>
             </w:r>
             <w:r>
               <w:rPr>
@@ -1959,7 +1959,7 @@
               <w:noProof/>
             </w:rPr>
           </w:pPr>
-          <w:hyperlink w:anchor="_Toc408238355" w:history="1">
+          <w:hyperlink w:anchor="_Toc408246711" w:history="1">
             <w:r>
               <w:rPr>
                 <w:rStyle w:val="Hyperlink"/>
@@ -1986,7 +1986,7 @@
                 <w:noProof/>
                 <w:webHidden/>
               </w:rPr>
-              <w:instrText xml:space="preserve"> PAGEREF _Toc408238355 \h </w:instrText>
+              <w:instrText xml:space="preserve"> PAGEREF _Toc408246711 \h </w:instrText>
             </w:r>
             <w:r>
               <w:rPr>
@@ -2039,7 +2039,7 @@
       <w:pPr>
         <w:pStyle w:val="Heading1"/>
       </w:pPr>
-      <w:bookmarkStart w:id="0" w:name="_Toc408238328"/>
+      <w:bookmarkStart w:id="0" w:name="_Toc408246684"/>
       <w:r>
         <w:t>Executive Summary</w:t>
       </w:r>
@@ -2073,7 +2073,7 @@
       <w:pPr>
         <w:pStyle w:val="Heading1"/>
       </w:pPr>
-      <w:bookmarkStart w:id="1" w:name="_Toc408238329"/>
+      <w:bookmarkStart w:id="1" w:name="_Toc408246685"/>
       <w:r>
         <w:t>Organizational Structure</w:t>
       </w:r>
@@ -2560,7 +2560,19 @@
         <w:t xml:space="preserve">As a startup we </w:t>
       </w:r>
       <w:r>
-        <w:t xml:space="preserve">believe in starting with something small to begin with, and then expand later. With the type of work we are doing we don’t even need an office for </w:t>
+        <w:t>believe in starting wit</w:t>
+      </w:r>
+      <w:r>
+        <w:t>h something small</w:t>
+      </w:r>
+      <w:r>
+        <w:t xml:space="preserve"> then expand</w:t>
+      </w:r>
+      <w:r>
+        <w:t>ing</w:t>
+      </w:r>
+      <w:r>
+        <w:t xml:space="preserve"> later. With the type of work we are doing we don’t even need an office for </w:t>
       </w:r>
       <w:r>
         <w:t>a while</w:t>
@@ -2585,7 +2597,7 @@
       <w:pPr>
         <w:pStyle w:val="Heading2"/>
       </w:pPr>
-      <w:bookmarkStart w:id="2" w:name="_Toc408238330"/>
+      <w:bookmarkStart w:id="2" w:name="_Toc408246686"/>
       <w:r>
         <w:t>Objectives</w:t>
       </w:r>
@@ -2608,16 +2620,13 @@
         <w:ind w:firstLine="720"/>
       </w:pPr>
       <w:r>
-        <w:t>Plans for expansion would invest in funding and more web developers</w:t>
+        <w:t xml:space="preserve">Plans for expansion would be to hire a CFO and grant writer as well as </w:t>
+      </w:r>
+      <w:r>
+        <w:t>more web developers</w:t>
       </w:r>
       <w:r>
         <w:t>, as pictured in the diagram below.</w:t>
-      </w:r>
-      <w:r>
-        <w:t xml:space="preserve"> The CFO may answer to either the CEO or the Board of Trustees</w:t>
-      </w:r>
-      <w:r>
-        <w:t>.</w:t>
       </w:r>
     </w:p>
     <w:p>
@@ -2646,86 +2655,7 @@
         <mc:AlternateContent>
           <mc:Choice Requires="wps">
             <w:drawing>
-              <wp:anchor distT="0" distB="0" distL="114300" distR="114300" simplePos="0" relativeHeight="251665408" behindDoc="0" locked="0" layoutInCell="1" allowOverlap="1" wp14:anchorId="787B6749" wp14:editId="5CEBA517">
-                <wp:simplePos x="0" y="0"/>
-                <wp:positionH relativeFrom="column">
-                  <wp:posOffset>2990849</wp:posOffset>
-                </wp:positionH>
-                <wp:positionV relativeFrom="paragraph">
-                  <wp:posOffset>619124</wp:posOffset>
-                </wp:positionV>
-                <wp:extent cx="1266825" cy="390525"/>
-                <wp:effectExtent l="38100" t="38100" r="28575" b="28575"/>
-                <wp:wrapNone/>
-                <wp:docPr id="18" name="Straight Arrow Connector 18"/>
-                <wp:cNvGraphicFramePr/>
-                <a:graphic xmlns:a="http://schemas.openxmlformats.org/drawingml/2006/main">
-                  <a:graphicData uri="http://schemas.microsoft.com/office/word/2010/wordprocessingShape">
-                    <wps:wsp>
-                      <wps:cNvCnPr/>
-                      <wps:spPr>
-                        <a:xfrm flipH="1" flipV="1">
-                          <a:off x="0" y="0"/>
-                          <a:ext cx="1266825" cy="390525"/>
-                        </a:xfrm>
-                        <a:prstGeom prst="straightConnector1">
-                          <a:avLst/>
-                        </a:prstGeom>
-                        <a:ln>
-                          <a:solidFill>
-                            <a:schemeClr val="tx1"/>
-                          </a:solidFill>
-                          <a:tailEnd type="triangle"/>
-                        </a:ln>
-                      </wps:spPr>
-                      <wps:style>
-                        <a:lnRef idx="1">
-                          <a:schemeClr val="accent1"/>
-                        </a:lnRef>
-                        <a:fillRef idx="0">
-                          <a:schemeClr val="accent1"/>
-                        </a:fillRef>
-                        <a:effectRef idx="0">
-                          <a:schemeClr val="accent1"/>
-                        </a:effectRef>
-                        <a:fontRef idx="minor">
-                          <a:schemeClr val="tx1"/>
-                        </a:fontRef>
-                      </wps:style>
-                      <wps:bodyPr/>
-                    </wps:wsp>
-                  </a:graphicData>
-                </a:graphic>
-                <wp14:sizeRelH relativeFrom="margin">
-                  <wp14:pctWidth>0</wp14:pctWidth>
-                </wp14:sizeRelH>
-                <wp14:sizeRelV relativeFrom="margin">
-                  <wp14:pctHeight>0</wp14:pctHeight>
-                </wp14:sizeRelV>
-              </wp:anchor>
-            </w:drawing>
-          </mc:Choice>
-          <mc:Fallback>
-            <w:pict>
-              <v:shapetype w14:anchorId="2A99B942" id="_x0000_t32" coordsize="21600,21600" o:spt="32" o:oned="t" path="m,l21600,21600e" filled="f">
-                <v:path arrowok="t" fillok="f" o:connecttype="none"/>
-                <o:lock v:ext="edit" shapetype="t"/>
-              </v:shapetype>
-              <v:shape id="Straight Arrow Connector 18" o:spid="_x0000_s1026" type="#_x0000_t32" style="position:absolute;margin-left:235.5pt;margin-top:48.75pt;width:99.75pt;height:30.75pt;flip:x y;z-index:251665408;visibility:visible;mso-wrap-style:square;mso-width-percent:0;mso-height-percent:0;mso-wrap-distance-left:9pt;mso-wrap-distance-top:0;mso-wrap-distance-right:9pt;mso-wrap-distance-bottom:0;mso-position-horizontal:absolute;mso-position-horizontal-relative:text;mso-position-vertical:absolute;mso-position-vertical-relative:text;mso-width-percent:0;mso-height-percent:0;mso-width-relative:margin;mso-height-relative:margin" o:gfxdata="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" strokecolor="black [3213]" strokeweight=".5pt">
-                <v:stroke endarrow="block" joinstyle="miter"/>
-              </v:shape>
-            </w:pict>
-          </mc:Fallback>
-        </mc:AlternateContent>
-      </w:r>
-      <w:r>
-        <w:rPr>
-          <w:noProof/>
-        </w:rPr>
-        <mc:AlternateContent>
-          <mc:Choice Requires="wps">
-            <w:drawing>
-              <wp:anchor distT="0" distB="0" distL="114300" distR="114300" simplePos="0" relativeHeight="251663360" behindDoc="0" locked="0" layoutInCell="1" allowOverlap="1" wp14:anchorId="2A28EB92" wp14:editId="2D076AA0">
+              <wp:anchor distT="0" distB="0" distL="114300" distR="114300" simplePos="0" relativeHeight="251663360" behindDoc="0" locked="0" layoutInCell="1" allowOverlap="1" wp14:anchorId="2A28EB92" wp14:editId="28D5F72A">
                 <wp:simplePos x="0" y="0"/>
                 <wp:positionH relativeFrom="column">
                   <wp:posOffset>2228850</wp:posOffset>
@@ -2786,7 +2716,11 @@
           </mc:Choice>
           <mc:Fallback>
             <w:pict>
-              <v:shape w14:anchorId="125BEB5E" id="Straight Arrow Connector 17" o:spid="_x0000_s1026" type="#_x0000_t32" style="position:absolute;margin-left:175.5pt;margin-top:48pt;width:57.75pt;height:32.25pt;flip:y;z-index:251663360;visibility:visible;mso-wrap-style:square;mso-width-percent:0;mso-height-percent:0;mso-wrap-distance-left:9pt;mso-wrap-distance-top:0;mso-wrap-distance-right:9pt;mso-wrap-distance-bottom:0;mso-position-horizontal:absolute;mso-position-horizontal-relative:text;mso-position-vertical:absolute;mso-position-vertical-relative:text;mso-width-percent:0;mso-height-percent:0;mso-width-relative:margin;mso-height-relative:margin" o:gfxdata="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" strokecolor="black [3213]" strokeweight=".5pt">
+              <v:shapetype w14:anchorId="0CAC19C1" id="_x0000_t32" coordsize="21600,21600" o:spt="32" o:oned="t" path="m,l21600,21600e" filled="f">
+                <v:path arrowok="t" fillok="f" o:connecttype="none"/>
+                <o:lock v:ext="edit" shapetype="t"/>
+              </v:shapetype>
+              <v:shape id="Straight Arrow Connector 17" o:spid="_x0000_s1026" type="#_x0000_t32" style="position:absolute;margin-left:175.5pt;margin-top:48pt;width:57.75pt;height:32.25pt;flip:y;z-index:251663360;visibility:visible;mso-wrap-style:square;mso-width-percent:0;mso-height-percent:0;mso-wrap-distance-left:9pt;mso-wrap-distance-top:0;mso-wrap-distance-right:9pt;mso-wrap-distance-bottom:0;mso-position-horizontal:absolute;mso-position-horizontal-relative:text;mso-position-vertical:absolute;mso-position-vertical-relative:text;mso-width-percent:0;mso-height-percent:0;mso-width-relative:margin;mso-height-relative:margin" o:gfxdata="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" strokecolor="black [3213]" strokeweight=".5pt">
                 <v:stroke endarrow="block" joinstyle="miter"/>
               </v:shape>
             </w:pict>
@@ -2900,109 +2834,7 @@
         <mc:AlternateContent>
           <mc:Choice Requires="wps">
             <w:drawing>
-              <wp:anchor distT="45720" distB="45720" distL="114300" distR="114300" simplePos="0" relativeHeight="251689984" behindDoc="1" locked="0" layoutInCell="1" allowOverlap="1" wp14:anchorId="7F4DAB8B" wp14:editId="5326221D">
-                <wp:simplePos x="0" y="0"/>
-                <wp:positionH relativeFrom="column">
-                  <wp:posOffset>3182620</wp:posOffset>
-                </wp:positionH>
-                <wp:positionV relativeFrom="paragraph">
-                  <wp:posOffset>178435</wp:posOffset>
-                </wp:positionV>
-                <wp:extent cx="381000" cy="238125"/>
-                <wp:effectExtent l="109537" t="42863" r="90488" b="33337"/>
-                <wp:wrapTight wrapText="bothSides">
-                  <wp:wrapPolygon edited="0">
-                    <wp:start x="19613" y="-5082"/>
-                    <wp:lineTo x="10619" y="-17622"/>
-                    <wp:lineTo x="-1866" y="1492"/>
-                    <wp:lineTo x="-2815" y="14902"/>
-                    <wp:lineTo x="-2069" y="16150"/>
-                    <wp:lineTo x="2411" y="23642"/>
-                    <wp:lineTo x="3158" y="24890"/>
-                    <wp:lineTo x="11573" y="23966"/>
-                    <wp:lineTo x="24704" y="13430"/>
-                    <wp:lineTo x="24092" y="2409"/>
-                    <wp:lineTo x="19613" y="-5082"/>
-                  </wp:wrapPolygon>
-                </wp:wrapTight>
-                <wp:docPr id="217" name="Text Box 2"/>
-                <wp:cNvGraphicFramePr>
-                  <a:graphicFrameLocks xmlns:a="http://schemas.openxmlformats.org/drawingml/2006/main"/>
-                </wp:cNvGraphicFramePr>
-                <a:graphic xmlns:a="http://schemas.openxmlformats.org/drawingml/2006/main">
-                  <a:graphicData uri="http://schemas.microsoft.com/office/word/2010/wordprocessingShape">
-                    <wps:wsp>
-                      <wps:cNvSpPr txBox="1">
-                        <a:spLocks noChangeArrowheads="1"/>
-                      </wps:cNvSpPr>
-                      <wps:spPr bwMode="auto">
-                        <a:xfrm rot="18824075">
-                          <a:off x="0" y="0"/>
-                          <a:ext cx="381000" cy="238125"/>
-                        </a:xfrm>
-                        <a:prstGeom prst="rect">
-                          <a:avLst/>
-                        </a:prstGeom>
-                        <a:solidFill>
-                          <a:srgbClr val="FFFFFF"/>
-                        </a:solidFill>
-                        <a:ln w="9525">
-                          <a:noFill/>
-                          <a:miter lim="800000"/>
-                          <a:headEnd/>
-                          <a:tailEnd/>
-                        </a:ln>
-                      </wps:spPr>
-                      <wps:txbx>
-                        <w:txbxContent>
-                          <w:p>
-                            <w:r>
-                              <w:t>OR</w:t>
-                            </w:r>
-                          </w:p>
-                        </w:txbxContent>
-                      </wps:txbx>
-                      <wps:bodyPr rot="0" vert="horz" wrap="square" lIns="91440" tIns="45720" rIns="91440" bIns="45720" anchor="t" anchorCtr="0">
-                        <a:noAutofit/>
-                      </wps:bodyPr>
-                    </wps:wsp>
-                  </a:graphicData>
-                </a:graphic>
-                <wp14:sizeRelH relativeFrom="margin">
-                  <wp14:pctWidth>0</wp14:pctWidth>
-                </wp14:sizeRelH>
-                <wp14:sizeRelV relativeFrom="margin">
-                  <wp14:pctHeight>0</wp14:pctHeight>
-                </wp14:sizeRelV>
-              </wp:anchor>
-            </w:drawing>
-          </mc:Choice>
-          <mc:Fallback>
-            <w:pict>
-              <v:shape w14:anchorId="7F4DAB8B" id="Text Box 2" o:spid="_x0000_s1030" type="#_x0000_t202" style="position:absolute;left:0;text-align:left;margin-left:250.6pt;margin-top:14.05pt;width:30pt;height:18.75pt;rotation:-3032050fd;z-index:-251626496;visibility:visible;mso-wrap-style:square;mso-width-percent:0;mso-height-percent:0;mso-wrap-distance-left:9pt;mso-wrap-distance-top:3.6pt;mso-wrap-distance-right:9pt;mso-wrap-distance-bottom:3.6pt;mso-position-horizontal:absolute;mso-position-horizontal-relative:text;mso-position-vertical:absolute;mso-position-vertical-relative:text;mso-width-percent:0;mso-height-percent:0;mso-width-relative:margin;mso-height-relative:margin;v-text-anchor:top" o:gfxdata="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" stroked="f">
-                <v:textbox>
-                  <w:txbxContent>
-                    <w:p>
-                      <w:r>
-                        <w:t>OR</w:t>
-                      </w:r>
-                    </w:p>
-                  </w:txbxContent>
-                </v:textbox>
-                <w10:wrap type="tight"/>
-              </v:shape>
-            </w:pict>
-          </mc:Fallback>
-        </mc:AlternateContent>
-      </w:r>
-      <w:r>
-        <w:rPr>
-          <w:noProof/>
-        </w:rPr>
-        <mc:AlternateContent>
-          <mc:Choice Requires="wps">
-            <w:drawing>
-              <wp:anchor distT="0" distB="0" distL="114300" distR="114300" simplePos="0" relativeHeight="251677696" behindDoc="1" locked="0" layoutInCell="1" allowOverlap="1" wp14:anchorId="75D5D169" wp14:editId="68E46FE4">
+              <wp:anchor distT="0" distB="0" distL="114300" distR="114300" simplePos="0" relativeHeight="251677696" behindDoc="1" locked="0" layoutInCell="1" allowOverlap="1" wp14:anchorId="75D5D169" wp14:editId="1355A230">
                 <wp:simplePos x="0" y="0"/>
                 <wp:positionH relativeFrom="column">
                   <wp:posOffset>1581150</wp:posOffset>
@@ -3095,7 +2927,11 @@
           </mc:Choice>
           <mc:Fallback>
             <w:pict>
-              <v:shape w14:anchorId="75D5D169" id="Text Box 12" o:spid="_x0000_s1031" type="#_x0000_t202" style="position:absolute;left:0;text-align:left;margin-left:124.5pt;margin-top:22.45pt;width:95.25pt;height:45.75pt;z-index:-251638784;visibility:visible;mso-wrap-style:square;mso-wrap-distance-left:9pt;mso-wrap-distance-top:0;mso-wrap-distance-right:9pt;mso-wrap-distance-bottom:0;mso-position-horizontal:absolute;mso-position-horizontal-relative:text;mso-position-vertical:absolute;mso-position-vertical-relative:text;v-text-anchor:top" o:gfxdata="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" fillcolor="white [3201]" strokeweight=".5pt">
+              <v:shapetype w14:anchorId="75D5D169" id="_x0000_t202" coordsize="21600,21600" o:spt="202" path="m,l,21600r21600,l21600,xe">
+                <v:stroke joinstyle="miter"/>
+                <v:path gradientshapeok="t" o:connecttype="rect"/>
+              </v:shapetype>
+              <v:shape id="Text Box 12" o:spid="_x0000_s1030" type="#_x0000_t202" style="position:absolute;left:0;text-align:left;margin-left:124.5pt;margin-top:22.45pt;width:95.25pt;height:45.75pt;z-index:-251638784;visibility:visible;mso-wrap-style:square;mso-wrap-distance-left:9pt;mso-wrap-distance-top:0;mso-wrap-distance-right:9pt;mso-wrap-distance-bottom:0;mso-position-horizontal:absolute;mso-position-horizontal-relative:text;mso-position-vertical:absolute;mso-position-vertical-relative:text;v-text-anchor:top" o:gfxdata="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" fillcolor="white [3201]" strokeweight=".5pt">
                 <v:textbox>
                   <w:txbxContent>
                     <w:p>
@@ -3888,7 +3724,7 @@
       <w:pPr>
         <w:pStyle w:val="Heading1"/>
       </w:pPr>
-      <w:bookmarkStart w:id="3" w:name="_Toc408238331"/>
+      <w:bookmarkStart w:id="3" w:name="_Toc408246687"/>
       <w:r>
         <w:t>Product</w:t>
       </w:r>
@@ -3898,7 +3734,7 @@
       <w:pPr>
         <w:pStyle w:val="Heading2"/>
       </w:pPr>
-      <w:bookmarkStart w:id="4" w:name="_Toc408238332"/>
+      <w:bookmarkStart w:id="4" w:name="_Toc408246688"/>
       <w:r>
         <w:t>Benefits</w:t>
       </w:r>
@@ -3968,7 +3804,7 @@
       <w:pPr>
         <w:pStyle w:val="Heading2"/>
       </w:pPr>
-      <w:bookmarkStart w:id="5" w:name="_Toc408238333"/>
+      <w:bookmarkStart w:id="5" w:name="_Toc408246689"/>
       <w:r>
         <w:t>Description</w:t>
       </w:r>
@@ -3982,10 +3818,10 @@
         <w:ind w:firstLine="720"/>
       </w:pPr>
       <w:r>
-        <w:t>Basically</w:t>
-      </w:r>
-      <w:r>
-        <w:t xml:space="preserve">, if you want to advocate for a certain position, such as </w:t>
+        <w:t>I</w:t>
+      </w:r>
+      <w:r>
+        <w:t xml:space="preserve">f you want to advocate for a certain position, such as </w:t>
       </w:r>
       <w:r>
         <w:t xml:space="preserve">addressing </w:t>
@@ -4031,7 +3867,7 @@
       <w:pPr>
         <w:pStyle w:val="Heading2"/>
       </w:pPr>
-      <w:bookmarkStart w:id="6" w:name="_Toc408238334"/>
+      <w:bookmarkStart w:id="6" w:name="_Toc408246690"/>
       <w:r>
         <w:lastRenderedPageBreak/>
         <w:t>Knowledge Base</w:t>
@@ -4050,7 +3886,7 @@
       <w:pPr>
         <w:pStyle w:val="Heading2"/>
       </w:pPr>
-      <w:bookmarkStart w:id="7" w:name="_Toc408238335"/>
+      <w:bookmarkStart w:id="7" w:name="_Toc408246691"/>
       <w:r>
         <w:t>The Merit Scale for Arguments</w:t>
       </w:r>
@@ -4082,7 +3918,7 @@
       <w:pPr>
         <w:pStyle w:val="Heading2"/>
       </w:pPr>
-      <w:bookmarkStart w:id="8" w:name="_Toc408238336"/>
+      <w:bookmarkStart w:id="8" w:name="_Toc408246692"/>
       <w:r>
         <w:t>GitHub</w:t>
       </w:r>
@@ -4115,7 +3951,7 @@
       <w:pPr>
         <w:pStyle w:val="Heading2"/>
       </w:pPr>
-      <w:bookmarkStart w:id="9" w:name="_Toc408238337"/>
+      <w:bookmarkStart w:id="9" w:name="_Toc408246693"/>
       <w:r>
         <w:t>Future Development</w:t>
       </w:r>
@@ -4178,14 +4014,17 @@
         <w:t xml:space="preserve">using metrics and visualization of data </w:t>
       </w:r>
       <w:r>
-        <w:t>and decide which direction to head in from there</w:t>
+        <w:t>and decide which</w:t>
+      </w:r>
+      <w:r>
+        <w:t xml:space="preserve"> direction to proceed</w:t>
       </w:r>
     </w:p>
     <w:p>
       <w:pPr>
         <w:pStyle w:val="Heading1"/>
       </w:pPr>
-      <w:bookmarkStart w:id="10" w:name="_Toc408238338"/>
+      <w:bookmarkStart w:id="10" w:name="_Toc408246694"/>
       <w:r>
         <w:t>Marketing Plan</w:t>
       </w:r>
@@ -4195,7 +4034,7 @@
       <w:pPr>
         <w:pStyle w:val="Heading2"/>
       </w:pPr>
-      <w:bookmarkStart w:id="11" w:name="_Toc408238339"/>
+      <w:bookmarkStart w:id="11" w:name="_Toc408246695"/>
       <w:r>
         <w:t>Market Definition</w:t>
       </w:r>
@@ -4417,14 +4256,32 @@
     <w:p>
       <w:r>
         <w:tab/>
-        <w:t>The core constituency is an English-speaking American Male. He is either between the ages of 22 and 29 and is either working on his undergrad or is finished, or he is aged 40 or higher with a finished degree or sometimes without one.</w:t>
+        <w:t xml:space="preserve">The core constituency is an </w:t>
+      </w:r>
+      <w:r>
+        <w:t>English-speaking American m</w:t>
+      </w:r>
+      <w:r>
+        <w:t>ale. He is either between the ages of 22 and 29 and is either working on his undergrad</w:t>
+      </w:r>
+      <w:r>
+        <w:t>uate degree</w:t>
+      </w:r>
+      <w:r>
+        <w:t xml:space="preserve"> or is finished, or he is aged 40 or higher with a finished degree or sometimes without one.</w:t>
+      </w:r>
+    </w:p>
+    <w:p>
+      <w:r>
+        <w:tab/>
+        <w:t>Note that although the data shows most Wikipedians are males, Methodocracy will target both males and females equally.</w:t>
       </w:r>
     </w:p>
     <w:p>
       <w:pPr>
         <w:pStyle w:val="Heading2"/>
       </w:pPr>
-      <w:bookmarkStart w:id="12" w:name="_Toc408238340"/>
+      <w:bookmarkStart w:id="12" w:name="_Toc408246696"/>
       <w:r>
         <w:t>Trends</w:t>
       </w:r>
@@ -4518,7 +4375,7 @@
       <w:pPr>
         <w:pStyle w:val="Heading2"/>
       </w:pPr>
-      <w:bookmarkStart w:id="13" w:name="_Toc408238341"/>
+      <w:bookmarkStart w:id="13" w:name="_Toc408246697"/>
       <w:r>
         <w:t>Need</w:t>
       </w:r>
@@ -4579,7 +4436,7 @@
       <w:pPr>
         <w:pStyle w:val="Heading2"/>
       </w:pPr>
-      <w:bookmarkStart w:id="14" w:name="_Toc408238342"/>
+      <w:bookmarkStart w:id="14" w:name="_Toc408246698"/>
       <w:r>
         <w:t>Distribution Channels</w:t>
       </w:r>
@@ -4595,7 +4452,7 @@
       <w:pPr>
         <w:pStyle w:val="Heading2"/>
       </w:pPr>
-      <w:bookmarkStart w:id="15" w:name="_Toc408238343"/>
+      <w:bookmarkStart w:id="15" w:name="_Toc408246699"/>
       <w:r>
         <w:t>Promotional Efforts</w:t>
       </w:r>
@@ -4616,7 +4473,7 @@
       <w:pPr>
         <w:pStyle w:val="Heading2"/>
       </w:pPr>
-      <w:bookmarkStart w:id="16" w:name="_Toc408238344"/>
+      <w:bookmarkStart w:id="16" w:name="_Toc408246700"/>
       <w:r>
         <w:t>Projected Number of Clients</w:t>
       </w:r>
@@ -4624,14 +4481,37 @@
     </w:p>
     <w:p>
       <w:r>
-        <w:t>Using graph #, it can be projected that Methodocracy will reach 70,000 users after 12 years. The number of users will remain under 10,000 for 3 years.</w:t>
+        <w:t xml:space="preserve">Using graph </w:t>
+      </w:r>
+      <w:proofErr w:type="gramStart"/>
+      <w:r>
+        <w:t>No</w:t>
+      </w:r>
+      <w:proofErr w:type="gramEnd"/>
+      <w:r>
+        <w:t>. XX</w:t>
+      </w:r>
+      <w:r>
+        <w:t xml:space="preserve">, it can be projected that Methodocracy will reach 70,000 </w:t>
+      </w:r>
+      <w:r>
+        <w:t xml:space="preserve">active </w:t>
+      </w:r>
+      <w:r>
+        <w:t>users after 12 years. The number of</w:t>
+      </w:r>
+      <w:r>
+        <w:t xml:space="preserve"> active</w:t>
+      </w:r>
+      <w:r>
+        <w:t xml:space="preserve"> users will remain under 10,000 for 3 years.</w:t>
       </w:r>
     </w:p>
     <w:p>
       <w:pPr>
         <w:pStyle w:val="Heading2"/>
       </w:pPr>
-      <w:bookmarkStart w:id="17" w:name="_Toc408238345"/>
+      <w:bookmarkStart w:id="17" w:name="_Toc408246701"/>
       <w:r>
         <w:lastRenderedPageBreak/>
         <w:t>Costs and Projected Excess or Earned Income</w:t>
@@ -4649,14 +4529,17 @@
         <w:t>.</w:t>
       </w:r>
       <w:r>
-        <w:t xml:space="preserve"> As for Income, a variable amount depending on how far donors surpass the target goal, and the level the target goal is set.</w:t>
+        <w:t xml:space="preserve"> As for i</w:t>
+      </w:r>
+      <w:r>
+        <w:t>ncome, a variable amount depending on how far donors surpass the target goal, and the level the target goal is set.</w:t>
       </w:r>
     </w:p>
     <w:p>
       <w:pPr>
         <w:pStyle w:val="Heading1"/>
       </w:pPr>
-      <w:bookmarkStart w:id="18" w:name="_Toc408238346"/>
+      <w:bookmarkStart w:id="18" w:name="_Toc408246702"/>
       <w:r>
         <w:t>Operational Plan</w:t>
       </w:r>
@@ -4666,7 +4549,7 @@
       <w:pPr>
         <w:pStyle w:val="Heading2"/>
       </w:pPr>
-      <w:bookmarkStart w:id="19" w:name="_Toc408238347"/>
+      <w:bookmarkStart w:id="19" w:name="_Toc408246703"/>
       <w:r>
         <w:t>Location of facility</w:t>
       </w:r>
@@ -4681,7 +4564,7 @@
       <w:pPr>
         <w:pStyle w:val="Heading2"/>
       </w:pPr>
-      <w:bookmarkStart w:id="20" w:name="_Toc408238348"/>
+      <w:bookmarkStart w:id="20" w:name="_Toc408246704"/>
       <w:r>
         <w:t>Inventory</w:t>
       </w:r>
@@ -4708,14 +4591,17 @@
         </w:numPr>
       </w:pPr>
       <w:r>
-        <w:t>1 publically shared server</w:t>
+        <w:t>1 publically-</w:t>
+      </w:r>
+      <w:r>
+        <w:t>shared server</w:t>
       </w:r>
     </w:p>
     <w:p>
       <w:pPr>
         <w:pStyle w:val="Heading1"/>
       </w:pPr>
-      <w:bookmarkStart w:id="21" w:name="_Toc408238349"/>
+      <w:bookmarkStart w:id="21" w:name="_Toc408246705"/>
       <w:r>
         <w:t>Management and Organizational Team</w:t>
       </w:r>
@@ -4723,18 +4609,32 @@
     </w:p>
     <w:p>
       <w:r>
-        <w:t>Right now the only individual on the management team is the prospective CEO, Zachary Hebert. Zachary’s principles are to lead an effective organization through delegation and trust, paced review of programs, introduction of data collection and visualization, and promoting a relaxed and fun working atmosphere. Zachary is going to school for computer science and is well versed with C++. He has a history with making video games as a hobby, and organizing people together for social groups within gaming communities.</w:t>
+        <w:t>Currently,</w:t>
+      </w:r>
+      <w:r>
+        <w:t xml:space="preserve"> the only individual on the management team is the prospective CEO, Zachary Hebert. Zachary’s principles are to lead an effective organization through delegation and trust, paced review of programs, introduction of data collection and visualization, and promoting a relaxed and fun working atmosphere. Zachary is going to school f</w:t>
+      </w:r>
+      <w:r>
+        <w:t xml:space="preserve">or computer science and is </w:t>
+      </w:r>
+      <w:r>
+        <w:t>versed with C++. He has a history with making video games as a hobby, and organizing people together for so</w:t>
+      </w:r>
+      <w:bookmarkStart w:id="22" w:name="_GoBack"/>
+      <w:bookmarkEnd w:id="22"/>
+      <w:r>
+        <w:t>cial groups within gaming communities.</w:t>
       </w:r>
     </w:p>
     <w:p>
       <w:pPr>
         <w:pStyle w:val="Heading1"/>
       </w:pPr>
-      <w:bookmarkStart w:id="22" w:name="_Toc408238350"/>
+      <w:bookmarkStart w:id="23" w:name="_Toc408246706"/>
       <w:r>
         <w:t>Major Milestones</w:t>
       </w:r>
-      <w:bookmarkEnd w:id="22"/>
+      <w:bookmarkEnd w:id="23"/>
     </w:p>
     <w:p>
       <w:pPr>
@@ -4806,18 +4706,16 @@
       <w:pPr>
         <w:pStyle w:val="Heading2"/>
       </w:pPr>
-      <w:bookmarkStart w:id="23" w:name="_Toc408238351"/>
+      <w:bookmarkStart w:id="24" w:name="_Toc408246707"/>
       <w:r>
         <w:t>Timeline</w:t>
       </w:r>
-      <w:bookmarkEnd w:id="23"/>
+      <w:bookmarkEnd w:id="24"/>
     </w:p>
     <w:p>
       <w:r>
         <w:t>Timeline starts with launch of company, and extends to periods after that point.</w:t>
       </w:r>
-      <w:bookmarkStart w:id="24" w:name="_GoBack"/>
-      <w:bookmarkEnd w:id="24"/>
     </w:p>
     <w:p>
       <w:r>
@@ -5055,13 +4953,7 @@
                               <w:jc w:val="right"/>
                             </w:pPr>
                             <w:r>
-                              <w:t>#2</w:t>
-                            </w:r>
-                            <w:r>
-                              <w:t xml:space="preserve"> –</w:t>
-                            </w:r>
-                            <w:r>
-                              <w:t xml:space="preserve"> 1 year</w:t>
+                              <w:t>#2 – 1 year</w:t>
                             </w:r>
                           </w:p>
                         </w:txbxContent>
@@ -5247,10 +5139,7 @@
                               <w:jc w:val="right"/>
                             </w:pPr>
                             <w:r>
-                              <w:t>#3</w:t>
-                            </w:r>
-                            <w:r>
-                              <w:t xml:space="preserve"> – 1 year</w:t>
+                              <w:t>#3 – 1 year</w:t>
                             </w:r>
                           </w:p>
                           <w:p>
@@ -5306,41 +5195,56 @@
       <w:pPr>
         <w:pStyle w:val="Heading1"/>
       </w:pPr>
-      <w:bookmarkStart w:id="25" w:name="_Toc408238352"/>
+      <w:bookmarkStart w:id="25" w:name="_Toc408246708"/>
       <w:r>
         <w:t>Capitalization</w:t>
       </w:r>
       <w:bookmarkEnd w:id="25"/>
     </w:p>
+    <w:p>
+      <w:r>
+        <w:t>No e</w:t>
+      </w:r>
+      <w:r>
+        <w:t>quity will be able to be held in the company due to its 501(c</w:t>
+      </w:r>
+      <w:proofErr w:type="gramStart"/>
+      <w:r>
+        <w:t>)(</w:t>
+      </w:r>
+      <w:proofErr w:type="gramEnd"/>
+      <w:r>
+        <w:t>3) status. This means there is no capital structure. There are no outstanding loans, debts, holdings, bonds or endowments. There are no subsidiary relationships.</w:t>
+      </w:r>
+    </w:p>
+    <w:p>
+      <w:pPr>
+        <w:pStyle w:val="Heading1"/>
+      </w:pPr>
+      <w:bookmarkStart w:id="26" w:name="_Toc408246709"/>
+      <w:r>
+        <w:lastRenderedPageBreak/>
+        <w:t>Financial Plan</w:t>
+      </w:r>
+      <w:bookmarkEnd w:id="26"/>
+    </w:p>
     <w:p/>
     <w:p>
       <w:pPr>
         <w:pStyle w:val="Heading1"/>
       </w:pPr>
-      <w:bookmarkStart w:id="26" w:name="_Toc408238353"/>
-      <w:r>
-        <w:t>Financial Plan</w:t>
-      </w:r>
-      <w:bookmarkEnd w:id="26"/>
+      <w:bookmarkStart w:id="27" w:name="_Toc408246710"/>
+      <w:r>
+        <w:t>Considerations</w:t>
+      </w:r>
+      <w:bookmarkEnd w:id="27"/>
     </w:p>
     <w:p/>
     <w:p>
       <w:pPr>
         <w:pStyle w:val="Heading1"/>
       </w:pPr>
-      <w:bookmarkStart w:id="27" w:name="_Toc408238354"/>
-      <w:r>
-        <w:lastRenderedPageBreak/>
-        <w:t>Considerations</w:t>
-      </w:r>
-      <w:bookmarkEnd w:id="27"/>
-    </w:p>
-    <w:p/>
-    <w:p>
-      <w:pPr>
-        <w:pStyle w:val="Heading1"/>
-      </w:pPr>
-      <w:bookmarkStart w:id="28" w:name="_Toc408238355"/>
+      <w:bookmarkStart w:id="28" w:name="_Toc408246711"/>
       <w:r>
         <w:t>Appendix</w:t>
       </w:r>
@@ -7208,7 +7112,7 @@
 </file>
 
 <file path=customXml/itemProps1.xml><?xml version="1.0" encoding="utf-8"?>
-<ds:datastoreItem xmlns:ds="http://schemas.openxmlformats.org/officeDocument/2006/customXml" ds:itemID="{0887A0A1-44DB-49CE-88A6-9A4322ADEAB0}">
+<ds:datastoreItem xmlns:ds="http://schemas.openxmlformats.org/officeDocument/2006/customXml" ds:itemID="{9D2F996F-6118-4E4E-BD34-489D972467BD}">
   <ds:schemaRefs>
     <ds:schemaRef ds:uri="http://schemas.openxmlformats.org/officeDocument/2006/bibliography"/>
   </ds:schemaRefs>

</xml_diff>

<commit_message>
changed half of files from (c)2014-2015 to (c)2014
</commit_message>
<xml_diff>
--- a/Documentation/Company/Business Plan/Business Plan.docx
+++ b/Documentation/Company/Business Plan/Business Plan.docx
@@ -106,110 +106,63 @@
           <w:r>
             <w:fldChar w:fldCharType="separate"/>
           </w:r>
-          <w:bookmarkStart w:id="0" w:name="_GoBack"/>
-          <w:bookmarkEnd w:id="0"/>
-          <w:r>
-            <w:rPr>
-              <w:rStyle w:val="Hyperlink"/>
-              <w:noProof/>
-            </w:rPr>
-            <w:fldChar w:fldCharType="begin"/>
-          </w:r>
-          <w:r>
-            <w:rPr>
-              <w:rStyle w:val="Hyperlink"/>
-              <w:noProof/>
-            </w:rPr>
-            <w:instrText xml:space="preserve"> </w:instrText>
-          </w:r>
-          <w:r>
-            <w:rPr>
-              <w:noProof/>
-            </w:rPr>
-            <w:instrText>HYPERLINK \l "_Toc473926879"</w:instrText>
-          </w:r>
-          <w:r>
-            <w:rPr>
-              <w:rStyle w:val="Hyperlink"/>
-              <w:noProof/>
-            </w:rPr>
-            <w:instrText xml:space="preserve"> </w:instrText>
-          </w:r>
-          <w:r>
-            <w:rPr>
-              <w:rStyle w:val="Hyperlink"/>
-              <w:noProof/>
-            </w:rPr>
-          </w:r>
-          <w:r>
-            <w:rPr>
-              <w:rStyle w:val="Hyperlink"/>
-              <w:noProof/>
-            </w:rPr>
-            <w:fldChar w:fldCharType="separate"/>
-          </w:r>
-          <w:r>
-            <w:rPr>
-              <w:rStyle w:val="Hyperlink"/>
-              <w:noProof/>
-            </w:rPr>
-            <w:t>Notes</w:t>
-          </w:r>
-          <w:r>
-            <w:rPr>
-              <w:noProof/>
-              <w:webHidden/>
-            </w:rPr>
-            <w:tab/>
-          </w:r>
-          <w:r>
-            <w:rPr>
-              <w:noProof/>
-              <w:webHidden/>
-            </w:rPr>
-            <w:fldChar w:fldCharType="begin"/>
-          </w:r>
-          <w:r>
-            <w:rPr>
-              <w:noProof/>
-              <w:webHidden/>
-            </w:rPr>
-            <w:instrText xml:space="preserve"> PAGEREF _Toc473926879 \h </w:instrText>
-          </w:r>
-          <w:r>
-            <w:rPr>
-              <w:noProof/>
-              <w:webHidden/>
-            </w:rPr>
-          </w:r>
-          <w:r>
-            <w:rPr>
-              <w:noProof/>
-              <w:webHidden/>
-            </w:rPr>
-            <w:fldChar w:fldCharType="separate"/>
-          </w:r>
-          <w:r>
-            <w:rPr>
-              <w:noProof/>
-              <w:webHidden/>
-            </w:rPr>
-            <w:t>4</w:t>
-          </w:r>
-          <w:r>
-            <w:rPr>
-              <w:noProof/>
-              <w:webHidden/>
-            </w:rPr>
-            <w:fldChar w:fldCharType="end"/>
-          </w:r>
-          <w:r>
-            <w:rPr>
-              <w:rStyle w:val="Hyperlink"/>
-              <w:noProof/>
-            </w:rPr>
-            <w:fldChar w:fldCharType="end"/>
-          </w:r>
+          <w:hyperlink w:anchor="_Toc473926879" w:history="1">
+            <w:r>
+              <w:rPr>
+                <w:rStyle w:val="Hyperlink"/>
+                <w:noProof/>
+              </w:rPr>
+              <w:t>Notes</w:t>
+            </w:r>
+            <w:r>
+              <w:rPr>
+                <w:noProof/>
+                <w:webHidden/>
+              </w:rPr>
+              <w:tab/>
+            </w:r>
+            <w:r>
+              <w:rPr>
+                <w:noProof/>
+                <w:webHidden/>
+              </w:rPr>
+              <w:fldChar w:fldCharType="begin"/>
+            </w:r>
+            <w:r>
+              <w:rPr>
+                <w:noProof/>
+                <w:webHidden/>
+              </w:rPr>
+              <w:instrText xml:space="preserve"> PAGEREF _Toc473926879 \h </w:instrText>
+            </w:r>
+            <w:r>
+              <w:rPr>
+                <w:noProof/>
+                <w:webHidden/>
+              </w:rPr>
+            </w:r>
+            <w:r>
+              <w:rPr>
+                <w:noProof/>
+                <w:webHidden/>
+              </w:rPr>
+              <w:fldChar w:fldCharType="separate"/>
+            </w:r>
+            <w:r>
+              <w:rPr>
+                <w:noProof/>
+                <w:webHidden/>
+              </w:rPr>
+              <w:t>4</w:t>
+            </w:r>
+            <w:r>
+              <w:rPr>
+                <w:noProof/>
+                <w:webHidden/>
+              </w:rPr>
+              <w:fldChar w:fldCharType="end"/>
+            </w:r>
+          </w:hyperlink>
         </w:p>
         <w:p>
           <w:pPr>
@@ -3703,7 +3656,7 @@
           <w:rFonts w:eastAsiaTheme="minorHAnsi"/>
         </w:rPr>
       </w:pPr>
-      <w:bookmarkStart w:id="1" w:name="_Toc473926879"/>
+      <w:bookmarkStart w:id="0" w:name="_Toc473926879"/>
       <w:r>
         <w:rPr>
           <w:rFonts w:eastAsiaTheme="minorHAnsi"/>
@@ -3711,54 +3664,88 @@
         <w:lastRenderedPageBreak/>
         <w:t>Notes</w:t>
       </w:r>
+      <w:bookmarkEnd w:id="0"/>
+    </w:p>
+    <w:p>
+      <w:r>
+        <w:t>The user base of our product, methodocracy.org, is effectively the same demographic as the donors to Methodocracy Foundation. Both groups will be treated interchangeably throughout this document.</w:t>
+      </w:r>
+    </w:p>
+    <w:p>
+      <w:pPr>
+        <w:pStyle w:val="Heading1"/>
+      </w:pPr>
+      <w:bookmarkStart w:id="1" w:name="_Toc473926880"/>
+      <w:r>
+        <w:t>Executive Summary</w:t>
+      </w:r>
       <w:bookmarkEnd w:id="1"/>
     </w:p>
-    <w:p>
-      <w:r>
-        <w:t>The user base of our product, methodocracy.org, is effectively the same demographic as the donors to Methodocracy Foundation. Both groups will be treated interchangeably throughout this document.</w:t>
+    <w:p/>
+    <w:p>
+      <w:r>
+        <w:br w:type="page"/>
       </w:r>
     </w:p>
     <w:p>
       <w:pPr>
         <w:pStyle w:val="Heading1"/>
       </w:pPr>
-      <w:bookmarkStart w:id="2" w:name="_Toc473926880"/>
-      <w:r>
-        <w:t>Executive Summary</w:t>
-      </w:r>
-      <w:bookmarkEnd w:id="2"/>
-    </w:p>
-    <w:p/>
-    <w:p>
-      <w:r>
-        <w:br w:type="page"/>
-      </w:r>
-    </w:p>
-    <w:p>
-      <w:pPr>
-        <w:pStyle w:val="Heading1"/>
-      </w:pPr>
-      <w:bookmarkStart w:id="3" w:name="_Toc473926881"/>
+      <w:bookmarkStart w:id="2" w:name="_Toc473926881"/>
       <w:r>
         <w:lastRenderedPageBreak/>
         <w:t>Product</w:t>
       </w:r>
+      <w:bookmarkEnd w:id="2"/>
+    </w:p>
+    <w:p/>
+    <w:p>
+      <w:pPr>
+        <w:pStyle w:val="Heading2"/>
+      </w:pPr>
+      <w:bookmarkStart w:id="3" w:name="_Toc473926882"/>
+      <w:r>
+        <w:t>Elevator Pitch</w:t>
+      </w:r>
       <w:bookmarkEnd w:id="3"/>
     </w:p>
+    <w:p>
+      <w:r>
+        <w:t>A free website for problem-solving made into like a game. Kind of like Wikipedia, but instead of logging already known information, it focuses on generating new knowledge using established methods. Credentialed users and average Joe's can use it alike. The kicker is that some of the problems to be solved are how to make the world a better place.</w:t>
+      </w:r>
+    </w:p>
     <w:p/>
     <w:p>
       <w:pPr>
         <w:pStyle w:val="Heading2"/>
       </w:pPr>
-      <w:bookmarkStart w:id="4" w:name="_Toc473926882"/>
-      <w:r>
-        <w:t>Elevator Pitch</w:t>
+      <w:bookmarkStart w:id="4" w:name="_Toc473926883"/>
+      <w:r>
+        <w:t>Business Overview</w:t>
       </w:r>
       <w:bookmarkEnd w:id="4"/>
     </w:p>
     <w:p>
       <w:r>
-        <w:t>A free website for problem-solving made into like a game. Kind of like Wikipedia, but instead of logging already known information, it focuses on generating new knowledge using established methods. Credentialed users and average Joe's can use it alike. The kicker is that some of the problems to be solved are how to make the world a better place.</w:t>
+        <w:t>Methodocracy Foundation is a technology nonprofit</w:t>
+      </w:r>
+      <w:r>
+        <w:t>, a</w:t>
+      </w:r>
+      <w:r>
+        <w:t xml:space="preserve"> scientific</w:t>
+      </w:r>
+      <w:r>
+        <w:t xml:space="preserve"> and education</w:t>
+      </w:r>
+      <w:r>
+        <w:t>al</w:t>
+      </w:r>
+      <w:r>
+        <w:t xml:space="preserve"> charity that develops a website: methodocracy.org</w:t>
+      </w:r>
+      <w:r>
+        <w:t>.</w:t>
       </w:r>
     </w:p>
     <w:p/>
@@ -3766,33 +3753,21 @@
       <w:pPr>
         <w:pStyle w:val="Heading2"/>
       </w:pPr>
-      <w:bookmarkStart w:id="5" w:name="_Toc473926883"/>
-      <w:r>
-        <w:t>Business Overview</w:t>
+      <w:bookmarkStart w:id="5" w:name="_Toc473926884"/>
+      <w:r>
+        <w:t>Description</w:t>
       </w:r>
       <w:bookmarkEnd w:id="5"/>
     </w:p>
     <w:p>
       <w:r>
-        <w:t>Methodocracy Foundation is a technology nonprofit</w:t>
-      </w:r>
-      <w:r>
-        <w:t>, a</w:t>
-      </w:r>
-      <w:r>
-        <w:t xml:space="preserve"> scientific</w:t>
-      </w:r>
-      <w:r>
-        <w:t xml:space="preserve"> and education</w:t>
-      </w:r>
-      <w:r>
-        <w:t>al</w:t>
-      </w:r>
-      <w:r>
-        <w:t xml:space="preserve"> charity that develops a website: methodocracy.org</w:t>
-      </w:r>
-      <w:r>
-        <w:t>.</w:t>
+        <w:t>Users browse, search, and submit entries into the knowledge base. Entries can disprove, support, replicate, peer-review, allude to, expand upon, break down, summarize, etc. other entries. The website calculates and informs users the status of an entry's strength using this system. An entry is most meritable if it follows rigorous scientific, ethical</w:t>
+      </w:r>
+      <w:r>
+        <w:t>, and practical philosophical</w:t>
+      </w:r>
+      <w:r>
+        <w:t xml:space="preserve"> methods. An entry is least meritable if it is just an opinion or comment, and is less visible when sorting. Lower merit entries should not be dismissed, however, because they often inspire more meritable entries to be submitted.</w:t>
       </w:r>
     </w:p>
     <w:p/>
@@ -3800,33 +3775,11 @@
       <w:pPr>
         <w:pStyle w:val="Heading2"/>
       </w:pPr>
-      <w:bookmarkStart w:id="6" w:name="_Toc473926884"/>
-      <w:r>
-        <w:t>Description</w:t>
+      <w:bookmarkStart w:id="6" w:name="_Toc473926885"/>
+      <w:r>
+        <w:t>Benefits</w:t>
       </w:r>
       <w:bookmarkEnd w:id="6"/>
-    </w:p>
-    <w:p>
-      <w:r>
-        <w:t>Users browse, search, and submit entries into the knowledge base. Entries can disprove, support, replicate, peer-review, allude to, expand upon, break down, summarize, etc. other entries. The website calculates and informs users the status of an entry's strength using this system. An entry is most meritable if it follows rigorous scientific, ethical</w:t>
-      </w:r>
-      <w:r>
-        <w:t>, and practical philosophical</w:t>
-      </w:r>
-      <w:r>
-        <w:t xml:space="preserve"> methods. An entry is least meritable if it is just an opinion or comment, and is less visible when sorting. Lower merit entries should not be dismissed, however, because they often inspire more meritable entries to be submitted.</w:t>
-      </w:r>
-    </w:p>
-    <w:p/>
-    <w:p>
-      <w:pPr>
-        <w:pStyle w:val="Heading2"/>
-      </w:pPr>
-      <w:bookmarkStart w:id="7" w:name="_Toc473926885"/>
-      <w:r>
-        <w:t>Benefits</w:t>
-      </w:r>
-      <w:bookmarkEnd w:id="7"/>
     </w:p>
     <w:p>
       <w:r>
@@ -3943,11 +3896,11 @@
       <w:pPr>
         <w:pStyle w:val="Heading2"/>
       </w:pPr>
-      <w:bookmarkStart w:id="8" w:name="_Toc473926886"/>
+      <w:bookmarkStart w:id="7" w:name="_Toc473926886"/>
       <w:r>
         <w:t>Example of Use</w:t>
       </w:r>
-      <w:bookmarkEnd w:id="8"/>
+      <w:bookmarkEnd w:id="7"/>
     </w:p>
     <w:p>
       <w:r>
@@ -3969,15 +3922,31 @@
       <w:pPr>
         <w:pStyle w:val="Heading2"/>
       </w:pPr>
-      <w:bookmarkStart w:id="9" w:name="_Toc473926887"/>
+      <w:bookmarkStart w:id="8" w:name="_Toc473926887"/>
       <w:r>
         <w:t>Mission Statement</w:t>
       </w:r>
+      <w:bookmarkEnd w:id="8"/>
+    </w:p>
+    <w:p>
+      <w:r>
+        <w:t>To engage everyone in problem-solving, using the scientific method, ethics, and practical philosophy as the most meritable methods. To ensure that, through Methodocracy, humanity always has the ability to problem solve as much and as fast as possible.</w:t>
+      </w:r>
+    </w:p>
+    <w:p/>
+    <w:p>
+      <w:pPr>
+        <w:pStyle w:val="Heading2"/>
+      </w:pPr>
+      <w:bookmarkStart w:id="9" w:name="_Toc473926888"/>
+      <w:r>
+        <w:t>Vision Statement</w:t>
+      </w:r>
       <w:bookmarkEnd w:id="9"/>
     </w:p>
     <w:p>
       <w:r>
-        <w:t>To engage everyone in problem-solving, using the scientific method, ethics, and practical philosophy as the most meritable methods. To ensure that, through Methodocracy, humanity always has the ability to problem solve as much and as fast as possible.</w:t>
+        <w:t>To be known as the first place where thinkers and problem-solvers go. To ensure the survival of all. To take care of suffering and improve the quality of life for all now and in the future.</w:t>
       </w:r>
     </w:p>
     <w:p/>
@@ -3985,27 +3954,11 @@
       <w:pPr>
         <w:pStyle w:val="Heading2"/>
       </w:pPr>
-      <w:bookmarkStart w:id="10" w:name="_Toc473926888"/>
-      <w:r>
-        <w:t>Vision Statement</w:t>
+      <w:bookmarkStart w:id="10" w:name="_Toc473926889"/>
+      <w:r>
+        <w:t>Value Statement</w:t>
       </w:r>
       <w:bookmarkEnd w:id="10"/>
-    </w:p>
-    <w:p>
-      <w:r>
-        <w:t>To be known as the first place where thinkers and problem-solvers go. To ensure the survival of all. To take care of suffering and improve the quality of life for all now and in the future.</w:t>
-      </w:r>
-    </w:p>
-    <w:p/>
-    <w:p>
-      <w:pPr>
-        <w:pStyle w:val="Heading2"/>
-      </w:pPr>
-      <w:bookmarkStart w:id="11" w:name="_Toc473926889"/>
-      <w:r>
-        <w:t>Value Statement</w:t>
-      </w:r>
-      <w:bookmarkEnd w:id="11"/>
     </w:p>
     <w:p>
       <w:pPr>
@@ -4363,11 +4316,11 @@
       <w:pPr>
         <w:pStyle w:val="Heading2"/>
       </w:pPr>
-      <w:bookmarkStart w:id="12" w:name="_Toc473926890"/>
+      <w:bookmarkStart w:id="11" w:name="_Toc473926890"/>
       <w:r>
         <w:t>Future Development Plans</w:t>
       </w:r>
-      <w:bookmarkEnd w:id="12"/>
+      <w:bookmarkEnd w:id="11"/>
     </w:p>
     <w:p>
       <w:r>
@@ -4411,12 +4364,12 @@
       <w:pPr>
         <w:pStyle w:val="Heading2"/>
       </w:pPr>
-      <w:bookmarkStart w:id="13" w:name="_Toc473926891"/>
+      <w:bookmarkStart w:id="12" w:name="_Toc473926891"/>
       <w:r>
         <w:lastRenderedPageBreak/>
         <w:t>License and Git/GitHub Information</w:t>
       </w:r>
-      <w:bookmarkEnd w:id="13"/>
+      <w:bookmarkEnd w:id="12"/>
     </w:p>
     <w:p>
       <w:r>
@@ -4466,25 +4419,25 @@
       <w:pPr>
         <w:pStyle w:val="Heading1"/>
       </w:pPr>
-      <w:bookmarkStart w:id="14" w:name="_Toc473926892"/>
+      <w:bookmarkStart w:id="13" w:name="_Toc473926892"/>
       <w:r>
         <w:t>Marketing Plan</w:t>
       </w:r>
+      <w:bookmarkEnd w:id="13"/>
+    </w:p>
+    <w:p/>
+    <w:p>
+      <w:pPr>
+        <w:pStyle w:val="Heading2"/>
+      </w:pPr>
+      <w:bookmarkStart w:id="14" w:name="_Toc473926893"/>
+      <w:r>
+        <w:t>Market and Sub-Sectors of the Market Definition</w:t>
+      </w:r>
+      <w:r>
+        <w:t xml:space="preserve"> – Target Audience</w:t>
+      </w:r>
       <w:bookmarkEnd w:id="14"/>
-    </w:p>
-    <w:p/>
-    <w:p>
-      <w:pPr>
-        <w:pStyle w:val="Heading2"/>
-      </w:pPr>
-      <w:bookmarkStart w:id="15" w:name="_Toc473926893"/>
-      <w:r>
-        <w:t>Market and Sub-Sectors of the Market Definition</w:t>
-      </w:r>
-      <w:r>
-        <w:t xml:space="preserve"> – Target Audience</w:t>
-      </w:r>
-      <w:bookmarkEnd w:id="15"/>
     </w:p>
     <w:p>
       <w:r>
@@ -4547,11 +4500,11 @@
       <w:pPr>
         <w:pStyle w:val="Heading2"/>
       </w:pPr>
-      <w:bookmarkStart w:id="16" w:name="_Toc473926894"/>
+      <w:bookmarkStart w:id="15" w:name="_Toc473926894"/>
       <w:r>
         <w:t>Trends of the Market</w:t>
       </w:r>
-      <w:bookmarkEnd w:id="16"/>
+      <w:bookmarkEnd w:id="15"/>
     </w:p>
     <w:p>
       <w:r>
@@ -4595,7 +4548,7 @@
           <w:szCs w:val="21"/>
         </w:rPr>
       </w:pPr>
-      <w:bookmarkStart w:id="17" w:name="_Toc473926895"/>
+      <w:bookmarkStart w:id="16" w:name="_Toc473926895"/>
       <w:r>
         <w:rPr>
           <w:b/>
@@ -4606,7 +4559,7 @@
         </w:rPr>
         <w:t>Academia has a huge money problem</w:t>
       </w:r>
-      <w:bookmarkEnd w:id="17"/>
+      <w:bookmarkEnd w:id="16"/>
     </w:p>
     <w:p>
       <w:pPr>
@@ -4673,7 +4626,7 @@
           <w:szCs w:val="23"/>
         </w:rPr>
       </w:pPr>
-      <w:bookmarkStart w:id="18" w:name="_Toc473926896"/>
+      <w:bookmarkStart w:id="17" w:name="_Toc473926896"/>
       <w:r>
         <w:rPr>
           <w:b/>
@@ -4684,7 +4637,7 @@
         </w:rPr>
         <w:t>Too many studies are poorly designed</w:t>
       </w:r>
-      <w:bookmarkEnd w:id="18"/>
+      <w:bookmarkEnd w:id="17"/>
     </w:p>
     <w:p>
       <w:r>
@@ -4704,7 +4657,7 @@
           <w:szCs w:val="21"/>
         </w:rPr>
       </w:pPr>
-      <w:bookmarkStart w:id="19" w:name="_Toc473926897"/>
+      <w:bookmarkStart w:id="18" w:name="_Toc473926897"/>
       <w:r>
         <w:rPr>
           <w:b/>
@@ -4715,7 +4668,7 @@
         </w:rPr>
         <w:t>Scientists rarely replicate experimental results</w:t>
       </w:r>
-      <w:bookmarkEnd w:id="19"/>
+      <w:bookmarkEnd w:id="18"/>
     </w:p>
     <w:p>
       <w:r>
@@ -4735,7 +4688,7 @@
           <w:szCs w:val="21"/>
         </w:rPr>
       </w:pPr>
-      <w:bookmarkStart w:id="20" w:name="_Toc473926898"/>
+      <w:bookmarkStart w:id="19" w:name="_Toc473926898"/>
       <w:r>
         <w:rPr>
           <w:b/>
@@ -4746,7 +4699,7 @@
         </w:rPr>
         <w:t>Peer review doesn't work the way it's supposed to</w:t>
       </w:r>
-      <w:bookmarkEnd w:id="20"/>
+      <w:bookmarkEnd w:id="19"/>
     </w:p>
     <w:p>
       <w:r>
@@ -4766,7 +4719,7 @@
           <w:szCs w:val="21"/>
         </w:rPr>
       </w:pPr>
-      <w:bookmarkStart w:id="21" w:name="_Toc473926899"/>
+      <w:bookmarkStart w:id="20" w:name="_Toc473926899"/>
       <w:r>
         <w:rPr>
           <w:b/>
@@ -4777,7 +4730,7 @@
         </w:rPr>
         <w:t>Scientific journal paywalls make reading results expensive</w:t>
       </w:r>
-      <w:bookmarkEnd w:id="21"/>
+      <w:bookmarkEnd w:id="20"/>
     </w:p>
     <w:p>
       <w:r>
@@ -4797,7 +4750,7 @@
           <w:szCs w:val="21"/>
         </w:rPr>
       </w:pPr>
-      <w:bookmarkStart w:id="22" w:name="_Toc473926900"/>
+      <w:bookmarkStart w:id="21" w:name="_Toc473926900"/>
       <w:r>
         <w:rPr>
           <w:b/>
@@ -4809,7 +4762,7 @@
         <w:lastRenderedPageBreak/>
         <w:t>Science is often poorly communicated to the public</w:t>
       </w:r>
-      <w:bookmarkEnd w:id="22"/>
+      <w:bookmarkEnd w:id="21"/>
     </w:p>
     <w:p>
       <w:r>
@@ -4829,7 +4782,7 @@
           <w:szCs w:val="21"/>
         </w:rPr>
       </w:pPr>
-      <w:bookmarkStart w:id="23" w:name="_Toc473926901"/>
+      <w:bookmarkStart w:id="22" w:name="_Toc473926901"/>
       <w:r>
         <w:rPr>
           <w:b/>
@@ -4840,22 +4793,22 @@
         </w:rPr>
         <w:t>It's very hard to be a young scientist</w:t>
       </w:r>
+      <w:bookmarkEnd w:id="22"/>
+    </w:p>
+    <w:p>
+      <w:r>
+        <w:t>Long hours, low pay, short contracts incentivize conservative work, severe employer’s market, depression rampant.</w:t>
+      </w:r>
+    </w:p>
+    <w:p>
+      <w:pPr>
+        <w:pStyle w:val="Heading2"/>
+      </w:pPr>
+      <w:bookmarkStart w:id="23" w:name="_Toc473926902"/>
+      <w:r>
+        <w:t>Need of the Product</w:t>
+      </w:r>
       <w:bookmarkEnd w:id="23"/>
-    </w:p>
-    <w:p>
-      <w:r>
-        <w:t>Long hours, low pay, short contracts incentivize conservative work, severe employer’s market, depression rampant.</w:t>
-      </w:r>
-    </w:p>
-    <w:p>
-      <w:pPr>
-        <w:pStyle w:val="Heading2"/>
-      </w:pPr>
-      <w:bookmarkStart w:id="24" w:name="_Toc473926902"/>
-      <w:r>
-        <w:t>Need of the Product</w:t>
-      </w:r>
-      <w:bookmarkEnd w:id="24"/>
     </w:p>
     <w:p>
       <w:r>
@@ -4925,36 +4878,52 @@
       <w:pPr>
         <w:pStyle w:val="Heading2"/>
       </w:pPr>
-      <w:bookmarkStart w:id="25" w:name="_Toc473926903"/>
+      <w:bookmarkStart w:id="24" w:name="_Toc473926903"/>
       <w:r>
         <w:t>Direct Competitors</w:t>
       </w:r>
+      <w:bookmarkEnd w:id="24"/>
+    </w:p>
+    <w:p>
+      <w:r>
+        <w:t>Scientific publications a</w:t>
+      </w:r>
+      <w:r>
+        <w:t xml:space="preserve">re our direct competitors. There are many of them so competitive forces are low. </w:t>
+      </w:r>
+      <w:r>
+        <w:t>Because of the many problems in the academic field, competition should not be too difficult at first, it is possible to coexist with our competitors</w:t>
+      </w:r>
+      <w:r>
+        <w:t xml:space="preserve"> as yet another </w:t>
+      </w:r>
+      <w:r>
+        <w:t>publication</w:t>
+      </w:r>
+      <w:r>
+        <w:t>.</w:t>
+      </w:r>
+      <w:r>
+        <w:t xml:space="preserve"> We would be the first digital publication that is extremely robust and in-depth.</w:t>
+      </w:r>
+      <w:r>
+        <w:t xml:space="preserve"> Once our organization inspires others we may face more targeted competition.</w:t>
+      </w:r>
+    </w:p>
+    <w:p/>
+    <w:p>
+      <w:pPr>
+        <w:pStyle w:val="Heading2"/>
+      </w:pPr>
+      <w:bookmarkStart w:id="25" w:name="_Toc473926904"/>
+      <w:r>
+        <w:t>Indirect Competitors</w:t>
+      </w:r>
       <w:bookmarkEnd w:id="25"/>
     </w:p>
     <w:p>
       <w:r>
-        <w:t>Scientific publications a</w:t>
-      </w:r>
-      <w:r>
-        <w:t xml:space="preserve">re our direct competitors. There are many of them so competitive forces are low. </w:t>
-      </w:r>
-      <w:r>
-        <w:t>Because of the many problems in the academic field, competition should not be too difficult at first, it is possible to coexist with our competitors</w:t>
-      </w:r>
-      <w:r>
-        <w:t xml:space="preserve"> as yet another </w:t>
-      </w:r>
-      <w:r>
-        <w:t>publication</w:t>
-      </w:r>
-      <w:r>
-        <w:t>.</w:t>
-      </w:r>
-      <w:r>
-        <w:t xml:space="preserve"> We would be the first digital publication that is extremely robust and in-depth.</w:t>
-      </w:r>
-      <w:r>
-        <w:t xml:space="preserve"> Once our organization inspires others we may face more targeted competition.</w:t>
+        <w:t>Wikipedia is the only nonprofit website that is doing something remotely similar to methodocracy.org. Wikipedia merely logs already known information while Methodocracy generates new knowledge. Competition should favor us greatly.</w:t>
       </w:r>
     </w:p>
     <w:p/>
@@ -4962,27 +4931,11 @@
       <w:pPr>
         <w:pStyle w:val="Heading2"/>
       </w:pPr>
-      <w:bookmarkStart w:id="26" w:name="_Toc473926904"/>
-      <w:r>
-        <w:t>Indirect Competitors</w:t>
+      <w:bookmarkStart w:id="26" w:name="_Toc473926905"/>
+      <w:r>
+        <w:t>Competitive Advantage</w:t>
       </w:r>
       <w:bookmarkEnd w:id="26"/>
-    </w:p>
-    <w:p>
-      <w:r>
-        <w:t>Wikipedia is the only nonprofit website that is doing something remotely similar to methodocracy.org. Wikipedia merely logs already known information while Methodocracy generates new knowledge. Competition should favor us greatly.</w:t>
-      </w:r>
-    </w:p>
-    <w:p/>
-    <w:p>
-      <w:pPr>
-        <w:pStyle w:val="Heading2"/>
-      </w:pPr>
-      <w:bookmarkStart w:id="27" w:name="_Toc473926905"/>
-      <w:r>
-        <w:t>Competitive Advantage</w:t>
-      </w:r>
-      <w:bookmarkEnd w:id="27"/>
     </w:p>
     <w:p>
       <w:r>
@@ -5083,77 +5036,77 @@
       <w:pPr>
         <w:pStyle w:val="Heading2"/>
       </w:pPr>
-      <w:bookmarkStart w:id="28" w:name="_Toc473926906"/>
+      <w:bookmarkStart w:id="27" w:name="_Toc473926906"/>
       <w:r>
         <w:t>Distribution Channels and Promotional Efforts</w:t>
       </w:r>
+      <w:bookmarkEnd w:id="27"/>
+    </w:p>
+    <w:p>
+      <w:r>
+        <w:t xml:space="preserve">The main distribution channel to bring new users and potential donors to methodocracy.org is current users posting links to methodocracy.org to back up their claims on the internet. </w:t>
+      </w:r>
+      <w:r>
+        <w:t xml:space="preserve">Another distribution channel is endorsements and referrals by reputable sources, which can be achieved through press releases of accomplishments made through Methodocracy, and by networking. </w:t>
+      </w:r>
+      <w:r>
+        <w:t>Once a user is engaged, they are likely to return to the website on their own accord.</w:t>
+      </w:r>
+    </w:p>
+    <w:p>
+      <w:r>
+        <w:t xml:space="preserve">The main way of soliciting donations is </w:t>
+      </w:r>
+      <w:r>
+        <w:t xml:space="preserve">directly </w:t>
+      </w:r>
+      <w:r>
+        <w:t>on methodocracy.org, similar to how Wikimedia does it with Wikipedia. The difference, however, is that th</w:t>
+      </w:r>
+      <w:r>
+        <w:t xml:space="preserve">e process is going to be </w:t>
+      </w:r>
+      <w:r>
+        <w:t>properly gamified. Traditional methods for seeking funding will be used as well.</w:t>
+      </w:r>
+    </w:p>
+    <w:p>
+      <w:r>
+        <w:t>The most appropriate promotional efforts would be to crowd-fund with a site similar to Kickstarter, but with an alternative th</w:t>
+      </w:r>
+      <w:r>
+        <w:t>at</w:t>
+      </w:r>
+      <w:r>
+        <w:t xml:space="preserve"> best suits our needs. The focus of this promotion would be less on funding, and more on establishing brand recognition.</w:t>
+      </w:r>
+    </w:p>
+    <w:p>
+      <w:r>
+        <w:t>Funding will be encouraged to take place through the website or other public means so that Methodocracy Foundation meets the Public Support Clause of 501(c)(3) organizations.</w:t>
+      </w:r>
+    </w:p>
+    <w:p/>
+    <w:p>
+      <w:pPr>
+        <w:pStyle w:val="Heading1"/>
+      </w:pPr>
+      <w:bookmarkStart w:id="28" w:name="_Toc473926907"/>
+      <w:r>
+        <w:t>Operational Plan</w:t>
+      </w:r>
       <w:bookmarkEnd w:id="28"/>
     </w:p>
-    <w:p>
-      <w:r>
-        <w:t xml:space="preserve">The main distribution channel to bring new users and potential donors to methodocracy.org is current users posting links to methodocracy.org to back up their claims on the internet. </w:t>
-      </w:r>
-      <w:r>
-        <w:t xml:space="preserve">Another distribution channel is endorsements and referrals by reputable sources, which can be achieved through press releases of accomplishments made through Methodocracy, and by networking. </w:t>
-      </w:r>
-      <w:r>
-        <w:t>Once a user is engaged, they are likely to return to the website on their own accord.</w:t>
-      </w:r>
-    </w:p>
-    <w:p>
-      <w:r>
-        <w:t xml:space="preserve">The main way of soliciting donations is </w:t>
-      </w:r>
-      <w:r>
-        <w:t xml:space="preserve">directly </w:t>
-      </w:r>
-      <w:r>
-        <w:t>on methodocracy.org, similar to how Wikimedia does it with Wikipedia. The difference, however, is that th</w:t>
-      </w:r>
-      <w:r>
-        <w:t xml:space="preserve">e process is going to be </w:t>
-      </w:r>
-      <w:r>
-        <w:t>properly gamified. Traditional methods for seeking funding will be used as well.</w:t>
-      </w:r>
-    </w:p>
-    <w:p>
-      <w:r>
-        <w:t>The most appropriate promotional efforts would be to crowd-fund with a site similar to Kickstarter, but with an alternative th</w:t>
-      </w:r>
-      <w:r>
-        <w:t>at</w:t>
-      </w:r>
-      <w:r>
-        <w:t xml:space="preserve"> best suits our needs. The focus of this promotion would be less on funding, and more on establishing brand recognition.</w:t>
-      </w:r>
-    </w:p>
-    <w:p>
-      <w:r>
-        <w:t>Funding will be encouraged to take place through the website or other public means so that Methodocracy Foundation meets the Public Support Clause of 501(c)(3) organizations.</w:t>
-      </w:r>
-    </w:p>
     <w:p/>
     <w:p>
       <w:pPr>
-        <w:pStyle w:val="Heading1"/>
-      </w:pPr>
-      <w:bookmarkStart w:id="29" w:name="_Toc473926907"/>
-      <w:r>
-        <w:t>Operational Plan</w:t>
+        <w:pStyle w:val="Heading2"/>
+      </w:pPr>
+      <w:bookmarkStart w:id="29" w:name="_Toc473926908"/>
+      <w:r>
+        <w:t>Objectives</w:t>
       </w:r>
       <w:bookmarkEnd w:id="29"/>
-    </w:p>
-    <w:p/>
-    <w:p>
-      <w:pPr>
-        <w:pStyle w:val="Heading2"/>
-      </w:pPr>
-      <w:bookmarkStart w:id="30" w:name="_Toc473926908"/>
-      <w:r>
-        <w:t>Objectives</w:t>
-      </w:r>
-      <w:bookmarkEnd w:id="30"/>
     </w:p>
     <w:p>
       <w:pPr>
@@ -5238,12 +5191,12 @@
       <w:pPr>
         <w:pStyle w:val="Heading2"/>
       </w:pPr>
-      <w:bookmarkStart w:id="31" w:name="_Toc473926909"/>
+      <w:bookmarkStart w:id="30" w:name="_Toc473926909"/>
       <w:r>
         <w:lastRenderedPageBreak/>
         <w:t>Capital Equipment</w:t>
       </w:r>
-      <w:bookmarkEnd w:id="31"/>
+      <w:bookmarkEnd w:id="30"/>
     </w:p>
     <w:p>
       <w:pPr>
@@ -5280,15 +5233,31 @@
       <w:pPr>
         <w:pStyle w:val="Heading2"/>
       </w:pPr>
-      <w:bookmarkStart w:id="32" w:name="_Toc473926910"/>
+      <w:bookmarkStart w:id="31" w:name="_Toc473926910"/>
       <w:r>
         <w:t>Development Approach</w:t>
       </w:r>
+      <w:bookmarkEnd w:id="31"/>
+    </w:p>
+    <w:p>
+      <w:r>
+        <w:t>The plan for improving methodocracy.org is currently based on a more intuitive approach following the direction of Founder, Chairman, and CEO, Zachary Hebert. There are specific plans that have not been articulated into document form.</w:t>
+      </w:r>
+    </w:p>
+    <w:p/>
+    <w:p>
+      <w:pPr>
+        <w:pStyle w:val="Heading2"/>
+      </w:pPr>
+      <w:bookmarkStart w:id="32" w:name="_Toc473926911"/>
+      <w:r>
+        <w:t>Maintenance and Evaluation of Development Approach</w:t>
+      </w:r>
       <w:bookmarkEnd w:id="32"/>
     </w:p>
     <w:p>
       <w:r>
-        <w:t>The plan for improving methodocracy.org is currently based on a more intuitive approach following the direction of Founder, Chairman, and CEO, Zachary Hebert. There are specific plans that have not been articulated into document form.</w:t>
+        <w:t>The code is open-sourced to allow the community to help fix issues with methodocracy.org. A section within the Methodocracy website will apply the same methods used on everything else to improve how Methodocracy Foundation is run, and to improve the design of methodocracy.org.</w:t>
       </w:r>
     </w:p>
     <w:p/>
@@ -5296,54 +5265,38 @@
       <w:pPr>
         <w:pStyle w:val="Heading2"/>
       </w:pPr>
-      <w:bookmarkStart w:id="33" w:name="_Toc473926911"/>
-      <w:r>
-        <w:t>Maintenance and Evaluation of Development Approach</w:t>
+      <w:bookmarkStart w:id="33" w:name="_Toc473926912"/>
+      <w:r>
+        <w:t>Location</w:t>
       </w:r>
       <w:bookmarkEnd w:id="33"/>
     </w:p>
     <w:p>
       <w:r>
-        <w:t>The code is open-sourced to allow the community to help fix issues with methodocracy.org. A section within the Methodocracy website will apply the same methods used on everything else to improve how Methodocracy Foundation is run, and to improve the design of methodocracy.org.</w:t>
+        <w:t>At launch, employees and volunteers would be working from home as a distributed team. This is most appropriate for this kind of work and also cuts down on costs.</w:t>
       </w:r>
     </w:p>
     <w:p/>
     <w:p>
       <w:pPr>
+        <w:pStyle w:val="Heading1"/>
+      </w:pPr>
+      <w:bookmarkStart w:id="34" w:name="_Toc473926913"/>
+      <w:r>
+        <w:t>Organizational Structure and Management Team</w:t>
+      </w:r>
+      <w:bookmarkEnd w:id="34"/>
+    </w:p>
+    <w:p/>
+    <w:p>
+      <w:pPr>
         <w:pStyle w:val="Heading2"/>
       </w:pPr>
-      <w:bookmarkStart w:id="34" w:name="_Toc473926912"/>
-      <w:r>
-        <w:t>Location</w:t>
-      </w:r>
-      <w:bookmarkEnd w:id="34"/>
-    </w:p>
-    <w:p>
-      <w:r>
-        <w:t>At launch, employees and volunteers would be working from home as a distributed team. This is most appropriate for this kind of work and also cuts down on costs.</w:t>
-      </w:r>
-    </w:p>
-    <w:p/>
-    <w:p>
-      <w:pPr>
-        <w:pStyle w:val="Heading1"/>
-      </w:pPr>
-      <w:bookmarkStart w:id="35" w:name="_Toc473926913"/>
-      <w:r>
-        <w:t>Organizational Structure and Management Team</w:t>
+      <w:bookmarkStart w:id="35" w:name="_Toc473926914"/>
+      <w:r>
+        <w:t>Organizational Structure</w:t>
       </w:r>
       <w:bookmarkEnd w:id="35"/>
-    </w:p>
-    <w:p/>
-    <w:p>
-      <w:pPr>
-        <w:pStyle w:val="Heading2"/>
-      </w:pPr>
-      <w:bookmarkStart w:id="36" w:name="_Toc473926914"/>
-      <w:r>
-        <w:t>Organizational Structure</w:t>
-      </w:r>
-      <w:bookmarkEnd w:id="36"/>
     </w:p>
     <w:p>
       <w:r>
@@ -6058,22 +6011,22 @@
       <w:pPr>
         <w:pStyle w:val="Heading2"/>
       </w:pPr>
-      <w:bookmarkStart w:id="37" w:name="_Toc473926915"/>
+      <w:bookmarkStart w:id="36" w:name="_Toc473926915"/>
       <w:r>
         <w:t>Management Team Description</w:t>
       </w:r>
+      <w:bookmarkEnd w:id="36"/>
+    </w:p>
+    <w:p/>
+    <w:p>
+      <w:pPr>
+        <w:pStyle w:val="Heading3"/>
+      </w:pPr>
+      <w:bookmarkStart w:id="37" w:name="_Toc473926916"/>
+      <w:r>
+        <w:t>CEO – Zachary Hebert</w:t>
+      </w:r>
       <w:bookmarkEnd w:id="37"/>
-    </w:p>
-    <w:p/>
-    <w:p>
-      <w:pPr>
-        <w:pStyle w:val="Heading3"/>
-      </w:pPr>
-      <w:bookmarkStart w:id="38" w:name="_Toc473926916"/>
-      <w:r>
-        <w:t>CEO – Zachary Hebert</w:t>
-      </w:r>
-      <w:bookmarkEnd w:id="38"/>
     </w:p>
     <w:p>
       <w:r>
@@ -6120,27 +6073,27 @@
       <w:pPr>
         <w:pStyle w:val="Heading2"/>
       </w:pPr>
-      <w:bookmarkStart w:id="39" w:name="_Toc473926917"/>
+      <w:bookmarkStart w:id="38" w:name="_Toc473926917"/>
       <w:r>
         <w:t>Board Description</w:t>
       </w:r>
+      <w:bookmarkEnd w:id="38"/>
+    </w:p>
+    <w:p>
+      <w:r>
+        <w:t>N/A</w:t>
+      </w:r>
+    </w:p>
+    <w:p/>
+    <w:p>
+      <w:pPr>
+        <w:pStyle w:val="Heading2"/>
+      </w:pPr>
+      <w:bookmarkStart w:id="39" w:name="_Toc473926918"/>
+      <w:r>
+        <w:t>Expansion Plans</w:t>
+      </w:r>
       <w:bookmarkEnd w:id="39"/>
-    </w:p>
-    <w:p>
-      <w:r>
-        <w:t>N/A</w:t>
-      </w:r>
-    </w:p>
-    <w:p/>
-    <w:p>
-      <w:pPr>
-        <w:pStyle w:val="Heading2"/>
-      </w:pPr>
-      <w:bookmarkStart w:id="40" w:name="_Toc473926918"/>
-      <w:r>
-        <w:t>Expansion Plans</w:t>
-      </w:r>
-      <w:bookmarkEnd w:id="40"/>
     </w:p>
     <w:p>
       <w:r>
@@ -7229,11 +7182,11 @@
       <w:pPr>
         <w:pStyle w:val="Heading1"/>
       </w:pPr>
-      <w:bookmarkStart w:id="41" w:name="_Toc473926919"/>
+      <w:bookmarkStart w:id="40" w:name="_Toc473926919"/>
       <w:r>
         <w:t>Major Milestones</w:t>
       </w:r>
-      <w:bookmarkEnd w:id="41"/>
+      <w:bookmarkEnd w:id="40"/>
     </w:p>
     <w:p>
       <w:pPr>
@@ -7373,119 +7326,103 @@
       <w:pPr>
         <w:pStyle w:val="Heading1"/>
       </w:pPr>
-      <w:bookmarkStart w:id="42" w:name="_Toc473926920"/>
+      <w:bookmarkStart w:id="41" w:name="_Toc473926920"/>
       <w:r>
         <w:t>Capital Structure Description</w:t>
       </w:r>
+      <w:bookmarkEnd w:id="41"/>
+    </w:p>
+    <w:p>
+      <w:r>
+        <w:t>Methodocracy Foundation doe</w:t>
+      </w:r>
+      <w:r>
+        <w:t xml:space="preserve">s not currently have any outstanding debt, </w:t>
+      </w:r>
+      <w:r>
+        <w:t>loans</w:t>
+      </w:r>
+      <w:r>
+        <w:t>, holdings,</w:t>
+      </w:r>
+      <w:r>
+        <w:t xml:space="preserve"> bonds</w:t>
+      </w:r>
+      <w:r>
+        <w:t>, or endowments</w:t>
+      </w:r>
+      <w:r>
+        <w:t xml:space="preserve">. </w:t>
+      </w:r>
+      <w:r>
+        <w:t xml:space="preserve">There are no subsidiary relationships. </w:t>
+      </w:r>
+      <w:r>
+        <w:t>Methodocracy Foundation cannot offer equity as it is a 501(c)(3) organization.</w:t>
+      </w:r>
+    </w:p>
+    <w:p>
+      <w:r>
+        <w:br w:type="page"/>
+      </w:r>
+    </w:p>
+    <w:p/>
+    <w:p>
+      <w:pPr>
+        <w:pStyle w:val="Heading1"/>
+      </w:pPr>
+      <w:bookmarkStart w:id="42" w:name="_Toc473926921"/>
+      <w:r>
+        <w:t>Financial Plan</w:t>
+      </w:r>
       <w:bookmarkEnd w:id="42"/>
     </w:p>
-    <w:p>
-      <w:r>
-        <w:t>Methodocracy Foundation doe</w:t>
-      </w:r>
-      <w:r>
-        <w:t xml:space="preserve">s not currently have any outstanding debt, </w:t>
-      </w:r>
-      <w:r>
-        <w:t>loans</w:t>
-      </w:r>
-      <w:r>
-        <w:t>, holdings,</w:t>
-      </w:r>
-      <w:r>
-        <w:t xml:space="preserve"> bonds</w:t>
-      </w:r>
-      <w:r>
-        <w:t>, or endowments</w:t>
-      </w:r>
-      <w:r>
-        <w:t xml:space="preserve">. </w:t>
-      </w:r>
-      <w:r>
-        <w:t xml:space="preserve">There are no subsidiary relationships. </w:t>
-      </w:r>
-      <w:r>
-        <w:t>Methodocracy Foundation cannot offer equity as it is a 501(c)(3) organization.</w:t>
-      </w:r>
-    </w:p>
-    <w:p>
-      <w:r>
-        <w:br w:type="page"/>
-      </w:r>
-    </w:p>
     <w:p/>
     <w:p>
       <w:pPr>
-        <w:pStyle w:val="Heading1"/>
-      </w:pPr>
-      <w:bookmarkStart w:id="43" w:name="_Toc473926921"/>
-      <w:r>
-        <w:t>Financial Plan</w:t>
+        <w:pStyle w:val="Heading2"/>
+      </w:pPr>
+      <w:bookmarkStart w:id="43" w:name="_Toc416383284"/>
+      <w:bookmarkStart w:id="44" w:name="_Toc473926922"/>
+      <w:r>
+        <w:t>Startup Expenses</w:t>
       </w:r>
       <w:bookmarkEnd w:id="43"/>
+      <w:bookmarkEnd w:id="44"/>
+    </w:p>
+    <w:p>
+      <w:r>
+        <w:t>A Statement of Financial Activities is used to calculate the startup expenses for the first year.</w:t>
+      </w:r>
+      <w:r>
+        <w:t xml:space="preserve"> The salary of the web developer is based on t</w:t>
+      </w:r>
+      <w:r>
+        <w:t>he average starting salary of about 60k</w:t>
+      </w:r>
+      <w:r>
+        <w:t>. The salary of the grant-writer/fundraiser is based on the</w:t>
+      </w:r>
+      <w:r>
+        <w:t xml:space="preserve"> average starting salary of a grant writer, which is about 50k</w:t>
+      </w:r>
+      <w:r>
+        <w:t>. The salary of the CEO will be</w:t>
+      </w:r>
+      <w:r>
+        <w:t xml:space="preserve"> </w:t>
+      </w:r>
+      <w:r>
+        <w:t>60</w:t>
+      </w:r>
+      <w:r>
+        <w:t>k</w:t>
+      </w:r>
+      <w:r>
+        <w:t>.</w:t>
+      </w:r>
     </w:p>
     <w:p/>
-    <w:p>
-      <w:pPr>
-        <w:pStyle w:val="Heading2"/>
-      </w:pPr>
-      <w:bookmarkStart w:id="44" w:name="_Toc416383284"/>
-      <w:bookmarkStart w:id="45" w:name="_Toc473926922"/>
-      <w:r>
-        <w:t>Startup Expenses</w:t>
-      </w:r>
-      <w:bookmarkEnd w:id="44"/>
-      <w:bookmarkEnd w:id="45"/>
-    </w:p>
-    <w:p>
-      <w:r>
-        <w:t>A Statement of Financial Activities is used to calculate the startup expenses for the first year.</w:t>
-      </w:r>
-      <w:r>
-        <w:t xml:space="preserve"> The salary of the web developer is based on t</w:t>
-      </w:r>
-      <w:r>
-        <w:t>he average starting salary of about 60k</w:t>
-      </w:r>
-      <w:r>
-        <w:t>. The salary of the grant-writer/fundraiser is based on the</w:t>
-      </w:r>
-      <w:r>
-        <w:t xml:space="preserve"> average starting salary of a grant writer, which is about 50k</w:t>
-      </w:r>
-      <w:r>
-        <w:t>. The salary of the CEO will be</w:t>
-      </w:r>
-      <w:r>
-        <w:t xml:space="preserve"> </w:t>
-      </w:r>
-      <w:r>
-        <w:t>60</w:t>
-      </w:r>
-      <w:r>
-        <w:t>k</w:t>
-      </w:r>
-      <w:r>
-        <w:t>.</w:t>
-      </w:r>
-    </w:p>
-    <w:p>
-      <w:r>
-        <w:fldChar w:fldCharType="begin"/>
-      </w:r>
-      <w:r>
-        <w:instrText xml:space="preserve"> LINK </w:instrText>
-      </w:r>
-      <w:r>
-        <w:instrText xml:space="preserve">Excel.Sheet.12 "C:\\Users\\Zachary\\Documents\\GitHub\\Methodocracy.org\\Documentation\\Company\\Business Plan\\Financial\\Statement of Financial Activities.xlsx" Sheet1!R1C1:R32C5 </w:instrText>
-      </w:r>
-      <w:r>
-        <w:instrText xml:space="preserve">\a \f 4 \h </w:instrText>
-      </w:r>
-      <w:r>
-        <w:fldChar w:fldCharType="separate"/>
-      </w:r>
-    </w:p>
     <w:tbl>
       <w:tblPr>
         <w:tblW w:w="9040" w:type="dxa"/>
@@ -13072,29 +13009,16 @@
         </w:tc>
       </w:tr>
     </w:tbl>
-    <w:p>
-      <w:r>
-        <w:fldChar w:fldCharType="end"/>
-      </w:r>
-    </w:p>
+    <w:p/>
     <w:p>
       <w:r>
         <w:t>Initial fundraising will cover 6 months of operating expenses</w:t>
       </w:r>
       <w:r>
-        <w:t xml:space="preserve">, which is </w:t>
-      </w:r>
-      <w:r>
-        <w:t>$149,039.82</w:t>
-      </w:r>
-      <w:r>
-        <w:t xml:space="preserve">, plus a six-month operating reserve of </w:t>
-      </w:r>
-      <w:r>
-        <w:t>$149,039.82</w:t>
-      </w:r>
-      <w:r>
-        <w:t>. C</w:t>
+        <w:t>, which is $149,039.82</w:t>
+      </w:r>
+      <w:r>
+        <w:t>, plus a six-month operating reserve of $149,039.82. C</w:t>
       </w:r>
       <w:r>
         <w:t xml:space="preserve">rowd-funding </w:t>
@@ -13130,13 +13054,13 @@
       <w:pPr>
         <w:pStyle w:val="Heading2"/>
       </w:pPr>
-      <w:bookmarkStart w:id="46" w:name="_Toc416383285"/>
-      <w:bookmarkStart w:id="47" w:name="_Toc473926923"/>
+      <w:bookmarkStart w:id="45" w:name="_Toc416383285"/>
+      <w:bookmarkStart w:id="46" w:name="_Toc473926923"/>
       <w:r>
         <w:t>Break-Even Analysis</w:t>
       </w:r>
+      <w:bookmarkEnd w:id="45"/>
       <w:bookmarkEnd w:id="46"/>
-      <w:bookmarkEnd w:id="47"/>
     </w:p>
     <w:p>
       <w:pPr>
@@ -13150,83 +13074,91 @@
       <w:pPr>
         <w:pStyle w:val="Heading1"/>
       </w:pPr>
-      <w:bookmarkStart w:id="48" w:name="_Toc473926924"/>
+      <w:bookmarkStart w:id="47" w:name="_Toc473926924"/>
       <w:r>
         <w:t>Considerations</w:t>
       </w:r>
+      <w:bookmarkEnd w:id="47"/>
+    </w:p>
+    <w:p>
+      <w:r>
+        <w:t xml:space="preserve">Because Methodocracy Foundation receives most of it’s funding through the website, we kindly ask for you to endorse and refer your </w:t>
+      </w:r>
+      <w:r>
+        <w:t>constituents</w:t>
+      </w:r>
+      <w:r>
+        <w:t xml:space="preserve"> to use methodocracy.org. Moreover, addition</w:t>
+      </w:r>
+      <w:r>
+        <w:t>al</w:t>
+      </w:r>
+      <w:r>
+        <w:t xml:space="preserve"> funding beyond the scope of the </w:t>
+      </w:r>
+      <w:r>
+        <w:t>donation platform on the website</w:t>
+      </w:r>
+      <w:r>
+        <w:t xml:space="preserve"> is also needed, so we kindly ask for donations to Methodocracy Foundation.</w:t>
+      </w:r>
+    </w:p>
+    <w:p/>
+    <w:p>
+      <w:pPr>
+        <w:pStyle w:val="Heading1"/>
+      </w:pPr>
+      <w:bookmarkStart w:id="48" w:name="_Toc473926925"/>
+      <w:r>
+        <w:t>Appendi</w:t>
+      </w:r>
+      <w:r>
+        <w:t>ces</w:t>
+      </w:r>
       <w:bookmarkEnd w:id="48"/>
     </w:p>
-    <w:p>
-      <w:r>
-        <w:t xml:space="preserve">Because Methodocracy Foundation receives most of it’s funding through the website, we kindly ask for you to endorse and refer your </w:t>
-      </w:r>
-      <w:r>
-        <w:t>constituents</w:t>
-      </w:r>
-      <w:r>
-        <w:t xml:space="preserve"> to use methodocracy.org. Moreover, addition</w:t>
-      </w:r>
-      <w:r>
-        <w:t>al</w:t>
-      </w:r>
-      <w:r>
-        <w:t xml:space="preserve"> funding beyond the scope of the </w:t>
-      </w:r>
-      <w:r>
-        <w:t>donation platform on the website</w:t>
-      </w:r>
-      <w:r>
-        <w:t xml:space="preserve"> is also needed, so we kindly ask for donations to Methodocracy Foundation.</w:t>
-      </w:r>
-    </w:p>
     <w:p/>
     <w:p>
       <w:pPr>
-        <w:pStyle w:val="Heading1"/>
-      </w:pPr>
-      <w:bookmarkStart w:id="49" w:name="_Toc473926925"/>
-      <w:r>
-        <w:t>Appendi</w:t>
-      </w:r>
-      <w:r>
-        <w:t>ces</w:t>
-      </w:r>
+        <w:pStyle w:val="Heading2"/>
+      </w:pPr>
+      <w:bookmarkStart w:id="49" w:name="_Appendix_I:_License"/>
+      <w:bookmarkStart w:id="50" w:name="_Toc473926926"/>
       <w:bookmarkEnd w:id="49"/>
-    </w:p>
-    <w:p/>
-    <w:p>
-      <w:pPr>
-        <w:pStyle w:val="Heading2"/>
-      </w:pPr>
-      <w:bookmarkStart w:id="50" w:name="_Appendix_I:_License"/>
-      <w:bookmarkStart w:id="51" w:name="_Toc473926926"/>
+      <w:r>
+        <w:t xml:space="preserve">Appendix I: </w:t>
+      </w:r>
+      <w:r>
+        <w:t>License</w:t>
+      </w:r>
       <w:bookmarkEnd w:id="50"/>
-      <w:r>
-        <w:t xml:space="preserve">Appendix I: </w:t>
-      </w:r>
-      <w:r>
-        <w:t>License</w:t>
-      </w:r>
+    </w:p>
+    <w:p>
+      <w:r>
+        <w:t xml:space="preserve">    Methodocracy.org is free software: you can redistribute it and/or modify it under the terms of the GNU General Public License as published by the Free Software Foundation, either version 3 of the License, or (at your option) any later version.</w:t>
+      </w:r>
+    </w:p>
+    <w:p>
+      <w:r>
+        <w:t xml:space="preserve">    Methodocracy.org is distributed in the hope that it will be useful, but WITHOUT ANY WARRANTY; without even the implied warranty of MERCHANTABILITY or FITNESS FOR A PARTICULAR PURPOSE. See the GNU General Public License for more details.</w:t>
+      </w:r>
+    </w:p>
+    <w:p>
+      <w:r>
+        <w:t xml:space="preserve">    You should have received a copy of the GNU General Public License along with Methodocracy.org.  If not, see &lt;http://www.gnu.org/licenses/&gt;.</w:t>
+      </w:r>
+    </w:p>
+    <w:p>
+      <w:r>
+        <w:t xml:space="preserve">    Methodocracy TM is a trademark </w:t>
+      </w:r>
+      <w:r>
+        <w:t>of Methodocracy.org (C)2014</w:t>
+      </w:r>
+      <w:bookmarkStart w:id="51" w:name="_GoBack"/>
       <w:bookmarkEnd w:id="51"/>
-    </w:p>
-    <w:p>
-      <w:r>
-        <w:t xml:space="preserve">    Methodocracy.org is free software: you can redistribute it and/or modify it under the terms of the GNU General Public License as published by the Free Software Foundation, either version 3 of the License, or (at your option) any later version.</w:t>
-      </w:r>
-    </w:p>
-    <w:p>
-      <w:r>
-        <w:t xml:space="preserve">    Methodocracy.org is distributed in the hope that it will be useful, but WITHOUT ANY WARRANTY; without even the implied warranty of MERCHANTABILITY or FITNESS FOR A PARTICULAR PURPOSE. See the GNU General Public License for more details.</w:t>
-      </w:r>
-    </w:p>
-    <w:p>
-      <w:r>
-        <w:t xml:space="preserve">    You should have received a copy of the GNU General Public License along with Methodocracy.org.  If not, see &lt;http://www.gnu.org/licenses/&gt;.</w:t>
-      </w:r>
-    </w:p>
-    <w:p>
-      <w:r>
-        <w:t xml:space="preserve">    Methodocracy TM is a trademark of Methodocracy.org (C)2014-2015, and all rights to that TM are reserved. Any modified versions are required to be marked as changed, so that their problems will not be attributed erroneously to authors of previous versions. And the name Methodocracy TM should be </w:t>
+      <w:r>
+        <w:t xml:space="preserve">, and all rights to that TM are reserved. Any modified versions are required to be marked as changed, so that their problems will not be attributed erroneously to authors of previous versions. And the name Methodocracy TM should be </w:t>
       </w:r>
       <w:r>
         <w:lastRenderedPageBreak/>
@@ -13706,7 +13638,7 @@
           <w:rPr>
             <w:noProof/>
           </w:rPr>
-          <w:t>3</w:t>
+          <w:t>17</w:t>
         </w:r>
         <w:r>
           <w:rPr>
@@ -16078,7 +16010,7 @@
 </file>
 
 <file path=customXml/itemProps1.xml><?xml version="1.0" encoding="utf-8"?>
-<ds:datastoreItem xmlns:ds="http://schemas.openxmlformats.org/officeDocument/2006/customXml" ds:itemID="{AF10D2AE-8995-4F7D-93F8-39F56729C9BE}">
+<ds:datastoreItem xmlns:ds="http://schemas.openxmlformats.org/officeDocument/2006/customXml" ds:itemID="{C27AE29E-90D3-440E-9C95-5FF0B67FEAEE}">
   <ds:schemaRefs>
     <ds:schemaRef ds:uri="http://schemas.openxmlformats.org/officeDocument/2006/bibliography"/>
   </ds:schemaRefs>

</xml_diff>

<commit_message>
Finished updating license in inportant files
</commit_message>
<xml_diff>
--- a/Documentation/Company/Business Plan/Business Plan.docx
+++ b/Documentation/Company/Business Plan/Business Plan.docx
@@ -3796,9 +3796,11 @@
       <w:r>
         <w:t xml:space="preserve">The current academic community is broken. </w:t>
       </w:r>
+      <w:proofErr w:type="gramStart"/>
       <w:r>
         <w:t>methodocracy.org</w:t>
       </w:r>
+      <w:proofErr w:type="gramEnd"/>
       <w:r>
         <w:t xml:space="preserve"> will:</w:t>
       </w:r>
@@ -4157,7 +4159,15 @@
         <w:spacing w:after="0"/>
       </w:pPr>
       <w:r>
-        <w:t>-Value and promote ethics, honesty, responsibility, prudence, selflessness, giving, kindness, compassion, love, peace, peacefulness, caring for everyone, encouragement, and improving the world around us.</w:t>
+        <w:t xml:space="preserve">-Value and promote ethics, honesty, responsibility, prudence, selflessness, giving, kindness, compassion, love, </w:t>
+      </w:r>
+      <w:proofErr w:type="gramStart"/>
+      <w:r>
+        <w:t>peace</w:t>
+      </w:r>
+      <w:proofErr w:type="gramEnd"/>
+      <w:r>
+        <w:t>, peacefulness, caring for everyone, encouragement, and improving the world around us.</w:t>
       </w:r>
     </w:p>
     <w:p>
@@ -4950,7 +4960,15 @@
     </w:p>
     <w:p>
       <w:r>
-        <w:t>The current academic community is broken. methodocracy.org will:</w:t>
+        <w:t xml:space="preserve">The current academic community is broken. </w:t>
+      </w:r>
+      <w:proofErr w:type="gramStart"/>
+      <w:r>
+        <w:t>methodocracy.org</w:t>
+      </w:r>
+      <w:proofErr w:type="gramEnd"/>
+      <w:r>
+        <w:t xml:space="preserve"> will:</w:t>
       </w:r>
     </w:p>
     <w:p>
@@ -5083,7 +5101,15 @@
     </w:p>
     <w:p>
       <w:r>
-        <w:t>Funding will be encouraged to take place through the website or other public means so that Methodocracy Foundation meets the Public Support Clause of 501(c)(3) organizations.</w:t>
+        <w:t>Funding will be encouraged to take place through the website or other public means so that Methodocracy Foundation meets the Public Support Clause of 501(c</w:t>
+      </w:r>
+      <w:proofErr w:type="gramStart"/>
+      <w:r>
+        <w:t>)(</w:t>
+      </w:r>
+      <w:proofErr w:type="gramEnd"/>
+      <w:r>
+        <w:t>3) organizations.</w:t>
       </w:r>
     </w:p>
     <w:p/>
@@ -6039,7 +6065,15 @@
         <w:t>th</w:t>
       </w:r>
       <w:r>
-        <w:t xml:space="preserve"> percentile for intelligence and was put into the Seminar education program in K-12. Seminar is an advanced class program within the larger and more inclusive advanced program: G.A.T.E.. </w:t>
+        <w:t xml:space="preserve"> percentile for intelligence and was put into the Seminar education program in K-12. Seminar is an advanced class program within the larger and more inclusive advanced program: </w:t>
+      </w:r>
+      <w:proofErr w:type="gramStart"/>
+      <w:r>
+        <w:t>G.A.T.E..</w:t>
+      </w:r>
+      <w:proofErr w:type="gramEnd"/>
+      <w:r>
+        <w:t xml:space="preserve"> </w:t>
       </w:r>
       <w:r>
         <w:t>Zachary has accrued life experience in a variety of disciplines by taking risks</w:t>
@@ -7358,7 +7392,15 @@
         <w:t xml:space="preserve">There are no subsidiary relationships. </w:t>
       </w:r>
       <w:r>
-        <w:t>Methodocracy Foundation cannot offer equity as it is a 501(c)(3) organization.</w:t>
+        <w:t>Methodocracy Foundation cannot offer equity as it is a 501(c</w:t>
+      </w:r>
+      <w:proofErr w:type="gramStart"/>
+      <w:r>
+        <w:t>)(</w:t>
+      </w:r>
+      <w:proofErr w:type="gramEnd"/>
+      <w:r>
+        <w:t>3) organization.</w:t>
       </w:r>
     </w:p>
     <w:p>
@@ -13131,41 +13173,91 @@
       <w:r>
         <w:t>License</w:t>
       </w:r>
+      <w:bookmarkStart w:id="51" w:name="_GoBack"/>
       <w:bookmarkEnd w:id="50"/>
-    </w:p>
-    <w:p>
-      <w:r>
-        <w:t xml:space="preserve">    Methodocracy.org is free software: you can redistribute it and/or modify it under the terms of the GNU General Public License as published by the Free Software Foundation, either version 3 of the License, or (at your option) any later version.</w:t>
-      </w:r>
-    </w:p>
-    <w:p>
-      <w:r>
-        <w:t xml:space="preserve">    Methodocracy.org is distributed in the hope that it will be useful, but WITHOUT ANY WARRANTY; without even the implied warranty of MERCHANTABILITY or FITNESS FOR A PARTICULAR PURPOSE. See the GNU General Public License for more details.</w:t>
-      </w:r>
-    </w:p>
-    <w:p>
-      <w:r>
-        <w:t xml:space="preserve">    You should have received a copy of the GNU General Public License along with Methodocracy.org.  If not, see &lt;http://www.gnu.org/licenses/&gt;.</w:t>
-      </w:r>
-    </w:p>
-    <w:p>
-      <w:r>
-        <w:t xml:space="preserve">    Methodocracy TM is a trademark </w:t>
-      </w:r>
-      <w:r>
-        <w:t>of Methodocracy.org (C)2014</w:t>
-      </w:r>
-      <w:bookmarkStart w:id="51" w:name="_GoBack"/>
       <w:bookmarkEnd w:id="51"/>
-      <w:r>
-        <w:t xml:space="preserve">, and all rights to that TM are reserved. Any modified versions are required to be marked as changed, so that their problems will not be attributed erroneously to authors of previous versions. And the name Methodocracy TM should be </w:t>
+    </w:p>
+    <w:p>
+      <w:pPr>
+        <w:spacing w:after="0"/>
+      </w:pPr>
+      <w:r>
+        <w:t>Copyright 2014 Zachary Hebert, Patrick Gillespie</w:t>
+      </w:r>
+    </w:p>
+    <w:p>
+      <w:pPr>
+        <w:spacing w:after="0"/>
+      </w:pPr>
+      <w:r>
+        <w:tab/>
+        <w:t>This fi</w:t>
+      </w:r>
+      <w:r>
+        <w:t>le is part of Methodocracy.org.</w:t>
+      </w:r>
+    </w:p>
+    <w:p>
+      <w:pPr>
+        <w:spacing w:after="0"/>
+      </w:pPr>
+      <w:r>
+        <w:t xml:space="preserve">    Methodocracy.org is free software: you can redistribute it and/or modify it under the terms of the GNU General Public License as published by the Free Software Foundation, either version 3 of the License, or (at </w:t>
+      </w:r>
+      <w:r>
+        <w:t>your option) any later version.</w:t>
+      </w:r>
+    </w:p>
+    <w:p>
+      <w:pPr>
+        <w:spacing w:after="0"/>
+      </w:pPr>
+      <w:r>
+        <w:t xml:space="preserve">    Methodocracy.org is distributed in the hope that it will be useful, but WITHOUT ANY WARRANTY; without even the implied warranty of MERCHANTABILITY or FITNESS FOR A PARTICULAR PURPOSE. See the GNU General P</w:t>
+      </w:r>
+      <w:r>
+        <w:t>ublic License for more details.</w:t>
+      </w:r>
+    </w:p>
+    <w:p>
+      <w:pPr>
+        <w:spacing w:after="0"/>
+      </w:pPr>
+      <w:r>
+        <w:t xml:space="preserve">    You should have received a copy of the GNU General Public License along with Methodocracy.org.  If not, see </w:t>
+      </w:r>
+      <w:r>
+        <w:t>&lt;http://www.gnu.org/licenses/&gt;.</w:t>
+      </w:r>
+      <w:r>
+        <w:tab/>
+      </w:r>
+    </w:p>
+    <w:p>
+      <w:pPr>
+        <w:spacing w:after="0"/>
+      </w:pPr>
+      <w:r>
+        <w:t xml:space="preserve">    Methodocracy TM and methodocracy.org TM are trademarks of Methodocracy Foundation (C</w:t>
+      </w:r>
+      <w:proofErr w:type="gramStart"/>
+      <w:r>
+        <w:t>)2014</w:t>
+      </w:r>
+      <w:proofErr w:type="gramEnd"/>
+      <w:r>
+        <w:t xml:space="preserve">, and all rights to that TM are reserved. Any modified versions are required to be marked as changed, so that their problems will not be attributed erroneously to authors of previous versions. And the name </w:t>
       </w:r>
       <w:r>
         <w:lastRenderedPageBreak/>
-        <w:t>clearly labeled as the source of your work as long as any part of this work remains intact in part or in whole.</w:t>
-      </w:r>
-    </w:p>
-    <w:p/>
+        <w:t>Methodocracy TM should be clearly labeled as the source of your work as long as any part of this work remains intact in part or in whole.</w:t>
+      </w:r>
+    </w:p>
+    <w:p>
+      <w:pPr>
+        <w:spacing w:after="0"/>
+      </w:pPr>
+    </w:p>
     <w:p>
       <w:pPr>
         <w:pStyle w:val="Heading2"/>
@@ -13303,7 +13395,15 @@
         <w:ind w:firstLine="720"/>
       </w:pPr>
       <w:r>
-        <w:t>San Bernardino Valley College, Business, Computer Science, Spring 2013 – Spring 2016</w:t>
+        <w:t xml:space="preserve">San Bernardino Valley College, Business, Computer Science, </w:t>
+      </w:r>
+      <w:proofErr w:type="gramStart"/>
+      <w:r>
+        <w:t>Spring</w:t>
+      </w:r>
+      <w:proofErr w:type="gramEnd"/>
+      <w:r>
+        <w:t xml:space="preserve"> 2013 – Spring 2016</w:t>
       </w:r>
     </w:p>
     <w:p>
@@ -13521,7 +13621,6 @@
         <w:spacing w:after="0" w:line="240" w:lineRule="auto"/>
       </w:pPr>
       <w:r>
-        <w:lastRenderedPageBreak/>
         <w:tab/>
         <w:t>Supervisor – FarSight Studios</w:t>
       </w:r>
@@ -13531,6 +13630,7 @@
         <w:spacing w:after="0" w:line="240" w:lineRule="auto"/>
       </w:pPr>
       <w:r>
+        <w:lastRenderedPageBreak/>
         <w:tab/>
         <w:t>(951) 201-4791</w:t>
       </w:r>
@@ -13638,7 +13738,7 @@
           <w:rPr>
             <w:noProof/>
           </w:rPr>
-          <w:t>17</w:t>
+          <w:t>16</w:t>
         </w:r>
         <w:r>
           <w:rPr>
@@ -16010,7 +16110,7 @@
 </file>
 
 <file path=customXml/itemProps1.xml><?xml version="1.0" encoding="utf-8"?>
-<ds:datastoreItem xmlns:ds="http://schemas.openxmlformats.org/officeDocument/2006/customXml" ds:itemID="{C27AE29E-90D3-440E-9C95-5FF0B67FEAEE}">
+<ds:datastoreItem xmlns:ds="http://schemas.openxmlformats.org/officeDocument/2006/customXml" ds:itemID="{00A2F3D5-7FAE-48A6-AE36-D946301F5360}">
   <ds:schemaRefs>
     <ds:schemaRef ds:uri="http://schemas.openxmlformats.org/officeDocument/2006/bibliography"/>
   </ds:schemaRefs>

</xml_diff>

<commit_message>
Edited mission statement to include educational purpose
</commit_message>
<xml_diff>
--- a/Documentation/Company/Business Plan/Business Plan.docx
+++ b/Documentation/Company/Business Plan/Business Plan.docx
@@ -106,13 +106,129 @@
           <w:r>
             <w:fldChar w:fldCharType="separate"/>
           </w:r>
-          <w:hyperlink w:anchor="_Toc474075563" w:history="1">
+          <w:bookmarkStart w:id="0" w:name="_GoBack"/>
+          <w:bookmarkEnd w:id="0"/>
+          <w:r>
+            <w:rPr>
+              <w:rStyle w:val="Hyperlink"/>
+              <w:noProof/>
+            </w:rPr>
+            <w:fldChar w:fldCharType="begin"/>
+          </w:r>
+          <w:r>
+            <w:rPr>
+              <w:rStyle w:val="Hyperlink"/>
+              <w:noProof/>
+            </w:rPr>
+            <w:instrText xml:space="preserve"> </w:instrText>
+          </w:r>
+          <w:r>
+            <w:rPr>
+              <w:noProof/>
+            </w:rPr>
+            <w:instrText>HYPERLINK \l "_Toc474156602"</w:instrText>
+          </w:r>
+          <w:r>
+            <w:rPr>
+              <w:rStyle w:val="Hyperlink"/>
+              <w:noProof/>
+            </w:rPr>
+            <w:instrText xml:space="preserve"> </w:instrText>
+          </w:r>
+          <w:r>
+            <w:rPr>
+              <w:rStyle w:val="Hyperlink"/>
+              <w:noProof/>
+            </w:rPr>
+          </w:r>
+          <w:r>
+            <w:rPr>
+              <w:rStyle w:val="Hyperlink"/>
+              <w:noProof/>
+            </w:rPr>
+            <w:fldChar w:fldCharType="separate"/>
+          </w:r>
+          <w:r>
+            <w:rPr>
+              <w:rStyle w:val="Hyperlink"/>
+              <w:noProof/>
+            </w:rPr>
+            <w:t>Notes</w:t>
+          </w:r>
+          <w:r>
+            <w:rPr>
+              <w:noProof/>
+              <w:webHidden/>
+            </w:rPr>
+            <w:tab/>
+          </w:r>
+          <w:r>
+            <w:rPr>
+              <w:noProof/>
+              <w:webHidden/>
+            </w:rPr>
+            <w:fldChar w:fldCharType="begin"/>
+          </w:r>
+          <w:r>
+            <w:rPr>
+              <w:noProof/>
+              <w:webHidden/>
+            </w:rPr>
+            <w:instrText xml:space="preserve"> PAGEREF _Toc474156602 \h </w:instrText>
+          </w:r>
+          <w:r>
+            <w:rPr>
+              <w:noProof/>
+              <w:webHidden/>
+            </w:rPr>
+          </w:r>
+          <w:r>
+            <w:rPr>
+              <w:noProof/>
+              <w:webHidden/>
+            </w:rPr>
+            <w:fldChar w:fldCharType="separate"/>
+          </w:r>
+          <w:r>
+            <w:rPr>
+              <w:noProof/>
+              <w:webHidden/>
+            </w:rPr>
+            <w:t>4</w:t>
+          </w:r>
+          <w:r>
+            <w:rPr>
+              <w:noProof/>
+              <w:webHidden/>
+            </w:rPr>
+            <w:fldChar w:fldCharType="end"/>
+          </w:r>
+          <w:r>
+            <w:rPr>
+              <w:rStyle w:val="Hyperlink"/>
+              <w:noProof/>
+            </w:rPr>
+            <w:fldChar w:fldCharType="end"/>
+          </w:r>
+        </w:p>
+        <w:p>
+          <w:pPr>
+            <w:pStyle w:val="TOC1"/>
+            <w:tabs>
+              <w:tab w:val="right" w:leader="dot" w:pos="9350"/>
+            </w:tabs>
+            <w:rPr>
+              <w:rFonts w:eastAsiaTheme="minorEastAsia"/>
+              <w:noProof/>
+            </w:rPr>
+          </w:pPr>
+          <w:hyperlink w:anchor="_Toc474156603" w:history="1">
             <w:r>
               <w:rPr>
                 <w:rStyle w:val="Hyperlink"/>
                 <w:noProof/>
               </w:rPr>
-              <w:t>Notes</w:t>
+              <w:t>Executive Summary</w:t>
             </w:r>
             <w:r>
               <w:rPr>
@@ -133,7 +249,7 @@
                 <w:noProof/>
                 <w:webHidden/>
               </w:rPr>
-              <w:instrText xml:space="preserve"> PAGEREF _Toc474075563 \h </w:instrText>
+              <w:instrText xml:space="preserve"> PAGEREF _Toc474156603 \h </w:instrText>
             </w:r>
             <w:r>
               <w:rPr>
@@ -175,13 +291,13 @@
               <w:noProof/>
             </w:rPr>
           </w:pPr>
-          <w:hyperlink w:anchor="_Toc474075564" w:history="1">
+          <w:hyperlink w:anchor="_Toc474156604" w:history="1">
             <w:r>
               <w:rPr>
                 <w:rStyle w:val="Hyperlink"/>
                 <w:noProof/>
               </w:rPr>
-              <w:t>Executive Summary</w:t>
+              <w:t>Product</w:t>
             </w:r>
             <w:r>
               <w:rPr>
@@ -202,7 +318,7 @@
                 <w:noProof/>
                 <w:webHidden/>
               </w:rPr>
-              <w:instrText xml:space="preserve"> PAGEREF _Toc474075564 \h </w:instrText>
+              <w:instrText xml:space="preserve"> PAGEREF _Toc474156604 \h </w:instrText>
             </w:r>
             <w:r>
               <w:rPr>
@@ -222,7 +338,628 @@
                 <w:noProof/>
                 <w:webHidden/>
               </w:rPr>
-              <w:t>4</w:t>
+              <w:t>5</w:t>
+            </w:r>
+            <w:r>
+              <w:rPr>
+                <w:noProof/>
+                <w:webHidden/>
+              </w:rPr>
+              <w:fldChar w:fldCharType="end"/>
+            </w:r>
+          </w:hyperlink>
+        </w:p>
+        <w:p>
+          <w:pPr>
+            <w:pStyle w:val="TOC2"/>
+            <w:tabs>
+              <w:tab w:val="right" w:leader="dot" w:pos="9350"/>
+            </w:tabs>
+            <w:rPr>
+              <w:rFonts w:eastAsiaTheme="minorEastAsia"/>
+              <w:noProof/>
+            </w:rPr>
+          </w:pPr>
+          <w:hyperlink w:anchor="_Toc474156605" w:history="1">
+            <w:r>
+              <w:rPr>
+                <w:rStyle w:val="Hyperlink"/>
+                <w:noProof/>
+              </w:rPr>
+              <w:t>Elevator Pitch</w:t>
+            </w:r>
+            <w:r>
+              <w:rPr>
+                <w:noProof/>
+                <w:webHidden/>
+              </w:rPr>
+              <w:tab/>
+            </w:r>
+            <w:r>
+              <w:rPr>
+                <w:noProof/>
+                <w:webHidden/>
+              </w:rPr>
+              <w:fldChar w:fldCharType="begin"/>
+            </w:r>
+            <w:r>
+              <w:rPr>
+                <w:noProof/>
+                <w:webHidden/>
+              </w:rPr>
+              <w:instrText xml:space="preserve"> PAGEREF _Toc474156605 \h </w:instrText>
+            </w:r>
+            <w:r>
+              <w:rPr>
+                <w:noProof/>
+                <w:webHidden/>
+              </w:rPr>
+            </w:r>
+            <w:r>
+              <w:rPr>
+                <w:noProof/>
+                <w:webHidden/>
+              </w:rPr>
+              <w:fldChar w:fldCharType="separate"/>
+            </w:r>
+            <w:r>
+              <w:rPr>
+                <w:noProof/>
+                <w:webHidden/>
+              </w:rPr>
+              <w:t>5</w:t>
+            </w:r>
+            <w:r>
+              <w:rPr>
+                <w:noProof/>
+                <w:webHidden/>
+              </w:rPr>
+              <w:fldChar w:fldCharType="end"/>
+            </w:r>
+          </w:hyperlink>
+        </w:p>
+        <w:p>
+          <w:pPr>
+            <w:pStyle w:val="TOC2"/>
+            <w:tabs>
+              <w:tab w:val="right" w:leader="dot" w:pos="9350"/>
+            </w:tabs>
+            <w:rPr>
+              <w:rFonts w:eastAsiaTheme="minorEastAsia"/>
+              <w:noProof/>
+            </w:rPr>
+          </w:pPr>
+          <w:hyperlink w:anchor="_Toc474156606" w:history="1">
+            <w:r>
+              <w:rPr>
+                <w:rStyle w:val="Hyperlink"/>
+                <w:noProof/>
+              </w:rPr>
+              <w:t>Business Overview</w:t>
+            </w:r>
+            <w:r>
+              <w:rPr>
+                <w:noProof/>
+                <w:webHidden/>
+              </w:rPr>
+              <w:tab/>
+            </w:r>
+            <w:r>
+              <w:rPr>
+                <w:noProof/>
+                <w:webHidden/>
+              </w:rPr>
+              <w:fldChar w:fldCharType="begin"/>
+            </w:r>
+            <w:r>
+              <w:rPr>
+                <w:noProof/>
+                <w:webHidden/>
+              </w:rPr>
+              <w:instrText xml:space="preserve"> PAGEREF _Toc474156606 \h </w:instrText>
+            </w:r>
+            <w:r>
+              <w:rPr>
+                <w:noProof/>
+                <w:webHidden/>
+              </w:rPr>
+            </w:r>
+            <w:r>
+              <w:rPr>
+                <w:noProof/>
+                <w:webHidden/>
+              </w:rPr>
+              <w:fldChar w:fldCharType="separate"/>
+            </w:r>
+            <w:r>
+              <w:rPr>
+                <w:noProof/>
+                <w:webHidden/>
+              </w:rPr>
+              <w:t>5</w:t>
+            </w:r>
+            <w:r>
+              <w:rPr>
+                <w:noProof/>
+                <w:webHidden/>
+              </w:rPr>
+              <w:fldChar w:fldCharType="end"/>
+            </w:r>
+          </w:hyperlink>
+        </w:p>
+        <w:p>
+          <w:pPr>
+            <w:pStyle w:val="TOC2"/>
+            <w:tabs>
+              <w:tab w:val="right" w:leader="dot" w:pos="9350"/>
+            </w:tabs>
+            <w:rPr>
+              <w:rFonts w:eastAsiaTheme="minorEastAsia"/>
+              <w:noProof/>
+            </w:rPr>
+          </w:pPr>
+          <w:hyperlink w:anchor="_Toc474156607" w:history="1">
+            <w:r>
+              <w:rPr>
+                <w:rStyle w:val="Hyperlink"/>
+                <w:noProof/>
+              </w:rPr>
+              <w:t>Description</w:t>
+            </w:r>
+            <w:r>
+              <w:rPr>
+                <w:noProof/>
+                <w:webHidden/>
+              </w:rPr>
+              <w:tab/>
+            </w:r>
+            <w:r>
+              <w:rPr>
+                <w:noProof/>
+                <w:webHidden/>
+              </w:rPr>
+              <w:fldChar w:fldCharType="begin"/>
+            </w:r>
+            <w:r>
+              <w:rPr>
+                <w:noProof/>
+                <w:webHidden/>
+              </w:rPr>
+              <w:instrText xml:space="preserve"> PAGEREF _Toc474156607 \h </w:instrText>
+            </w:r>
+            <w:r>
+              <w:rPr>
+                <w:noProof/>
+                <w:webHidden/>
+              </w:rPr>
+            </w:r>
+            <w:r>
+              <w:rPr>
+                <w:noProof/>
+                <w:webHidden/>
+              </w:rPr>
+              <w:fldChar w:fldCharType="separate"/>
+            </w:r>
+            <w:r>
+              <w:rPr>
+                <w:noProof/>
+                <w:webHidden/>
+              </w:rPr>
+              <w:t>5</w:t>
+            </w:r>
+            <w:r>
+              <w:rPr>
+                <w:noProof/>
+                <w:webHidden/>
+              </w:rPr>
+              <w:fldChar w:fldCharType="end"/>
+            </w:r>
+          </w:hyperlink>
+        </w:p>
+        <w:p>
+          <w:pPr>
+            <w:pStyle w:val="TOC2"/>
+            <w:tabs>
+              <w:tab w:val="right" w:leader="dot" w:pos="9350"/>
+            </w:tabs>
+            <w:rPr>
+              <w:rFonts w:eastAsiaTheme="minorEastAsia"/>
+              <w:noProof/>
+            </w:rPr>
+          </w:pPr>
+          <w:hyperlink w:anchor="_Toc474156608" w:history="1">
+            <w:r>
+              <w:rPr>
+                <w:rStyle w:val="Hyperlink"/>
+                <w:noProof/>
+              </w:rPr>
+              <w:t>Benefits</w:t>
+            </w:r>
+            <w:r>
+              <w:rPr>
+                <w:noProof/>
+                <w:webHidden/>
+              </w:rPr>
+              <w:tab/>
+            </w:r>
+            <w:r>
+              <w:rPr>
+                <w:noProof/>
+                <w:webHidden/>
+              </w:rPr>
+              <w:fldChar w:fldCharType="begin"/>
+            </w:r>
+            <w:r>
+              <w:rPr>
+                <w:noProof/>
+                <w:webHidden/>
+              </w:rPr>
+              <w:instrText xml:space="preserve"> PAGEREF _Toc474156608 \h </w:instrText>
+            </w:r>
+            <w:r>
+              <w:rPr>
+                <w:noProof/>
+                <w:webHidden/>
+              </w:rPr>
+            </w:r>
+            <w:r>
+              <w:rPr>
+                <w:noProof/>
+                <w:webHidden/>
+              </w:rPr>
+              <w:fldChar w:fldCharType="separate"/>
+            </w:r>
+            <w:r>
+              <w:rPr>
+                <w:noProof/>
+                <w:webHidden/>
+              </w:rPr>
+              <w:t>5</w:t>
+            </w:r>
+            <w:r>
+              <w:rPr>
+                <w:noProof/>
+                <w:webHidden/>
+              </w:rPr>
+              <w:fldChar w:fldCharType="end"/>
+            </w:r>
+          </w:hyperlink>
+        </w:p>
+        <w:p>
+          <w:pPr>
+            <w:pStyle w:val="TOC2"/>
+            <w:tabs>
+              <w:tab w:val="right" w:leader="dot" w:pos="9350"/>
+            </w:tabs>
+            <w:rPr>
+              <w:rFonts w:eastAsiaTheme="minorEastAsia"/>
+              <w:noProof/>
+            </w:rPr>
+          </w:pPr>
+          <w:hyperlink w:anchor="_Toc474156609" w:history="1">
+            <w:r>
+              <w:rPr>
+                <w:rStyle w:val="Hyperlink"/>
+                <w:noProof/>
+              </w:rPr>
+              <w:t>Example of Use</w:t>
+            </w:r>
+            <w:r>
+              <w:rPr>
+                <w:noProof/>
+                <w:webHidden/>
+              </w:rPr>
+              <w:tab/>
+            </w:r>
+            <w:r>
+              <w:rPr>
+                <w:noProof/>
+                <w:webHidden/>
+              </w:rPr>
+              <w:fldChar w:fldCharType="begin"/>
+            </w:r>
+            <w:r>
+              <w:rPr>
+                <w:noProof/>
+                <w:webHidden/>
+              </w:rPr>
+              <w:instrText xml:space="preserve"> PAGEREF _Toc474156609 \h </w:instrText>
+            </w:r>
+            <w:r>
+              <w:rPr>
+                <w:noProof/>
+                <w:webHidden/>
+              </w:rPr>
+            </w:r>
+            <w:r>
+              <w:rPr>
+                <w:noProof/>
+                <w:webHidden/>
+              </w:rPr>
+              <w:fldChar w:fldCharType="separate"/>
+            </w:r>
+            <w:r>
+              <w:rPr>
+                <w:noProof/>
+                <w:webHidden/>
+              </w:rPr>
+              <w:t>5</w:t>
+            </w:r>
+            <w:r>
+              <w:rPr>
+                <w:noProof/>
+                <w:webHidden/>
+              </w:rPr>
+              <w:fldChar w:fldCharType="end"/>
+            </w:r>
+          </w:hyperlink>
+        </w:p>
+        <w:p>
+          <w:pPr>
+            <w:pStyle w:val="TOC2"/>
+            <w:tabs>
+              <w:tab w:val="right" w:leader="dot" w:pos="9350"/>
+            </w:tabs>
+            <w:rPr>
+              <w:rFonts w:eastAsiaTheme="minorEastAsia"/>
+              <w:noProof/>
+            </w:rPr>
+          </w:pPr>
+          <w:hyperlink w:anchor="_Toc474156610" w:history="1">
+            <w:r>
+              <w:rPr>
+                <w:rStyle w:val="Hyperlink"/>
+                <w:noProof/>
+              </w:rPr>
+              <w:t>Mission Statement</w:t>
+            </w:r>
+            <w:r>
+              <w:rPr>
+                <w:noProof/>
+                <w:webHidden/>
+              </w:rPr>
+              <w:tab/>
+            </w:r>
+            <w:r>
+              <w:rPr>
+                <w:noProof/>
+                <w:webHidden/>
+              </w:rPr>
+              <w:fldChar w:fldCharType="begin"/>
+            </w:r>
+            <w:r>
+              <w:rPr>
+                <w:noProof/>
+                <w:webHidden/>
+              </w:rPr>
+              <w:instrText xml:space="preserve"> PAGEREF _Toc474156610 \h </w:instrText>
+            </w:r>
+            <w:r>
+              <w:rPr>
+                <w:noProof/>
+                <w:webHidden/>
+              </w:rPr>
+            </w:r>
+            <w:r>
+              <w:rPr>
+                <w:noProof/>
+                <w:webHidden/>
+              </w:rPr>
+              <w:fldChar w:fldCharType="separate"/>
+            </w:r>
+            <w:r>
+              <w:rPr>
+                <w:noProof/>
+                <w:webHidden/>
+              </w:rPr>
+              <w:t>6</w:t>
+            </w:r>
+            <w:r>
+              <w:rPr>
+                <w:noProof/>
+                <w:webHidden/>
+              </w:rPr>
+              <w:fldChar w:fldCharType="end"/>
+            </w:r>
+          </w:hyperlink>
+        </w:p>
+        <w:p>
+          <w:pPr>
+            <w:pStyle w:val="TOC2"/>
+            <w:tabs>
+              <w:tab w:val="right" w:leader="dot" w:pos="9350"/>
+            </w:tabs>
+            <w:rPr>
+              <w:rFonts w:eastAsiaTheme="minorEastAsia"/>
+              <w:noProof/>
+            </w:rPr>
+          </w:pPr>
+          <w:hyperlink w:anchor="_Toc474156611" w:history="1">
+            <w:r>
+              <w:rPr>
+                <w:rStyle w:val="Hyperlink"/>
+                <w:noProof/>
+              </w:rPr>
+              <w:t>Vision Statement</w:t>
+            </w:r>
+            <w:r>
+              <w:rPr>
+                <w:noProof/>
+                <w:webHidden/>
+              </w:rPr>
+              <w:tab/>
+            </w:r>
+            <w:r>
+              <w:rPr>
+                <w:noProof/>
+                <w:webHidden/>
+              </w:rPr>
+              <w:fldChar w:fldCharType="begin"/>
+            </w:r>
+            <w:r>
+              <w:rPr>
+                <w:noProof/>
+                <w:webHidden/>
+              </w:rPr>
+              <w:instrText xml:space="preserve"> PAGEREF _Toc474156611 \h </w:instrText>
+            </w:r>
+            <w:r>
+              <w:rPr>
+                <w:noProof/>
+                <w:webHidden/>
+              </w:rPr>
+            </w:r>
+            <w:r>
+              <w:rPr>
+                <w:noProof/>
+                <w:webHidden/>
+              </w:rPr>
+              <w:fldChar w:fldCharType="separate"/>
+            </w:r>
+            <w:r>
+              <w:rPr>
+                <w:noProof/>
+                <w:webHidden/>
+              </w:rPr>
+              <w:t>6</w:t>
+            </w:r>
+            <w:r>
+              <w:rPr>
+                <w:noProof/>
+                <w:webHidden/>
+              </w:rPr>
+              <w:fldChar w:fldCharType="end"/>
+            </w:r>
+          </w:hyperlink>
+        </w:p>
+        <w:p>
+          <w:pPr>
+            <w:pStyle w:val="TOC2"/>
+            <w:tabs>
+              <w:tab w:val="right" w:leader="dot" w:pos="9350"/>
+            </w:tabs>
+            <w:rPr>
+              <w:rFonts w:eastAsiaTheme="minorEastAsia"/>
+              <w:noProof/>
+            </w:rPr>
+          </w:pPr>
+          <w:hyperlink w:anchor="_Toc474156612" w:history="1">
+            <w:r>
+              <w:rPr>
+                <w:rStyle w:val="Hyperlink"/>
+                <w:noProof/>
+              </w:rPr>
+              <w:t>Future Development Plans</w:t>
+            </w:r>
+            <w:r>
+              <w:rPr>
+                <w:noProof/>
+                <w:webHidden/>
+              </w:rPr>
+              <w:tab/>
+            </w:r>
+            <w:r>
+              <w:rPr>
+                <w:noProof/>
+                <w:webHidden/>
+              </w:rPr>
+              <w:fldChar w:fldCharType="begin"/>
+            </w:r>
+            <w:r>
+              <w:rPr>
+                <w:noProof/>
+                <w:webHidden/>
+              </w:rPr>
+              <w:instrText xml:space="preserve"> PAGEREF _Toc474156612 \h </w:instrText>
+            </w:r>
+            <w:r>
+              <w:rPr>
+                <w:noProof/>
+                <w:webHidden/>
+              </w:rPr>
+            </w:r>
+            <w:r>
+              <w:rPr>
+                <w:noProof/>
+                <w:webHidden/>
+              </w:rPr>
+              <w:fldChar w:fldCharType="separate"/>
+            </w:r>
+            <w:r>
+              <w:rPr>
+                <w:noProof/>
+                <w:webHidden/>
+              </w:rPr>
+              <w:t>6</w:t>
+            </w:r>
+            <w:r>
+              <w:rPr>
+                <w:noProof/>
+                <w:webHidden/>
+              </w:rPr>
+              <w:fldChar w:fldCharType="end"/>
+            </w:r>
+          </w:hyperlink>
+        </w:p>
+        <w:p>
+          <w:pPr>
+            <w:pStyle w:val="TOC2"/>
+            <w:tabs>
+              <w:tab w:val="right" w:leader="dot" w:pos="9350"/>
+            </w:tabs>
+            <w:rPr>
+              <w:rFonts w:eastAsiaTheme="minorEastAsia"/>
+              <w:noProof/>
+            </w:rPr>
+          </w:pPr>
+          <w:hyperlink w:anchor="_Toc474156613" w:history="1">
+            <w:r>
+              <w:rPr>
+                <w:rStyle w:val="Hyperlink"/>
+                <w:noProof/>
+              </w:rPr>
+              <w:t>License and Git/GitHub Information</w:t>
+            </w:r>
+            <w:r>
+              <w:rPr>
+                <w:noProof/>
+                <w:webHidden/>
+              </w:rPr>
+              <w:tab/>
+            </w:r>
+            <w:r>
+              <w:rPr>
+                <w:noProof/>
+                <w:webHidden/>
+              </w:rPr>
+              <w:fldChar w:fldCharType="begin"/>
+            </w:r>
+            <w:r>
+              <w:rPr>
+                <w:noProof/>
+                <w:webHidden/>
+              </w:rPr>
+              <w:instrText xml:space="preserve"> PAGEREF _Toc474156613 \h </w:instrText>
+            </w:r>
+            <w:r>
+              <w:rPr>
+                <w:noProof/>
+                <w:webHidden/>
+              </w:rPr>
+            </w:r>
+            <w:r>
+              <w:rPr>
+                <w:noProof/>
+                <w:webHidden/>
+              </w:rPr>
+              <w:fldChar w:fldCharType="separate"/>
+            </w:r>
+            <w:r>
+              <w:rPr>
+                <w:noProof/>
+                <w:webHidden/>
+              </w:rPr>
+              <w:t>6</w:t>
             </w:r>
             <w:r>
               <w:rPr>
@@ -244,13 +981,13 @@
               <w:noProof/>
             </w:rPr>
           </w:pPr>
-          <w:hyperlink w:anchor="_Toc474075565" w:history="1">
+          <w:hyperlink w:anchor="_Toc474156614" w:history="1">
             <w:r>
               <w:rPr>
                 <w:rStyle w:val="Hyperlink"/>
                 <w:noProof/>
               </w:rPr>
-              <w:t>Product</w:t>
+              <w:t>Marketing Plan</w:t>
             </w:r>
             <w:r>
               <w:rPr>
@@ -271,7 +1008,7 @@
                 <w:noProof/>
                 <w:webHidden/>
               </w:rPr>
-              <w:instrText xml:space="preserve"> PAGEREF _Toc474075565 \h </w:instrText>
+              <w:instrText xml:space="preserve"> PAGEREF _Toc474156614 \h </w:instrText>
             </w:r>
             <w:r>
               <w:rPr>
@@ -291,7 +1028,7 @@
                 <w:noProof/>
                 <w:webHidden/>
               </w:rPr>
-              <w:t>5</w:t>
+              <w:t>7</w:t>
             </w:r>
             <w:r>
               <w:rPr>
@@ -313,13 +1050,13 @@
               <w:noProof/>
             </w:rPr>
           </w:pPr>
-          <w:hyperlink w:anchor="_Toc474075566" w:history="1">
+          <w:hyperlink w:anchor="_Toc474156615" w:history="1">
             <w:r>
               <w:rPr>
                 <w:rStyle w:val="Hyperlink"/>
                 <w:noProof/>
               </w:rPr>
-              <w:t>Elevator Pitch</w:t>
+              <w:t>Market and Sub-Sectors of the Market Definition – Target Audience</w:t>
             </w:r>
             <w:r>
               <w:rPr>
@@ -340,7 +1077,7 @@
                 <w:noProof/>
                 <w:webHidden/>
               </w:rPr>
-              <w:instrText xml:space="preserve"> PAGEREF _Toc474075566 \h </w:instrText>
+              <w:instrText xml:space="preserve"> PAGEREF _Toc474156615 \h </w:instrText>
             </w:r>
             <w:r>
               <w:rPr>
@@ -360,7 +1097,7 @@
                 <w:noProof/>
                 <w:webHidden/>
               </w:rPr>
-              <w:t>5</w:t>
+              <w:t>7</w:t>
             </w:r>
             <w:r>
               <w:rPr>
@@ -382,13 +1119,13 @@
               <w:noProof/>
             </w:rPr>
           </w:pPr>
-          <w:hyperlink w:anchor="_Toc474075567" w:history="1">
+          <w:hyperlink w:anchor="_Toc474156616" w:history="1">
             <w:r>
               <w:rPr>
                 <w:rStyle w:val="Hyperlink"/>
                 <w:noProof/>
               </w:rPr>
-              <w:t>Business Overview</w:t>
+              <w:t>Trends of the Market</w:t>
             </w:r>
             <w:r>
               <w:rPr>
@@ -409,697 +1146,7 @@
                 <w:noProof/>
                 <w:webHidden/>
               </w:rPr>
-              <w:instrText xml:space="preserve"> PAGEREF _Toc474075567 \h </w:instrText>
-            </w:r>
-            <w:r>
-              <w:rPr>
-                <w:noProof/>
-                <w:webHidden/>
-              </w:rPr>
-            </w:r>
-            <w:r>
-              <w:rPr>
-                <w:noProof/>
-                <w:webHidden/>
-              </w:rPr>
-              <w:fldChar w:fldCharType="separate"/>
-            </w:r>
-            <w:r>
-              <w:rPr>
-                <w:noProof/>
-                <w:webHidden/>
-              </w:rPr>
-              <w:t>5</w:t>
-            </w:r>
-            <w:r>
-              <w:rPr>
-                <w:noProof/>
-                <w:webHidden/>
-              </w:rPr>
-              <w:fldChar w:fldCharType="end"/>
-            </w:r>
-          </w:hyperlink>
-        </w:p>
-        <w:p>
-          <w:pPr>
-            <w:pStyle w:val="TOC2"/>
-            <w:tabs>
-              <w:tab w:val="right" w:leader="dot" w:pos="9350"/>
-            </w:tabs>
-            <w:rPr>
-              <w:rFonts w:eastAsiaTheme="minorEastAsia"/>
-              <w:noProof/>
-            </w:rPr>
-          </w:pPr>
-          <w:hyperlink w:anchor="_Toc474075568" w:history="1">
-            <w:r>
-              <w:rPr>
-                <w:rStyle w:val="Hyperlink"/>
-                <w:noProof/>
-              </w:rPr>
-              <w:t>Description</w:t>
-            </w:r>
-            <w:r>
-              <w:rPr>
-                <w:noProof/>
-                <w:webHidden/>
-              </w:rPr>
-              <w:tab/>
-            </w:r>
-            <w:r>
-              <w:rPr>
-                <w:noProof/>
-                <w:webHidden/>
-              </w:rPr>
-              <w:fldChar w:fldCharType="begin"/>
-            </w:r>
-            <w:r>
-              <w:rPr>
-                <w:noProof/>
-                <w:webHidden/>
-              </w:rPr>
-              <w:instrText xml:space="preserve"> PAGEREF _Toc474075568 \h </w:instrText>
-            </w:r>
-            <w:r>
-              <w:rPr>
-                <w:noProof/>
-                <w:webHidden/>
-              </w:rPr>
-            </w:r>
-            <w:r>
-              <w:rPr>
-                <w:noProof/>
-                <w:webHidden/>
-              </w:rPr>
-              <w:fldChar w:fldCharType="separate"/>
-            </w:r>
-            <w:r>
-              <w:rPr>
-                <w:noProof/>
-                <w:webHidden/>
-              </w:rPr>
-              <w:t>5</w:t>
-            </w:r>
-            <w:r>
-              <w:rPr>
-                <w:noProof/>
-                <w:webHidden/>
-              </w:rPr>
-              <w:fldChar w:fldCharType="end"/>
-            </w:r>
-          </w:hyperlink>
-        </w:p>
-        <w:p>
-          <w:pPr>
-            <w:pStyle w:val="TOC2"/>
-            <w:tabs>
-              <w:tab w:val="right" w:leader="dot" w:pos="9350"/>
-            </w:tabs>
-            <w:rPr>
-              <w:rFonts w:eastAsiaTheme="minorEastAsia"/>
-              <w:noProof/>
-            </w:rPr>
-          </w:pPr>
-          <w:hyperlink w:anchor="_Toc474075569" w:history="1">
-            <w:r>
-              <w:rPr>
-                <w:rStyle w:val="Hyperlink"/>
-                <w:noProof/>
-              </w:rPr>
-              <w:t>Benefits</w:t>
-            </w:r>
-            <w:r>
-              <w:rPr>
-                <w:noProof/>
-                <w:webHidden/>
-              </w:rPr>
-              <w:tab/>
-            </w:r>
-            <w:r>
-              <w:rPr>
-                <w:noProof/>
-                <w:webHidden/>
-              </w:rPr>
-              <w:fldChar w:fldCharType="begin"/>
-            </w:r>
-            <w:r>
-              <w:rPr>
-                <w:noProof/>
-                <w:webHidden/>
-              </w:rPr>
-              <w:instrText xml:space="preserve"> PAGEREF _Toc474075569 \h </w:instrText>
-            </w:r>
-            <w:r>
-              <w:rPr>
-                <w:noProof/>
-                <w:webHidden/>
-              </w:rPr>
-            </w:r>
-            <w:r>
-              <w:rPr>
-                <w:noProof/>
-                <w:webHidden/>
-              </w:rPr>
-              <w:fldChar w:fldCharType="separate"/>
-            </w:r>
-            <w:r>
-              <w:rPr>
-                <w:noProof/>
-                <w:webHidden/>
-              </w:rPr>
-              <w:t>5</w:t>
-            </w:r>
-            <w:r>
-              <w:rPr>
-                <w:noProof/>
-                <w:webHidden/>
-              </w:rPr>
-              <w:fldChar w:fldCharType="end"/>
-            </w:r>
-          </w:hyperlink>
-        </w:p>
-        <w:p>
-          <w:pPr>
-            <w:pStyle w:val="TOC2"/>
-            <w:tabs>
-              <w:tab w:val="right" w:leader="dot" w:pos="9350"/>
-            </w:tabs>
-            <w:rPr>
-              <w:rFonts w:eastAsiaTheme="minorEastAsia"/>
-              <w:noProof/>
-            </w:rPr>
-          </w:pPr>
-          <w:hyperlink w:anchor="_Toc474075570" w:history="1">
-            <w:r>
-              <w:rPr>
-                <w:rStyle w:val="Hyperlink"/>
-                <w:noProof/>
-              </w:rPr>
-              <w:t>Example of Use</w:t>
-            </w:r>
-            <w:r>
-              <w:rPr>
-                <w:noProof/>
-                <w:webHidden/>
-              </w:rPr>
-              <w:tab/>
-            </w:r>
-            <w:r>
-              <w:rPr>
-                <w:noProof/>
-                <w:webHidden/>
-              </w:rPr>
-              <w:fldChar w:fldCharType="begin"/>
-            </w:r>
-            <w:r>
-              <w:rPr>
-                <w:noProof/>
-                <w:webHidden/>
-              </w:rPr>
-              <w:instrText xml:space="preserve"> PAGEREF _Toc474075570 \h </w:instrText>
-            </w:r>
-            <w:r>
-              <w:rPr>
-                <w:noProof/>
-                <w:webHidden/>
-              </w:rPr>
-            </w:r>
-            <w:r>
-              <w:rPr>
-                <w:noProof/>
-                <w:webHidden/>
-              </w:rPr>
-              <w:fldChar w:fldCharType="separate"/>
-            </w:r>
-            <w:r>
-              <w:rPr>
-                <w:noProof/>
-                <w:webHidden/>
-              </w:rPr>
-              <w:t>5</w:t>
-            </w:r>
-            <w:r>
-              <w:rPr>
-                <w:noProof/>
-                <w:webHidden/>
-              </w:rPr>
-              <w:fldChar w:fldCharType="end"/>
-            </w:r>
-          </w:hyperlink>
-        </w:p>
-        <w:p>
-          <w:pPr>
-            <w:pStyle w:val="TOC2"/>
-            <w:tabs>
-              <w:tab w:val="right" w:leader="dot" w:pos="9350"/>
-            </w:tabs>
-            <w:rPr>
-              <w:rFonts w:eastAsiaTheme="minorEastAsia"/>
-              <w:noProof/>
-            </w:rPr>
-          </w:pPr>
-          <w:hyperlink w:anchor="_Toc474075571" w:history="1">
-            <w:r>
-              <w:rPr>
-                <w:rStyle w:val="Hyperlink"/>
-                <w:noProof/>
-              </w:rPr>
-              <w:t>Mission Statement</w:t>
-            </w:r>
-            <w:r>
-              <w:rPr>
-                <w:noProof/>
-                <w:webHidden/>
-              </w:rPr>
-              <w:tab/>
-            </w:r>
-            <w:r>
-              <w:rPr>
-                <w:noProof/>
-                <w:webHidden/>
-              </w:rPr>
-              <w:fldChar w:fldCharType="begin"/>
-            </w:r>
-            <w:r>
-              <w:rPr>
-                <w:noProof/>
-                <w:webHidden/>
-              </w:rPr>
-              <w:instrText xml:space="preserve"> PAGEREF _Toc474075571 \h </w:instrText>
-            </w:r>
-            <w:r>
-              <w:rPr>
-                <w:noProof/>
-                <w:webHidden/>
-              </w:rPr>
-            </w:r>
-            <w:r>
-              <w:rPr>
-                <w:noProof/>
-                <w:webHidden/>
-              </w:rPr>
-              <w:fldChar w:fldCharType="separate"/>
-            </w:r>
-            <w:r>
-              <w:rPr>
-                <w:noProof/>
-                <w:webHidden/>
-              </w:rPr>
-              <w:t>6</w:t>
-            </w:r>
-            <w:r>
-              <w:rPr>
-                <w:noProof/>
-                <w:webHidden/>
-              </w:rPr>
-              <w:fldChar w:fldCharType="end"/>
-            </w:r>
-          </w:hyperlink>
-        </w:p>
-        <w:p>
-          <w:pPr>
-            <w:pStyle w:val="TOC2"/>
-            <w:tabs>
-              <w:tab w:val="right" w:leader="dot" w:pos="9350"/>
-            </w:tabs>
-            <w:rPr>
-              <w:rFonts w:eastAsiaTheme="minorEastAsia"/>
-              <w:noProof/>
-            </w:rPr>
-          </w:pPr>
-          <w:hyperlink w:anchor="_Toc474075572" w:history="1">
-            <w:r>
-              <w:rPr>
-                <w:rStyle w:val="Hyperlink"/>
-                <w:noProof/>
-              </w:rPr>
-              <w:t>Vision Statement</w:t>
-            </w:r>
-            <w:r>
-              <w:rPr>
-                <w:noProof/>
-                <w:webHidden/>
-              </w:rPr>
-              <w:tab/>
-            </w:r>
-            <w:r>
-              <w:rPr>
-                <w:noProof/>
-                <w:webHidden/>
-              </w:rPr>
-              <w:fldChar w:fldCharType="begin"/>
-            </w:r>
-            <w:r>
-              <w:rPr>
-                <w:noProof/>
-                <w:webHidden/>
-              </w:rPr>
-              <w:instrText xml:space="preserve"> PAGEREF _Toc474075572 \h </w:instrText>
-            </w:r>
-            <w:r>
-              <w:rPr>
-                <w:noProof/>
-                <w:webHidden/>
-              </w:rPr>
-            </w:r>
-            <w:r>
-              <w:rPr>
-                <w:noProof/>
-                <w:webHidden/>
-              </w:rPr>
-              <w:fldChar w:fldCharType="separate"/>
-            </w:r>
-            <w:r>
-              <w:rPr>
-                <w:noProof/>
-                <w:webHidden/>
-              </w:rPr>
-              <w:t>6</w:t>
-            </w:r>
-            <w:r>
-              <w:rPr>
-                <w:noProof/>
-                <w:webHidden/>
-              </w:rPr>
-              <w:fldChar w:fldCharType="end"/>
-            </w:r>
-          </w:hyperlink>
-        </w:p>
-        <w:p>
-          <w:pPr>
-            <w:pStyle w:val="TOC2"/>
-            <w:tabs>
-              <w:tab w:val="right" w:leader="dot" w:pos="9350"/>
-            </w:tabs>
-            <w:rPr>
-              <w:rFonts w:eastAsiaTheme="minorEastAsia"/>
-              <w:noProof/>
-            </w:rPr>
-          </w:pPr>
-          <w:hyperlink w:anchor="_Toc474075573" w:history="1">
-            <w:r>
-              <w:rPr>
-                <w:rStyle w:val="Hyperlink"/>
-                <w:noProof/>
-              </w:rPr>
-              <w:t>Future Development Plans</w:t>
-            </w:r>
-            <w:r>
-              <w:rPr>
-                <w:noProof/>
-                <w:webHidden/>
-              </w:rPr>
-              <w:tab/>
-            </w:r>
-            <w:r>
-              <w:rPr>
-                <w:noProof/>
-                <w:webHidden/>
-              </w:rPr>
-              <w:fldChar w:fldCharType="begin"/>
-            </w:r>
-            <w:r>
-              <w:rPr>
-                <w:noProof/>
-                <w:webHidden/>
-              </w:rPr>
-              <w:instrText xml:space="preserve"> PAGEREF _Toc474075573 \h </w:instrText>
-            </w:r>
-            <w:r>
-              <w:rPr>
-                <w:noProof/>
-                <w:webHidden/>
-              </w:rPr>
-            </w:r>
-            <w:r>
-              <w:rPr>
-                <w:noProof/>
-                <w:webHidden/>
-              </w:rPr>
-              <w:fldChar w:fldCharType="separate"/>
-            </w:r>
-            <w:r>
-              <w:rPr>
-                <w:noProof/>
-                <w:webHidden/>
-              </w:rPr>
-              <w:t>6</w:t>
-            </w:r>
-            <w:r>
-              <w:rPr>
-                <w:noProof/>
-                <w:webHidden/>
-              </w:rPr>
-              <w:fldChar w:fldCharType="end"/>
-            </w:r>
-          </w:hyperlink>
-        </w:p>
-        <w:p>
-          <w:pPr>
-            <w:pStyle w:val="TOC2"/>
-            <w:tabs>
-              <w:tab w:val="right" w:leader="dot" w:pos="9350"/>
-            </w:tabs>
-            <w:rPr>
-              <w:rFonts w:eastAsiaTheme="minorEastAsia"/>
-              <w:noProof/>
-            </w:rPr>
-          </w:pPr>
-          <w:hyperlink w:anchor="_Toc474075574" w:history="1">
-            <w:r>
-              <w:rPr>
-                <w:rStyle w:val="Hyperlink"/>
-                <w:noProof/>
-              </w:rPr>
-              <w:t>License and Git/GitHub Information</w:t>
-            </w:r>
-            <w:r>
-              <w:rPr>
-                <w:noProof/>
-                <w:webHidden/>
-              </w:rPr>
-              <w:tab/>
-            </w:r>
-            <w:r>
-              <w:rPr>
-                <w:noProof/>
-                <w:webHidden/>
-              </w:rPr>
-              <w:fldChar w:fldCharType="begin"/>
-            </w:r>
-            <w:r>
-              <w:rPr>
-                <w:noProof/>
-                <w:webHidden/>
-              </w:rPr>
-              <w:instrText xml:space="preserve"> PAGEREF _Toc474075574 \h </w:instrText>
-            </w:r>
-            <w:r>
-              <w:rPr>
-                <w:noProof/>
-                <w:webHidden/>
-              </w:rPr>
-            </w:r>
-            <w:r>
-              <w:rPr>
-                <w:noProof/>
-                <w:webHidden/>
-              </w:rPr>
-              <w:fldChar w:fldCharType="separate"/>
-            </w:r>
-            <w:r>
-              <w:rPr>
-                <w:noProof/>
-                <w:webHidden/>
-              </w:rPr>
-              <w:t>6</w:t>
-            </w:r>
-            <w:r>
-              <w:rPr>
-                <w:noProof/>
-                <w:webHidden/>
-              </w:rPr>
-              <w:fldChar w:fldCharType="end"/>
-            </w:r>
-          </w:hyperlink>
-        </w:p>
-        <w:p>
-          <w:pPr>
-            <w:pStyle w:val="TOC1"/>
-            <w:tabs>
-              <w:tab w:val="right" w:leader="dot" w:pos="9350"/>
-            </w:tabs>
-            <w:rPr>
-              <w:rFonts w:eastAsiaTheme="minorEastAsia"/>
-              <w:noProof/>
-            </w:rPr>
-          </w:pPr>
-          <w:hyperlink w:anchor="_Toc474075575" w:history="1">
-            <w:r>
-              <w:rPr>
-                <w:rStyle w:val="Hyperlink"/>
-                <w:noProof/>
-              </w:rPr>
-              <w:t>Marketing Plan</w:t>
-            </w:r>
-            <w:r>
-              <w:rPr>
-                <w:noProof/>
-                <w:webHidden/>
-              </w:rPr>
-              <w:tab/>
-            </w:r>
-            <w:r>
-              <w:rPr>
-                <w:noProof/>
-                <w:webHidden/>
-              </w:rPr>
-              <w:fldChar w:fldCharType="begin"/>
-            </w:r>
-            <w:r>
-              <w:rPr>
-                <w:noProof/>
-                <w:webHidden/>
-              </w:rPr>
-              <w:instrText xml:space="preserve"> PAGEREF _Toc474075575 \h </w:instrText>
-            </w:r>
-            <w:r>
-              <w:rPr>
-                <w:noProof/>
-                <w:webHidden/>
-              </w:rPr>
-            </w:r>
-            <w:r>
-              <w:rPr>
-                <w:noProof/>
-                <w:webHidden/>
-              </w:rPr>
-              <w:fldChar w:fldCharType="separate"/>
-            </w:r>
-            <w:r>
-              <w:rPr>
-                <w:noProof/>
-                <w:webHidden/>
-              </w:rPr>
-              <w:t>7</w:t>
-            </w:r>
-            <w:r>
-              <w:rPr>
-                <w:noProof/>
-                <w:webHidden/>
-              </w:rPr>
-              <w:fldChar w:fldCharType="end"/>
-            </w:r>
-          </w:hyperlink>
-        </w:p>
-        <w:p>
-          <w:pPr>
-            <w:pStyle w:val="TOC2"/>
-            <w:tabs>
-              <w:tab w:val="right" w:leader="dot" w:pos="9350"/>
-            </w:tabs>
-            <w:rPr>
-              <w:rFonts w:eastAsiaTheme="minorEastAsia"/>
-              <w:noProof/>
-            </w:rPr>
-          </w:pPr>
-          <w:hyperlink w:anchor="_Toc474075576" w:history="1">
-            <w:r>
-              <w:rPr>
-                <w:rStyle w:val="Hyperlink"/>
-                <w:noProof/>
-              </w:rPr>
-              <w:t>Market and Sub-Sectors of the Market Definition – Target Audience</w:t>
-            </w:r>
-            <w:r>
-              <w:rPr>
-                <w:noProof/>
-                <w:webHidden/>
-              </w:rPr>
-              <w:tab/>
-            </w:r>
-            <w:r>
-              <w:rPr>
-                <w:noProof/>
-                <w:webHidden/>
-              </w:rPr>
-              <w:fldChar w:fldCharType="begin"/>
-            </w:r>
-            <w:r>
-              <w:rPr>
-                <w:noProof/>
-                <w:webHidden/>
-              </w:rPr>
-              <w:instrText xml:space="preserve"> PAGEREF _Toc474075576 \h </w:instrText>
-            </w:r>
-            <w:r>
-              <w:rPr>
-                <w:noProof/>
-                <w:webHidden/>
-              </w:rPr>
-            </w:r>
-            <w:r>
-              <w:rPr>
-                <w:noProof/>
-                <w:webHidden/>
-              </w:rPr>
-              <w:fldChar w:fldCharType="separate"/>
-            </w:r>
-            <w:r>
-              <w:rPr>
-                <w:noProof/>
-                <w:webHidden/>
-              </w:rPr>
-              <w:t>7</w:t>
-            </w:r>
-            <w:r>
-              <w:rPr>
-                <w:noProof/>
-                <w:webHidden/>
-              </w:rPr>
-              <w:fldChar w:fldCharType="end"/>
-            </w:r>
-          </w:hyperlink>
-        </w:p>
-        <w:p>
-          <w:pPr>
-            <w:pStyle w:val="TOC2"/>
-            <w:tabs>
-              <w:tab w:val="right" w:leader="dot" w:pos="9350"/>
-            </w:tabs>
-            <w:rPr>
-              <w:rFonts w:eastAsiaTheme="minorEastAsia"/>
-              <w:noProof/>
-            </w:rPr>
-          </w:pPr>
-          <w:hyperlink w:anchor="_Toc474075577" w:history="1">
-            <w:r>
-              <w:rPr>
-                <w:rStyle w:val="Hyperlink"/>
-                <w:noProof/>
-              </w:rPr>
-              <w:t>Trends of the Market</w:t>
-            </w:r>
-            <w:r>
-              <w:rPr>
-                <w:noProof/>
-                <w:webHidden/>
-              </w:rPr>
-              <w:tab/>
-            </w:r>
-            <w:r>
-              <w:rPr>
-                <w:noProof/>
-                <w:webHidden/>
-              </w:rPr>
-              <w:fldChar w:fldCharType="begin"/>
-            </w:r>
-            <w:r>
-              <w:rPr>
-                <w:noProof/>
-                <w:webHidden/>
-              </w:rPr>
-              <w:instrText xml:space="preserve"> PAGEREF _Toc474075577 \h </w:instrText>
+              <w:instrText xml:space="preserve"> PAGEREF _Toc474156616 \h </w:instrText>
             </w:r>
             <w:r>
               <w:rPr>
@@ -1142,7 +1189,7 @@
               <w:noProof/>
             </w:rPr>
           </w:pPr>
-          <w:hyperlink w:anchor="_Toc474075578" w:history="1">
+          <w:hyperlink w:anchor="_Toc474156617" w:history="1">
             <w:r>
               <w:rPr>
                 <w:rStyle w:val="Hyperlink"/>
@@ -1188,7 +1235,7 @@
                 <w:noProof/>
                 <w:webHidden/>
               </w:rPr>
-              <w:instrText xml:space="preserve"> PAGEREF _Toc474075578 \h </w:instrText>
+              <w:instrText xml:space="preserve"> PAGEREF _Toc474156617 \h </w:instrText>
             </w:r>
             <w:r>
               <w:rPr>
@@ -1231,7 +1278,7 @@
               <w:noProof/>
             </w:rPr>
           </w:pPr>
-          <w:hyperlink w:anchor="_Toc474075579" w:history="1">
+          <w:hyperlink w:anchor="_Toc474156618" w:history="1">
             <w:r>
               <w:rPr>
                 <w:rStyle w:val="Hyperlink"/>
@@ -1278,7 +1325,7 @@
                 <w:noProof/>
                 <w:webHidden/>
               </w:rPr>
-              <w:instrText xml:space="preserve"> PAGEREF _Toc474075579 \h </w:instrText>
+              <w:instrText xml:space="preserve"> PAGEREF _Toc474156618 \h </w:instrText>
             </w:r>
             <w:r>
               <w:rPr>
@@ -1321,7 +1368,7 @@
               <w:noProof/>
             </w:rPr>
           </w:pPr>
-          <w:hyperlink w:anchor="_Toc474075580" w:history="1">
+          <w:hyperlink w:anchor="_Toc474156619" w:history="1">
             <w:r>
               <w:rPr>
                 <w:rStyle w:val="Hyperlink"/>
@@ -1367,7 +1414,7 @@
                 <w:noProof/>
                 <w:webHidden/>
               </w:rPr>
-              <w:instrText xml:space="preserve"> PAGEREF _Toc474075580 \h </w:instrText>
+              <w:instrText xml:space="preserve"> PAGEREF _Toc474156619 \h </w:instrText>
             </w:r>
             <w:r>
               <w:rPr>
@@ -1410,7 +1457,7 @@
               <w:noProof/>
             </w:rPr>
           </w:pPr>
-          <w:hyperlink w:anchor="_Toc474075581" w:history="1">
+          <w:hyperlink w:anchor="_Toc474156620" w:history="1">
             <w:r>
               <w:rPr>
                 <w:rStyle w:val="Hyperlink"/>
@@ -1456,7 +1503,7 @@
                 <w:noProof/>
                 <w:webHidden/>
               </w:rPr>
-              <w:instrText xml:space="preserve"> PAGEREF _Toc474075581 \h </w:instrText>
+              <w:instrText xml:space="preserve"> PAGEREF _Toc474156620 \h </w:instrText>
             </w:r>
             <w:r>
               <w:rPr>
@@ -1499,7 +1546,7 @@
               <w:noProof/>
             </w:rPr>
           </w:pPr>
-          <w:hyperlink w:anchor="_Toc474075582" w:history="1">
+          <w:hyperlink w:anchor="_Toc474156621" w:history="1">
             <w:r>
               <w:rPr>
                 <w:rStyle w:val="Hyperlink"/>
@@ -1545,7 +1592,7 @@
                 <w:noProof/>
                 <w:webHidden/>
               </w:rPr>
-              <w:instrText xml:space="preserve"> PAGEREF _Toc474075582 \h </w:instrText>
+              <w:instrText xml:space="preserve"> PAGEREF _Toc474156621 \h </w:instrText>
             </w:r>
             <w:r>
               <w:rPr>
@@ -1588,7 +1635,7 @@
               <w:noProof/>
             </w:rPr>
           </w:pPr>
-          <w:hyperlink w:anchor="_Toc474075583" w:history="1">
+          <w:hyperlink w:anchor="_Toc474156622" w:history="1">
             <w:r>
               <w:rPr>
                 <w:rStyle w:val="Hyperlink"/>
@@ -1634,7 +1681,7 @@
                 <w:noProof/>
                 <w:webHidden/>
               </w:rPr>
-              <w:instrText xml:space="preserve"> PAGEREF _Toc474075583 \h </w:instrText>
+              <w:instrText xml:space="preserve"> PAGEREF _Toc474156622 \h </w:instrText>
             </w:r>
             <w:r>
               <w:rPr>
@@ -1677,7 +1724,7 @@
               <w:noProof/>
             </w:rPr>
           </w:pPr>
-          <w:hyperlink w:anchor="_Toc474075584" w:history="1">
+          <w:hyperlink w:anchor="_Toc474156623" w:history="1">
             <w:r>
               <w:rPr>
                 <w:rStyle w:val="Hyperlink"/>
@@ -1723,7 +1770,7 @@
                 <w:noProof/>
                 <w:webHidden/>
               </w:rPr>
-              <w:instrText xml:space="preserve"> PAGEREF _Toc474075584 \h </w:instrText>
+              <w:instrText xml:space="preserve"> PAGEREF _Toc474156623 \h </w:instrText>
             </w:r>
             <w:r>
               <w:rPr>
@@ -1765,7 +1812,7 @@
               <w:noProof/>
             </w:rPr>
           </w:pPr>
-          <w:hyperlink w:anchor="_Toc474075585" w:history="1">
+          <w:hyperlink w:anchor="_Toc474156624" w:history="1">
             <w:r>
               <w:rPr>
                 <w:rStyle w:val="Hyperlink"/>
@@ -1792,7 +1839,7 @@
                 <w:noProof/>
                 <w:webHidden/>
               </w:rPr>
-              <w:instrText xml:space="preserve"> PAGEREF _Toc474075585 \h </w:instrText>
+              <w:instrText xml:space="preserve"> PAGEREF _Toc474156624 \h </w:instrText>
             </w:r>
             <w:r>
               <w:rPr>
@@ -1834,7 +1881,7 @@
               <w:noProof/>
             </w:rPr>
           </w:pPr>
-          <w:hyperlink w:anchor="_Toc474075586" w:history="1">
+          <w:hyperlink w:anchor="_Toc474156625" w:history="1">
             <w:r>
               <w:rPr>
                 <w:rStyle w:val="Hyperlink"/>
@@ -1861,7 +1908,7 @@
                 <w:noProof/>
                 <w:webHidden/>
               </w:rPr>
-              <w:instrText xml:space="preserve"> PAGEREF _Toc474075586 \h </w:instrText>
+              <w:instrText xml:space="preserve"> PAGEREF _Toc474156625 \h </w:instrText>
             </w:r>
             <w:r>
               <w:rPr>
@@ -1903,7 +1950,7 @@
               <w:noProof/>
             </w:rPr>
           </w:pPr>
-          <w:hyperlink w:anchor="_Toc474075587" w:history="1">
+          <w:hyperlink w:anchor="_Toc474156626" w:history="1">
             <w:r>
               <w:rPr>
                 <w:rStyle w:val="Hyperlink"/>
@@ -1930,7 +1977,7 @@
                 <w:noProof/>
                 <w:webHidden/>
               </w:rPr>
-              <w:instrText xml:space="preserve"> PAGEREF _Toc474075587 \h </w:instrText>
+              <w:instrText xml:space="preserve"> PAGEREF _Toc474156626 \h </w:instrText>
             </w:r>
             <w:r>
               <w:rPr>
@@ -1972,7 +2019,7 @@
               <w:noProof/>
             </w:rPr>
           </w:pPr>
-          <w:hyperlink w:anchor="_Toc474075588" w:history="1">
+          <w:hyperlink w:anchor="_Toc474156627" w:history="1">
             <w:r>
               <w:rPr>
                 <w:rStyle w:val="Hyperlink"/>
@@ -1999,7 +2046,7 @@
                 <w:noProof/>
                 <w:webHidden/>
               </w:rPr>
-              <w:instrText xml:space="preserve"> PAGEREF _Toc474075588 \h </w:instrText>
+              <w:instrText xml:space="preserve"> PAGEREF _Toc474156627 \h </w:instrText>
             </w:r>
             <w:r>
               <w:rPr>
@@ -2041,7 +2088,7 @@
               <w:noProof/>
             </w:rPr>
           </w:pPr>
-          <w:hyperlink w:anchor="_Toc474075589" w:history="1">
+          <w:hyperlink w:anchor="_Toc474156628" w:history="1">
             <w:r>
               <w:rPr>
                 <w:rStyle w:val="Hyperlink"/>
@@ -2068,7 +2115,7 @@
                 <w:noProof/>
                 <w:webHidden/>
               </w:rPr>
-              <w:instrText xml:space="preserve"> PAGEREF _Toc474075589 \h </w:instrText>
+              <w:instrText xml:space="preserve"> PAGEREF _Toc474156628 \h </w:instrText>
             </w:r>
             <w:r>
               <w:rPr>
@@ -2110,7 +2157,7 @@
               <w:noProof/>
             </w:rPr>
           </w:pPr>
-          <w:hyperlink w:anchor="_Toc474075590" w:history="1">
+          <w:hyperlink w:anchor="_Toc474156629" w:history="1">
             <w:r>
               <w:rPr>
                 <w:rStyle w:val="Hyperlink"/>
@@ -2137,7 +2184,7 @@
                 <w:noProof/>
                 <w:webHidden/>
               </w:rPr>
-              <w:instrText xml:space="preserve"> PAGEREF _Toc474075590 \h </w:instrText>
+              <w:instrText xml:space="preserve"> PAGEREF _Toc474156629 \h </w:instrText>
             </w:r>
             <w:r>
               <w:rPr>
@@ -2179,7 +2226,7 @@
               <w:noProof/>
             </w:rPr>
           </w:pPr>
-          <w:hyperlink w:anchor="_Toc474075591" w:history="1">
+          <w:hyperlink w:anchor="_Toc474156630" w:history="1">
             <w:r>
               <w:rPr>
                 <w:rStyle w:val="Hyperlink"/>
@@ -2206,7 +2253,7 @@
                 <w:noProof/>
                 <w:webHidden/>
               </w:rPr>
-              <w:instrText xml:space="preserve"> PAGEREF _Toc474075591 \h </w:instrText>
+              <w:instrText xml:space="preserve"> PAGEREF _Toc474156630 \h </w:instrText>
             </w:r>
             <w:r>
               <w:rPr>
@@ -2248,7 +2295,7 @@
               <w:noProof/>
             </w:rPr>
           </w:pPr>
-          <w:hyperlink w:anchor="_Toc474075592" w:history="1">
+          <w:hyperlink w:anchor="_Toc474156631" w:history="1">
             <w:r>
               <w:rPr>
                 <w:rStyle w:val="Hyperlink"/>
@@ -2275,7 +2322,7 @@
                 <w:noProof/>
                 <w:webHidden/>
               </w:rPr>
-              <w:instrText xml:space="preserve"> PAGEREF _Toc474075592 \h </w:instrText>
+              <w:instrText xml:space="preserve"> PAGEREF _Toc474156631 \h </w:instrText>
             </w:r>
             <w:r>
               <w:rPr>
@@ -2317,7 +2364,7 @@
               <w:noProof/>
             </w:rPr>
           </w:pPr>
-          <w:hyperlink w:anchor="_Toc474075593" w:history="1">
+          <w:hyperlink w:anchor="_Toc474156632" w:history="1">
             <w:r>
               <w:rPr>
                 <w:rStyle w:val="Hyperlink"/>
@@ -2344,7 +2391,7 @@
                 <w:noProof/>
                 <w:webHidden/>
               </w:rPr>
-              <w:instrText xml:space="preserve"> PAGEREF _Toc474075593 \h </w:instrText>
+              <w:instrText xml:space="preserve"> PAGEREF _Toc474156632 \h </w:instrText>
             </w:r>
             <w:r>
               <w:rPr>
@@ -2386,7 +2433,7 @@
               <w:noProof/>
             </w:rPr>
           </w:pPr>
-          <w:hyperlink w:anchor="_Toc474075594" w:history="1">
+          <w:hyperlink w:anchor="_Toc474156633" w:history="1">
             <w:r>
               <w:rPr>
                 <w:rStyle w:val="Hyperlink"/>
@@ -2413,7 +2460,7 @@
                 <w:noProof/>
                 <w:webHidden/>
               </w:rPr>
-              <w:instrText xml:space="preserve"> PAGEREF _Toc474075594 \h </w:instrText>
+              <w:instrText xml:space="preserve"> PAGEREF _Toc474156633 \h </w:instrText>
             </w:r>
             <w:r>
               <w:rPr>
@@ -2455,7 +2502,7 @@
               <w:noProof/>
             </w:rPr>
           </w:pPr>
-          <w:hyperlink w:anchor="_Toc474075595" w:history="1">
+          <w:hyperlink w:anchor="_Toc474156634" w:history="1">
             <w:r>
               <w:rPr>
                 <w:rStyle w:val="Hyperlink"/>
@@ -2482,7 +2529,7 @@
                 <w:noProof/>
                 <w:webHidden/>
               </w:rPr>
-              <w:instrText xml:space="preserve"> PAGEREF _Toc474075595 \h </w:instrText>
+              <w:instrText xml:space="preserve"> PAGEREF _Toc474156634 \h </w:instrText>
             </w:r>
             <w:r>
               <w:rPr>
@@ -2524,7 +2571,7 @@
               <w:noProof/>
             </w:rPr>
           </w:pPr>
-          <w:hyperlink w:anchor="_Toc474075596" w:history="1">
+          <w:hyperlink w:anchor="_Toc474156635" w:history="1">
             <w:r>
               <w:rPr>
                 <w:rStyle w:val="Hyperlink"/>
@@ -2551,7 +2598,7 @@
                 <w:noProof/>
                 <w:webHidden/>
               </w:rPr>
-              <w:instrText xml:space="preserve"> PAGEREF _Toc474075596 \h </w:instrText>
+              <w:instrText xml:space="preserve"> PAGEREF _Toc474156635 \h </w:instrText>
             </w:r>
             <w:r>
               <w:rPr>
@@ -2593,7 +2640,7 @@
               <w:noProof/>
             </w:rPr>
           </w:pPr>
-          <w:hyperlink w:anchor="_Toc474075597" w:history="1">
+          <w:hyperlink w:anchor="_Toc474156636" w:history="1">
             <w:r>
               <w:rPr>
                 <w:rStyle w:val="Hyperlink"/>
@@ -2620,7 +2667,7 @@
                 <w:noProof/>
                 <w:webHidden/>
               </w:rPr>
-              <w:instrText xml:space="preserve"> PAGEREF _Toc474075597 \h </w:instrText>
+              <w:instrText xml:space="preserve"> PAGEREF _Toc474156636 \h </w:instrText>
             </w:r>
             <w:r>
               <w:rPr>
@@ -2662,7 +2709,7 @@
               <w:noProof/>
             </w:rPr>
           </w:pPr>
-          <w:hyperlink w:anchor="_Toc474075598" w:history="1">
+          <w:hyperlink w:anchor="_Toc474156637" w:history="1">
             <w:r>
               <w:rPr>
                 <w:rStyle w:val="Hyperlink"/>
@@ -2689,7 +2736,7 @@
                 <w:noProof/>
                 <w:webHidden/>
               </w:rPr>
-              <w:instrText xml:space="preserve"> PAGEREF _Toc474075598 \h </w:instrText>
+              <w:instrText xml:space="preserve"> PAGEREF _Toc474156637 \h </w:instrText>
             </w:r>
             <w:r>
               <w:rPr>
@@ -2731,7 +2778,7 @@
               <w:noProof/>
             </w:rPr>
           </w:pPr>
-          <w:hyperlink w:anchor="_Toc474075599" w:history="1">
+          <w:hyperlink w:anchor="_Toc474156638" w:history="1">
             <w:r>
               <w:rPr>
                 <w:rStyle w:val="Hyperlink"/>
@@ -2758,7 +2805,7 @@
                 <w:noProof/>
                 <w:webHidden/>
               </w:rPr>
-              <w:instrText xml:space="preserve"> PAGEREF _Toc474075599 \h </w:instrText>
+              <w:instrText xml:space="preserve"> PAGEREF _Toc474156638 \h </w:instrText>
             </w:r>
             <w:r>
               <w:rPr>
@@ -2800,7 +2847,7 @@
               <w:noProof/>
             </w:rPr>
           </w:pPr>
-          <w:hyperlink w:anchor="_Toc474075600" w:history="1">
+          <w:hyperlink w:anchor="_Toc474156639" w:history="1">
             <w:r>
               <w:rPr>
                 <w:rStyle w:val="Hyperlink"/>
@@ -2827,7 +2874,7 @@
                 <w:noProof/>
                 <w:webHidden/>
               </w:rPr>
-              <w:instrText xml:space="preserve"> PAGEREF _Toc474075600 \h </w:instrText>
+              <w:instrText xml:space="preserve"> PAGEREF _Toc474156639 \h </w:instrText>
             </w:r>
             <w:r>
               <w:rPr>
@@ -2869,7 +2916,7 @@
               <w:noProof/>
             </w:rPr>
           </w:pPr>
-          <w:hyperlink w:anchor="_Toc474075601" w:history="1">
+          <w:hyperlink w:anchor="_Toc474156640" w:history="1">
             <w:r>
               <w:rPr>
                 <w:rStyle w:val="Hyperlink"/>
@@ -2896,7 +2943,7 @@
                 <w:noProof/>
                 <w:webHidden/>
               </w:rPr>
-              <w:instrText xml:space="preserve"> PAGEREF _Toc474075601 \h </w:instrText>
+              <w:instrText xml:space="preserve"> PAGEREF _Toc474156640 \h </w:instrText>
             </w:r>
             <w:r>
               <w:rPr>
@@ -2938,7 +2985,7 @@
               <w:noProof/>
             </w:rPr>
           </w:pPr>
-          <w:hyperlink w:anchor="_Toc474075602" w:history="1">
+          <w:hyperlink w:anchor="_Toc474156641" w:history="1">
             <w:r>
               <w:rPr>
                 <w:rStyle w:val="Hyperlink"/>
@@ -2965,7 +3012,7 @@
                 <w:noProof/>
                 <w:webHidden/>
               </w:rPr>
-              <w:instrText xml:space="preserve"> PAGEREF _Toc474075602 \h </w:instrText>
+              <w:instrText xml:space="preserve"> PAGEREF _Toc474156641 \h </w:instrText>
             </w:r>
             <w:r>
               <w:rPr>
@@ -3007,7 +3054,7 @@
               <w:noProof/>
             </w:rPr>
           </w:pPr>
-          <w:hyperlink w:anchor="_Toc474075603" w:history="1">
+          <w:hyperlink w:anchor="_Toc474156642" w:history="1">
             <w:r>
               <w:rPr>
                 <w:rStyle w:val="Hyperlink"/>
@@ -3034,7 +3081,7 @@
                 <w:noProof/>
                 <w:webHidden/>
               </w:rPr>
-              <w:instrText xml:space="preserve"> PAGEREF _Toc474075603 \h </w:instrText>
+              <w:instrText xml:space="preserve"> PAGEREF _Toc474156642 \h </w:instrText>
             </w:r>
             <w:r>
               <w:rPr>
@@ -3076,7 +3123,7 @@
               <w:noProof/>
             </w:rPr>
           </w:pPr>
-          <w:hyperlink w:anchor="_Toc474075604" w:history="1">
+          <w:hyperlink w:anchor="_Toc474156643" w:history="1">
             <w:r>
               <w:rPr>
                 <w:rStyle w:val="Hyperlink"/>
@@ -3103,7 +3150,7 @@
                 <w:noProof/>
                 <w:webHidden/>
               </w:rPr>
-              <w:instrText xml:space="preserve"> PAGEREF _Toc474075604 \h </w:instrText>
+              <w:instrText xml:space="preserve"> PAGEREF _Toc474156643 \h </w:instrText>
             </w:r>
             <w:r>
               <w:rPr>
@@ -3145,7 +3192,7 @@
               <w:noProof/>
             </w:rPr>
           </w:pPr>
-          <w:hyperlink w:anchor="_Toc474075605" w:history="1">
+          <w:hyperlink w:anchor="_Toc474156644" w:history="1">
             <w:r>
               <w:rPr>
                 <w:rStyle w:val="Hyperlink"/>
@@ -3172,7 +3219,7 @@
                 <w:noProof/>
                 <w:webHidden/>
               </w:rPr>
-              <w:instrText xml:space="preserve"> PAGEREF _Toc474075605 \h </w:instrText>
+              <w:instrText xml:space="preserve"> PAGEREF _Toc474156644 \h </w:instrText>
             </w:r>
             <w:r>
               <w:rPr>
@@ -3214,7 +3261,7 @@
               <w:noProof/>
             </w:rPr>
           </w:pPr>
-          <w:hyperlink w:anchor="_Toc474075606" w:history="1">
+          <w:hyperlink w:anchor="_Toc474156645" w:history="1">
             <w:r>
               <w:rPr>
                 <w:rStyle w:val="Hyperlink"/>
@@ -3241,7 +3288,7 @@
                 <w:noProof/>
                 <w:webHidden/>
               </w:rPr>
-              <w:instrText xml:space="preserve"> PAGEREF _Toc474075606 \h </w:instrText>
+              <w:instrText xml:space="preserve"> PAGEREF _Toc474156645 \h </w:instrText>
             </w:r>
             <w:r>
               <w:rPr>
@@ -3283,7 +3330,7 @@
               <w:noProof/>
             </w:rPr>
           </w:pPr>
-          <w:hyperlink w:anchor="_Toc474075607" w:history="1">
+          <w:hyperlink w:anchor="_Toc474156646" w:history="1">
             <w:r>
               <w:rPr>
                 <w:rStyle w:val="Hyperlink"/>
@@ -3310,7 +3357,7 @@
                 <w:noProof/>
                 <w:webHidden/>
               </w:rPr>
-              <w:instrText xml:space="preserve"> PAGEREF _Toc474075607 \h </w:instrText>
+              <w:instrText xml:space="preserve"> PAGEREF _Toc474156646 \h </w:instrText>
             </w:r>
             <w:r>
               <w:rPr>
@@ -3352,7 +3399,7 @@
               <w:noProof/>
             </w:rPr>
           </w:pPr>
-          <w:hyperlink w:anchor="_Toc474075608" w:history="1">
+          <w:hyperlink w:anchor="_Toc474156647" w:history="1">
             <w:r>
               <w:rPr>
                 <w:rStyle w:val="Hyperlink"/>
@@ -3379,7 +3426,7 @@
                 <w:noProof/>
                 <w:webHidden/>
               </w:rPr>
-              <w:instrText xml:space="preserve"> PAGEREF _Toc474075608 \h </w:instrText>
+              <w:instrText xml:space="preserve"> PAGEREF _Toc474156647 \h </w:instrText>
             </w:r>
             <w:r>
               <w:rPr>
@@ -3421,7 +3468,7 @@
               <w:noProof/>
             </w:rPr>
           </w:pPr>
-          <w:hyperlink w:anchor="_Toc474075609" w:history="1">
+          <w:hyperlink w:anchor="_Toc474156648" w:history="1">
             <w:r>
               <w:rPr>
                 <w:rStyle w:val="Hyperlink"/>
@@ -3448,7 +3495,7 @@
                 <w:noProof/>
                 <w:webHidden/>
               </w:rPr>
-              <w:instrText xml:space="preserve"> PAGEREF _Toc474075609 \h </w:instrText>
+              <w:instrText xml:space="preserve"> PAGEREF _Toc474156648 \h </w:instrText>
             </w:r>
             <w:r>
               <w:rPr>
@@ -3518,7 +3565,7 @@
           <w:rFonts w:eastAsiaTheme="minorHAnsi"/>
         </w:rPr>
       </w:pPr>
-      <w:bookmarkStart w:id="0" w:name="_Toc474075563"/>
+      <w:bookmarkStart w:id="1" w:name="_Toc474156602"/>
       <w:r>
         <w:rPr>
           <w:rFonts w:eastAsiaTheme="minorHAnsi"/>
@@ -3526,7 +3573,7 @@
         <w:lastRenderedPageBreak/>
         <w:t>Notes</w:t>
       </w:r>
-      <w:bookmarkEnd w:id="0"/>
+      <w:bookmarkEnd w:id="1"/>
     </w:p>
     <w:p>
       <w:r>
@@ -3537,11 +3584,11 @@
       <w:pPr>
         <w:pStyle w:val="Heading1"/>
       </w:pPr>
-      <w:bookmarkStart w:id="1" w:name="_Toc474075564"/>
+      <w:bookmarkStart w:id="2" w:name="_Toc474156603"/>
       <w:r>
         <w:t>Executive Summary</w:t>
       </w:r>
-      <w:bookmarkEnd w:id="1"/>
+      <w:bookmarkEnd w:id="2"/>
     </w:p>
     <w:p>
       <w:r>
@@ -3573,8 +3620,6 @@
       <w:r>
         <w:t>, born in March 1994,</w:t>
       </w:r>
-      <w:bookmarkStart w:id="2" w:name="_GoBack"/>
-      <w:bookmarkEnd w:id="2"/>
       <w:r>
         <w:t xml:space="preserve"> was tested in the 99.9</w:t>
       </w:r>
@@ -3654,7 +3699,7 @@
       <w:pPr>
         <w:pStyle w:val="Heading1"/>
       </w:pPr>
-      <w:bookmarkStart w:id="3" w:name="_Toc474075565"/>
+      <w:bookmarkStart w:id="3" w:name="_Toc474156604"/>
       <w:r>
         <w:lastRenderedPageBreak/>
         <w:t>Product</w:t>
@@ -3666,7 +3711,7 @@
       <w:pPr>
         <w:pStyle w:val="Heading2"/>
       </w:pPr>
-      <w:bookmarkStart w:id="4" w:name="_Toc474075566"/>
+      <w:bookmarkStart w:id="4" w:name="_Toc474156605"/>
       <w:r>
         <w:t>Elevator Pitch</w:t>
       </w:r>
@@ -3691,7 +3736,7 @@
       <w:pPr>
         <w:pStyle w:val="Heading2"/>
       </w:pPr>
-      <w:bookmarkStart w:id="5" w:name="_Toc474075567"/>
+      <w:bookmarkStart w:id="5" w:name="_Toc474156606"/>
       <w:r>
         <w:t>Business Overview</w:t>
       </w:r>
@@ -3725,7 +3770,7 @@
       <w:pPr>
         <w:pStyle w:val="Heading2"/>
       </w:pPr>
-      <w:bookmarkStart w:id="6" w:name="_Toc474075568"/>
+      <w:bookmarkStart w:id="6" w:name="_Toc474156607"/>
       <w:r>
         <w:t>Description</w:t>
       </w:r>
@@ -3747,7 +3792,7 @@
       <w:pPr>
         <w:pStyle w:val="Heading2"/>
       </w:pPr>
-      <w:bookmarkStart w:id="7" w:name="_Toc474075569"/>
+      <w:bookmarkStart w:id="7" w:name="_Toc474156608"/>
       <w:r>
         <w:t>Benefits</w:t>
       </w:r>
@@ -3868,7 +3913,7 @@
       <w:pPr>
         <w:pStyle w:val="Heading2"/>
       </w:pPr>
-      <w:bookmarkStart w:id="8" w:name="_Toc474075570"/>
+      <w:bookmarkStart w:id="8" w:name="_Toc474156609"/>
       <w:r>
         <w:t>Example of Use</w:t>
       </w:r>
@@ -3894,7 +3939,7 @@
       <w:pPr>
         <w:pStyle w:val="Heading2"/>
       </w:pPr>
-      <w:bookmarkStart w:id="9" w:name="_Toc474075571"/>
+      <w:bookmarkStart w:id="9" w:name="_Toc474156610"/>
       <w:r>
         <w:t>Mission Statement</w:t>
       </w:r>
@@ -3902,7 +3947,7 @@
     </w:p>
     <w:p>
       <w:r>
-        <w:t>To engage everyone in problem-solving, using the scientific method, ethics, and practical philosophy as the most meritable methods. To ensure that, through Methodocracy, humanity always has the ability to problem solve as much and as fast as possible.</w:t>
+        <w:t>To engage everyone in problem-solving, using the scientific method, ethics, and practical philosophy as the most meritable methods. To educate users on solutions by having the entire process transparent. To ensure that, through Methodocracy, humanity always has the ability to problem solve as much and as fast as possible.</w:t>
       </w:r>
     </w:p>
     <w:p/>
@@ -3910,7 +3955,7 @@
       <w:pPr>
         <w:pStyle w:val="Heading2"/>
       </w:pPr>
-      <w:bookmarkStart w:id="10" w:name="_Toc474075572"/>
+      <w:bookmarkStart w:id="10" w:name="_Toc474156611"/>
       <w:r>
         <w:t>Vision Statement</w:t>
       </w:r>
@@ -3926,7 +3971,7 @@
       <w:pPr>
         <w:pStyle w:val="Heading2"/>
       </w:pPr>
-      <w:bookmarkStart w:id="11" w:name="_Toc474075573"/>
+      <w:bookmarkStart w:id="11" w:name="_Toc474156612"/>
       <w:r>
         <w:t>Future Development Plans</w:t>
       </w:r>
@@ -3974,7 +4019,7 @@
       <w:pPr>
         <w:pStyle w:val="Heading2"/>
       </w:pPr>
-      <w:bookmarkStart w:id="12" w:name="_Toc474075574"/>
+      <w:bookmarkStart w:id="12" w:name="_Toc474156613"/>
       <w:r>
         <w:t>License and Git/GitHub Information</w:t>
       </w:r>
@@ -4028,7 +4073,7 @@
       <w:pPr>
         <w:pStyle w:val="Heading1"/>
       </w:pPr>
-      <w:bookmarkStart w:id="13" w:name="_Toc474075575"/>
+      <w:bookmarkStart w:id="13" w:name="_Toc474156614"/>
       <w:r>
         <w:lastRenderedPageBreak/>
         <w:t>Marketing Plan</w:t>
@@ -4040,7 +4085,7 @@
       <w:pPr>
         <w:pStyle w:val="Heading2"/>
       </w:pPr>
-      <w:bookmarkStart w:id="14" w:name="_Toc474075576"/>
+      <w:bookmarkStart w:id="14" w:name="_Toc474156615"/>
       <w:r>
         <w:t>Market and Sub-Sectors of the Market Definition</w:t>
       </w:r>
@@ -4110,7 +4155,7 @@
       <w:pPr>
         <w:pStyle w:val="Heading2"/>
       </w:pPr>
-      <w:bookmarkStart w:id="15" w:name="_Toc474075577"/>
+      <w:bookmarkStart w:id="15" w:name="_Toc474156616"/>
       <w:r>
         <w:t>Trends of the Market</w:t>
       </w:r>
@@ -4158,7 +4203,7 @@
           <w:szCs w:val="21"/>
         </w:rPr>
       </w:pPr>
-      <w:bookmarkStart w:id="16" w:name="_Toc474075578"/>
+      <w:bookmarkStart w:id="16" w:name="_Toc474156617"/>
       <w:r>
         <w:rPr>
           <w:b/>
@@ -4236,7 +4281,7 @@
           <w:szCs w:val="23"/>
         </w:rPr>
       </w:pPr>
-      <w:bookmarkStart w:id="17" w:name="_Toc474075579"/>
+      <w:bookmarkStart w:id="17" w:name="_Toc474156618"/>
       <w:r>
         <w:rPr>
           <w:b/>
@@ -4267,7 +4312,7 @@
           <w:szCs w:val="21"/>
         </w:rPr>
       </w:pPr>
-      <w:bookmarkStart w:id="18" w:name="_Toc474075580"/>
+      <w:bookmarkStart w:id="18" w:name="_Toc474156619"/>
       <w:r>
         <w:rPr>
           <w:b/>
@@ -4298,7 +4343,7 @@
           <w:szCs w:val="21"/>
         </w:rPr>
       </w:pPr>
-      <w:bookmarkStart w:id="19" w:name="_Toc474075581"/>
+      <w:bookmarkStart w:id="19" w:name="_Toc474156620"/>
       <w:r>
         <w:rPr>
           <w:b/>
@@ -4329,7 +4374,7 @@
           <w:szCs w:val="21"/>
         </w:rPr>
       </w:pPr>
-      <w:bookmarkStart w:id="20" w:name="_Toc474075582"/>
+      <w:bookmarkStart w:id="20" w:name="_Toc474156621"/>
       <w:r>
         <w:rPr>
           <w:b/>
@@ -4360,7 +4405,7 @@
           <w:szCs w:val="21"/>
         </w:rPr>
       </w:pPr>
-      <w:bookmarkStart w:id="21" w:name="_Toc474075583"/>
+      <w:bookmarkStart w:id="21" w:name="_Toc474156622"/>
       <w:r>
         <w:rPr>
           <w:b/>
@@ -4391,7 +4436,7 @@
           <w:szCs w:val="21"/>
         </w:rPr>
       </w:pPr>
-      <w:bookmarkStart w:id="22" w:name="_Toc474075584"/>
+      <w:bookmarkStart w:id="22" w:name="_Toc474156623"/>
       <w:r>
         <w:rPr>
           <w:b/>
@@ -4413,7 +4458,7 @@
       <w:pPr>
         <w:pStyle w:val="Heading2"/>
       </w:pPr>
-      <w:bookmarkStart w:id="23" w:name="_Toc474075585"/>
+      <w:bookmarkStart w:id="23" w:name="_Toc474156624"/>
       <w:r>
         <w:t>Need of the Product</w:t>
       </w:r>
@@ -4488,7 +4533,7 @@
       <w:pPr>
         <w:pStyle w:val="Heading2"/>
       </w:pPr>
-      <w:bookmarkStart w:id="24" w:name="_Toc474075586"/>
+      <w:bookmarkStart w:id="24" w:name="_Toc474156625"/>
       <w:r>
         <w:t>Direct Competitors</w:t>
       </w:r>
@@ -4525,7 +4570,7 @@
       <w:pPr>
         <w:pStyle w:val="Heading2"/>
       </w:pPr>
-      <w:bookmarkStart w:id="25" w:name="_Toc474075587"/>
+      <w:bookmarkStart w:id="25" w:name="_Toc474156626"/>
       <w:r>
         <w:t>Indirect Competitors</w:t>
       </w:r>
@@ -4541,7 +4586,7 @@
       <w:pPr>
         <w:pStyle w:val="Heading2"/>
       </w:pPr>
-      <w:bookmarkStart w:id="26" w:name="_Toc474075588"/>
+      <w:bookmarkStart w:id="26" w:name="_Toc474156627"/>
       <w:r>
         <w:t>Competitive Advantage</w:t>
       </w:r>
@@ -4645,7 +4690,7 @@
       <w:pPr>
         <w:pStyle w:val="Heading2"/>
       </w:pPr>
-      <w:bookmarkStart w:id="27" w:name="_Toc474075589"/>
+      <w:bookmarkStart w:id="27" w:name="_Toc474156628"/>
       <w:r>
         <w:lastRenderedPageBreak/>
         <w:t>Distribution Channels and Promotional Efforts</w:t>
@@ -4701,7 +4746,7 @@
       <w:pPr>
         <w:pStyle w:val="Heading1"/>
       </w:pPr>
-      <w:bookmarkStart w:id="28" w:name="_Toc474075590"/>
+      <w:bookmarkStart w:id="28" w:name="_Toc474156629"/>
       <w:r>
         <w:t>Operational Plan</w:t>
       </w:r>
@@ -4712,7 +4757,7 @@
       <w:pPr>
         <w:pStyle w:val="Heading2"/>
       </w:pPr>
-      <w:bookmarkStart w:id="29" w:name="_Toc474075591"/>
+      <w:bookmarkStart w:id="29" w:name="_Toc474156630"/>
       <w:r>
         <w:t>Objectives</w:t>
       </w:r>
@@ -4801,7 +4846,7 @@
       <w:pPr>
         <w:pStyle w:val="Heading2"/>
       </w:pPr>
-      <w:bookmarkStart w:id="30" w:name="_Toc474075592"/>
+      <w:bookmarkStart w:id="30" w:name="_Toc474156631"/>
       <w:r>
         <w:t>Capital Equipment</w:t>
       </w:r>
@@ -4842,7 +4887,7 @@
       <w:pPr>
         <w:pStyle w:val="Heading2"/>
       </w:pPr>
-      <w:bookmarkStart w:id="31" w:name="_Toc474075593"/>
+      <w:bookmarkStart w:id="31" w:name="_Toc474156632"/>
       <w:r>
         <w:t>Development Approach</w:t>
       </w:r>
@@ -4858,7 +4903,7 @@
       <w:pPr>
         <w:pStyle w:val="Heading2"/>
       </w:pPr>
-      <w:bookmarkStart w:id="32" w:name="_Toc474075594"/>
+      <w:bookmarkStart w:id="32" w:name="_Toc474156633"/>
       <w:r>
         <w:lastRenderedPageBreak/>
         <w:t>Maintenance and Evaluation of Development Approach</w:t>
@@ -4875,7 +4920,7 @@
       <w:pPr>
         <w:pStyle w:val="Heading2"/>
       </w:pPr>
-      <w:bookmarkStart w:id="33" w:name="_Toc474075595"/>
+      <w:bookmarkStart w:id="33" w:name="_Toc474156634"/>
       <w:r>
         <w:t>Location</w:t>
       </w:r>
@@ -4891,7 +4936,7 @@
       <w:pPr>
         <w:pStyle w:val="Heading1"/>
       </w:pPr>
-      <w:bookmarkStart w:id="34" w:name="_Toc474075596"/>
+      <w:bookmarkStart w:id="34" w:name="_Toc474156635"/>
       <w:r>
         <w:t>Organizational Structure and Management Team</w:t>
       </w:r>
@@ -4902,7 +4947,7 @@
       <w:pPr>
         <w:pStyle w:val="Heading2"/>
       </w:pPr>
-      <w:bookmarkStart w:id="35" w:name="_Toc474075597"/>
+      <w:bookmarkStart w:id="35" w:name="_Toc474156636"/>
       <w:r>
         <w:t>Organizational Structure</w:t>
       </w:r>
@@ -5618,7 +5663,7 @@
       <w:pPr>
         <w:pStyle w:val="Heading2"/>
       </w:pPr>
-      <w:bookmarkStart w:id="36" w:name="_Toc474075598"/>
+      <w:bookmarkStart w:id="36" w:name="_Toc474156637"/>
       <w:r>
         <w:t>Management Team Description</w:t>
       </w:r>
@@ -5629,7 +5674,7 @@
       <w:pPr>
         <w:pStyle w:val="Heading3"/>
       </w:pPr>
-      <w:bookmarkStart w:id="37" w:name="_Toc474075599"/>
+      <w:bookmarkStart w:id="37" w:name="_Toc474156638"/>
       <w:r>
         <w:t>CEO – Zachary Hebert</w:t>
       </w:r>
@@ -5689,7 +5734,7 @@
       <w:pPr>
         <w:pStyle w:val="Heading2"/>
       </w:pPr>
-      <w:bookmarkStart w:id="38" w:name="_Toc474075600"/>
+      <w:bookmarkStart w:id="38" w:name="_Toc474156639"/>
       <w:r>
         <w:t>Board Description</w:t>
       </w:r>
@@ -5705,7 +5750,7 @@
       <w:pPr>
         <w:pStyle w:val="Heading2"/>
       </w:pPr>
-      <w:bookmarkStart w:id="39" w:name="_Toc474075601"/>
+      <w:bookmarkStart w:id="39" w:name="_Toc474156640"/>
       <w:r>
         <w:t>Expansion Plans</w:t>
       </w:r>
@@ -6793,7 +6838,7 @@
       <w:pPr>
         <w:pStyle w:val="Heading1"/>
       </w:pPr>
-      <w:bookmarkStart w:id="40" w:name="_Toc474075602"/>
+      <w:bookmarkStart w:id="40" w:name="_Toc474156641"/>
       <w:r>
         <w:lastRenderedPageBreak/>
         <w:t>Major Milestones</w:t>
@@ -6938,7 +6983,7 @@
       <w:pPr>
         <w:pStyle w:val="Heading1"/>
       </w:pPr>
-      <w:bookmarkStart w:id="41" w:name="_Toc474075603"/>
+      <w:bookmarkStart w:id="41" w:name="_Toc474156642"/>
       <w:r>
         <w:t>Capital Structure Description</w:t>
       </w:r>
@@ -6978,7 +7023,7 @@
       <w:pPr>
         <w:pStyle w:val="Heading1"/>
       </w:pPr>
-      <w:bookmarkStart w:id="42" w:name="_Toc474075604"/>
+      <w:bookmarkStart w:id="42" w:name="_Toc474156643"/>
       <w:r>
         <w:t>Financial Plan</w:t>
       </w:r>
@@ -6990,7 +7035,7 @@
         <w:pStyle w:val="Heading2"/>
       </w:pPr>
       <w:bookmarkStart w:id="43" w:name="_Toc416383284"/>
-      <w:bookmarkStart w:id="44" w:name="_Toc474075605"/>
+      <w:bookmarkStart w:id="44" w:name="_Toc474156644"/>
       <w:r>
         <w:t>Startup Expenses</w:t>
       </w:r>
@@ -12662,7 +12707,7 @@
       <w:pPr>
         <w:pStyle w:val="Heading1"/>
       </w:pPr>
-      <w:bookmarkStart w:id="45" w:name="_Toc474075606"/>
+      <w:bookmarkStart w:id="45" w:name="_Toc474156645"/>
       <w:r>
         <w:t>Considerations</w:t>
       </w:r>
@@ -12696,7 +12741,7 @@
       <w:pPr>
         <w:pStyle w:val="Heading1"/>
       </w:pPr>
-      <w:bookmarkStart w:id="46" w:name="_Toc474075607"/>
+      <w:bookmarkStart w:id="46" w:name="_Toc474156646"/>
       <w:r>
         <w:lastRenderedPageBreak/>
         <w:t>Appendi</w:t>
@@ -12712,7 +12757,7 @@
         <w:pStyle w:val="Heading2"/>
       </w:pPr>
       <w:bookmarkStart w:id="47" w:name="_Appendix_I:_License"/>
-      <w:bookmarkStart w:id="48" w:name="_Toc474075608"/>
+      <w:bookmarkStart w:id="48" w:name="_Toc474156647"/>
       <w:bookmarkEnd w:id="47"/>
       <w:r>
         <w:t xml:space="preserve">Appendix I: </w:t>
@@ -12780,7 +12825,7 @@
         <w:pStyle w:val="Heading2"/>
       </w:pPr>
       <w:bookmarkStart w:id="49" w:name="_Appendix_II:_Zachary"/>
-      <w:bookmarkStart w:id="50" w:name="_Toc474075609"/>
+      <w:bookmarkStart w:id="50" w:name="_Toc474156648"/>
       <w:bookmarkEnd w:id="49"/>
       <w:r>
         <w:t>Appendix II: Zachary Hebert Resume</w:t>
@@ -13247,7 +13292,7 @@
           <w:rPr>
             <w:noProof/>
           </w:rPr>
-          <w:t>15</w:t>
+          <w:t>2</w:t>
         </w:r>
         <w:r>
           <w:rPr>
@@ -15619,7 +15664,7 @@
 </file>
 
 <file path=customXml/itemProps1.xml><?xml version="1.0" encoding="utf-8"?>
-<ds:datastoreItem xmlns:ds="http://schemas.openxmlformats.org/officeDocument/2006/customXml" ds:itemID="{B621E252-B1D8-45CD-8C02-176AABDD3A3B}">
+<ds:datastoreItem xmlns:ds="http://schemas.openxmlformats.org/officeDocument/2006/customXml" ds:itemID="{7FFEECF2-10EC-4F82-A59E-2C6B2BF588C4}">
   <ds:schemaRefs>
     <ds:schemaRef ds:uri="http://schemas.openxmlformats.org/officeDocument/2006/bibliography"/>
   </ds:schemaRefs>

</xml_diff>

<commit_message>
Adding slides to pitch deck
</commit_message>
<xml_diff>
--- a/Documentation/Company/Business Plan/Business Plan.docx
+++ b/Documentation/Company/Business Plan/Business Plan.docx
@@ -3617,23 +3617,13 @@
         <w:t>Methodocracy Foundation is a technology nonprofit, a scientific and educational charity that develops a</w:t>
       </w:r>
       <w:r>
-        <w:t xml:space="preserve"> free website</w:t>
-      </w:r>
-      <w:bookmarkStart w:id="2" w:name="_GoBack"/>
-      <w:bookmarkEnd w:id="2"/>
-      <w:r>
-        <w:t>, methodocracy.org</w:t>
+        <w:t xml:space="preserve"> free website, methodocracy.org</w:t>
       </w:r>
       <w:r>
         <w:t xml:space="preserve">. </w:t>
       </w:r>
-      <w:proofErr w:type="gramStart"/>
-      <w:r>
-        <w:t>methodocracy.org</w:t>
-      </w:r>
-      <w:proofErr w:type="gramEnd"/>
-      <w:r>
-        <w:t xml:space="preserve"> focuses on solving the world’s problems using the scientific method. It is a discussion network. Unlike discussion boards, which have a tree of posts, entries stand alone and can be connected together in limitless ways. Users collaborate to input data into a knowledge base.</w:t>
+      <w:r>
+        <w:t>methodocracy.org focuses on solving the world’s problems using the scientific method. It is a discussion network. Unlike discussion boards, which have a tree of posts, entries stand alone and can be connected together in limitless ways. Users collaborate to input data into a knowledge base.</w:t>
       </w:r>
     </w:p>
     <w:p>
@@ -3722,146 +3712,139 @@
       <w:pPr>
         <w:pStyle w:val="Heading1"/>
       </w:pPr>
-      <w:bookmarkStart w:id="3" w:name="_Toc474356424"/>
+      <w:bookmarkStart w:id="2" w:name="_Toc474356424"/>
       <w:r>
         <w:lastRenderedPageBreak/>
         <w:t>Product</w:t>
       </w:r>
+      <w:bookmarkEnd w:id="2"/>
+    </w:p>
+    <w:p/>
+    <w:p>
+      <w:pPr>
+        <w:pStyle w:val="Heading2"/>
+      </w:pPr>
+      <w:bookmarkStart w:id="3" w:name="_Toc474356425"/>
+      <w:r>
+        <w:t>Elevator Pitch</w:t>
+      </w:r>
       <w:bookmarkEnd w:id="3"/>
     </w:p>
+    <w:p>
+      <w:r>
+        <w:t>methodocracy.org focuses on solving the world’s problems using the scientific method. It is a discussion network. Unlike discussion boards, which have a tree of posts, entries stand alone and can be connected together in limitless ways. Users collaborate to input data into a knowledge base.</w:t>
+      </w:r>
+    </w:p>
     <w:p/>
     <w:p>
       <w:pPr>
         <w:pStyle w:val="Heading2"/>
       </w:pPr>
-      <w:bookmarkStart w:id="4" w:name="_Toc474356425"/>
-      <w:r>
-        <w:t>Elevator Pitch</w:t>
+      <w:bookmarkStart w:id="4" w:name="_Toc474356426"/>
+      <w:r>
+        <w:t>Business Overview</w:t>
       </w:r>
       <w:bookmarkEnd w:id="4"/>
     </w:p>
     <w:p>
-      <w:proofErr w:type="gramStart"/>
+      <w:r>
+        <w:t>Methodocracy Foundation is a technology nonprofit</w:t>
+      </w:r>
+      <w:r>
+        <w:t>, a</w:t>
+      </w:r>
+      <w:r>
+        <w:t xml:space="preserve"> scientific</w:t>
+      </w:r>
+      <w:r>
+        <w:t xml:space="preserve"> and education</w:t>
+      </w:r>
+      <w:r>
+        <w:t>al</w:t>
+      </w:r>
+      <w:r>
+        <w:t xml:space="preserve"> charity that develops a website: methodocracy.org</w:t>
+      </w:r>
+      <w:r>
+        <w:t>.</w:t>
+      </w:r>
+    </w:p>
+    <w:p/>
+    <w:p>
+      <w:pPr>
+        <w:pStyle w:val="Heading2"/>
+      </w:pPr>
+      <w:bookmarkStart w:id="5" w:name="_Toc474356427"/>
+      <w:r>
+        <w:t>Description</w:t>
+      </w:r>
+      <w:bookmarkEnd w:id="5"/>
+    </w:p>
+    <w:p>
+      <w:r>
+        <w:t xml:space="preserve">Users browse, search, and submit entries into the knowledge base. Entries can disprove, support, replicate, peer-review, allude to, expand upon, break down, summarize, etc. other entries. </w:t>
+      </w:r>
+      <w:r>
+        <w:t xml:space="preserve">Using AI, </w:t>
+      </w:r>
+      <w:bookmarkStart w:id="6" w:name="_GoBack"/>
+      <w:bookmarkEnd w:id="6"/>
+      <w:r>
+        <w:t xml:space="preserve">The website calculates and informs users the status of an entry's strength using this system. </w:t>
+      </w:r>
+      <w:r>
+        <w:t xml:space="preserve">For example, an entry that has been replicated, peer reviewed, and where there are no entries attempting to disprove it is stronger. </w:t>
+      </w:r>
+      <w:r>
+        <w:t>An entry is most meritable if it follows rigorous scientific, ethical</w:t>
+      </w:r>
+      <w:r>
+        <w:t>, and practical philosophical</w:t>
+      </w:r>
+      <w:r>
+        <w:t xml:space="preserve"> methods. An entry is least meritable if it is just an opinion or comment, and is less visible when sorting. Lower merit entries should not be dismissed, however, because they often inspire more meritable entries to be submitted.</w:t>
+      </w:r>
+    </w:p>
+    <w:p>
+      <w:r>
+        <w:t xml:space="preserve">Methodocracy improves upon the idea of a discussion board. A discussion board merely has one type of connection relationship between two documents of information, the relationship between the parent and the child. Some discussion boards choose to order siblings based on post date, others choose to order siblings by vote count. </w:t>
+      </w:r>
+      <w:r>
+        <w:t xml:space="preserve">There can be all kinds of relationships between two documents of information. </w:t>
+      </w:r>
+      <w:r>
+        <w:t>Technology these days is full of knowledge bases, why not have the medium in which users are collaborating and debating be the very same knowledgebase that logs the resolutions for all time.</w:t>
+      </w:r>
+    </w:p>
+    <w:p/>
+    <w:p>
+      <w:pPr>
+        <w:pStyle w:val="Heading2"/>
+      </w:pPr>
+      <w:bookmarkStart w:id="7" w:name="_Toc474356428"/>
+      <w:r>
+        <w:t>Benefits</w:t>
+      </w:r>
+      <w:bookmarkEnd w:id="7"/>
+    </w:p>
+    <w:p>
+      <w:r>
+        <w:t xml:space="preserve">The number of benefits is far too great to list, focus will be put on the </w:t>
+      </w:r>
+      <w:r>
+        <w:t>main points</w:t>
+      </w:r>
+      <w:r>
+        <w:t>.</w:t>
+      </w:r>
+    </w:p>
+    <w:p>
+      <w:r>
+        <w:t xml:space="preserve">The current academic community is broken. </w:t>
+      </w:r>
       <w:r>
         <w:t>methodocracy.org</w:t>
       </w:r>
-      <w:proofErr w:type="gramEnd"/>
-      <w:r>
-        <w:t xml:space="preserve"> focuses on solving the world’s problems using the scientific method. It is a discussion network. Unlike discussion boards, which have a tree of posts, entries stand alone and can be connected together in limitless ways. Users collaborate to input data into a knowledge base.</w:t>
-      </w:r>
-    </w:p>
-    <w:p/>
-    <w:p>
-      <w:pPr>
-        <w:pStyle w:val="Heading2"/>
-      </w:pPr>
-      <w:bookmarkStart w:id="5" w:name="_Toc474356426"/>
-      <w:r>
-        <w:t>Business Overview</w:t>
-      </w:r>
-      <w:bookmarkEnd w:id="5"/>
-    </w:p>
-    <w:p>
-      <w:r>
-        <w:t>Methodocracy Foundation is a technology nonprofit</w:t>
-      </w:r>
-      <w:r>
-        <w:t>, a</w:t>
-      </w:r>
-      <w:r>
-        <w:t xml:space="preserve"> scientific</w:t>
-      </w:r>
-      <w:r>
-        <w:t xml:space="preserve"> and education</w:t>
-      </w:r>
-      <w:r>
-        <w:t>al</w:t>
-      </w:r>
-      <w:r>
-        <w:t xml:space="preserve"> charity that develops a website: methodocracy.org</w:t>
-      </w:r>
-      <w:r>
-        <w:t>.</w:t>
-      </w:r>
-    </w:p>
-    <w:p/>
-    <w:p>
-      <w:pPr>
-        <w:pStyle w:val="Heading2"/>
-      </w:pPr>
-      <w:bookmarkStart w:id="6" w:name="_Toc474356427"/>
-      <w:r>
-        <w:t>Description</w:t>
-      </w:r>
-      <w:bookmarkEnd w:id="6"/>
-    </w:p>
-    <w:p>
-      <w:r>
-        <w:t xml:space="preserve">Users browse, search, and submit entries into the knowledge base. Entries can disprove, support, replicate, peer-review, allude to, expand upon, break down, summarize, etc. other entries. The website calculates and informs users the status of an entry's strength using this system. </w:t>
-      </w:r>
-      <w:r>
-        <w:t xml:space="preserve">For example, an entry that has been replicated, peer reviewed, and where there are no entries attempting to disprove it is stronger. </w:t>
-      </w:r>
-      <w:r>
-        <w:t>An entry is most meritable if it follows rigorous scientific, ethical</w:t>
-      </w:r>
-      <w:r>
-        <w:t>, and practical philosophical</w:t>
-      </w:r>
-      <w:r>
-        <w:t xml:space="preserve"> methods. An entry is least meritable if it is just an opinion or comment, and is less visible when sorting. Lower merit entries should not be dismissed, however, because they often inspire more meritable entries to be submitted.</w:t>
-      </w:r>
-    </w:p>
-    <w:p>
-      <w:r>
-        <w:t xml:space="preserve">Methodocracy improves upon the idea of a discussion board. A discussion board merely has one type of connection relationship between two documents of information, the relationship between the parent and the child. Some discussion boards choose to order siblings based on </w:t>
-      </w:r>
-      <w:proofErr w:type="spellStart"/>
-      <w:r>
-        <w:t>post date</w:t>
-      </w:r>
-      <w:proofErr w:type="spellEnd"/>
-      <w:r>
-        <w:t xml:space="preserve">, others choose to order siblings by vote count. </w:t>
-      </w:r>
-      <w:r>
-        <w:t xml:space="preserve">There can be all kinds of relationships between two documents of information. </w:t>
-      </w:r>
-      <w:r>
-        <w:t>Technology these days is full of knowledge bases, why not have the medium in which users are collaborating and debating be the very same knowledgebase that logs the resolutions for all time.</w:t>
-      </w:r>
-    </w:p>
-    <w:p/>
-    <w:p>
-      <w:pPr>
-        <w:pStyle w:val="Heading2"/>
-      </w:pPr>
-      <w:bookmarkStart w:id="7" w:name="_Toc474356428"/>
-      <w:r>
-        <w:t>Benefits</w:t>
-      </w:r>
-      <w:bookmarkEnd w:id="7"/>
-    </w:p>
-    <w:p>
-      <w:r>
-        <w:t xml:space="preserve">The number of benefits is far too great to list, focus will be put on the </w:t>
-      </w:r>
-      <w:r>
-        <w:t>main points</w:t>
-      </w:r>
-      <w:r>
-        <w:t>.</w:t>
-      </w:r>
-    </w:p>
-    <w:p>
-      <w:r>
-        <w:t xml:space="preserve">The current academic community is broken. </w:t>
-      </w:r>
-      <w:proofErr w:type="gramStart"/>
-      <w:r>
-        <w:t>methodocracy.org</w:t>
-      </w:r>
-      <w:proofErr w:type="gramEnd"/>
       <w:r>
         <w:t xml:space="preserve"> will:</w:t>
       </w:r>
@@ -4685,15 +4668,7 @@
     </w:p>
     <w:p>
       <w:r>
-        <w:t xml:space="preserve">The current academic community is broken. </w:t>
-      </w:r>
-      <w:proofErr w:type="gramStart"/>
-      <w:r>
-        <w:t>methodocracy.org</w:t>
-      </w:r>
-      <w:proofErr w:type="gramEnd"/>
-      <w:r>
-        <w:t xml:space="preserve"> will:</w:t>
+        <w:t>The current academic community is broken. methodocracy.org will:</w:t>
       </w:r>
     </w:p>
     <w:p>
@@ -4826,15 +4801,7 @@
     <w:p>
       <w:r>
         <w:lastRenderedPageBreak/>
-        <w:t>Funding will be encouraged to take place through the website or other public means so that Methodocracy Foundation meets the Public Support Clause of 501(c</w:t>
-      </w:r>
-      <w:proofErr w:type="gramStart"/>
-      <w:r>
-        <w:t>)(</w:t>
-      </w:r>
-      <w:proofErr w:type="gramEnd"/>
-      <w:r>
-        <w:t>3) organizations.</w:t>
+        <w:t>Funding will be encouraged to take place through the website or other public means so that Methodocracy Foundation meets the Public Support Clause of 501(c)(3) organizations.</w:t>
       </w:r>
     </w:p>
     <w:p/>
@@ -5784,15 +5751,7 @@
         <w:t>th</w:t>
       </w:r>
       <w:r>
-        <w:t xml:space="preserve"> percentile for intelligence and was put into the Seminar education program in K-12. Seminar is an advanced class program within the larger and more inclusive advanced program: </w:t>
-      </w:r>
-      <w:proofErr w:type="gramStart"/>
-      <w:r>
-        <w:t>G.A.T.E..</w:t>
-      </w:r>
-      <w:proofErr w:type="gramEnd"/>
-      <w:r>
-        <w:t xml:space="preserve"> </w:t>
+        <w:t xml:space="preserve"> percentile for intelligence and was put into the Seminar education program in K-12. Seminar is an advanced class program within the larger and more inclusive advanced program: G.A.T.E.. </w:t>
       </w:r>
       <w:r>
         <w:t>Zachary has accrued life experience in a variety of disciplines by taking risks</w:t>
@@ -7109,15 +7068,7 @@
         <w:t xml:space="preserve">There are no subsidiary relationships. </w:t>
       </w:r>
       <w:r>
-        <w:t>Methodocracy Foundation cannot offer equity as it is a 501(c</w:t>
-      </w:r>
-      <w:proofErr w:type="gramStart"/>
-      <w:r>
-        <w:t>)(</w:t>
-      </w:r>
-      <w:proofErr w:type="gramEnd"/>
-      <w:r>
-        <w:t>3) organization.</w:t>
+        <w:t>Methodocracy Foundation cannot offer equity as it is a 501(c)(3) organization.</w:t>
       </w:r>
     </w:p>
     <w:p/>
@@ -12919,15 +12870,7 @@
         <w:spacing w:after="0"/>
       </w:pPr>
       <w:r>
-        <w:t xml:space="preserve">    Methodocracy TM and methodocracy.org TM are trademarks of Methodocracy Foundation (C</w:t>
-      </w:r>
-      <w:proofErr w:type="gramStart"/>
-      <w:r>
-        <w:t>)2014</w:t>
-      </w:r>
-      <w:proofErr w:type="gramEnd"/>
-      <w:r>
-        <w:t>, and all rights to that TM are reserved. Any modified versions are required to be marked as changed, so that their problems will not be attributed erroneously to authors of previous versions. And the name Methodocracy TM should be clearly labeled as the source of your work as long as any part of this work remains intact in part or in whole.</w:t>
+        <w:t xml:space="preserve">    Methodocracy TM and methodocracy.org TM are trademarks of Methodocracy Foundation (C)2014, and all rights to that TM are reserved. Any modified versions are required to be marked as changed, so that their problems will not be attributed erroneously to authors of previous versions. And the name Methodocracy TM should be clearly labeled as the source of your work as long as any part of this work remains intact in part or in whole.</w:t>
       </w:r>
     </w:p>
     <w:p/>
@@ -13069,15 +13012,7 @@
         <w:ind w:firstLine="720"/>
       </w:pPr>
       <w:r>
-        <w:t xml:space="preserve">San Bernardino Valley College, Business, Computer Science, </w:t>
-      </w:r>
-      <w:proofErr w:type="gramStart"/>
-      <w:r>
-        <w:t>Spring</w:t>
-      </w:r>
-      <w:proofErr w:type="gramEnd"/>
-      <w:r>
-        <w:t xml:space="preserve"> 2013 – Spring 2016</w:t>
+        <w:t>San Bernardino Valley College, Business, Computer Science, Spring 2013 – Spring 2016</w:t>
       </w:r>
     </w:p>
     <w:p>
@@ -13411,7 +13346,7 @@
           <w:rPr>
             <w:noProof/>
           </w:rPr>
-          <w:t>5</w:t>
+          <w:t>15</w:t>
         </w:r>
         <w:r>
           <w:rPr>
@@ -15783,7 +15718,7 @@
 </file>
 
 <file path=customXml/itemProps1.xml><?xml version="1.0" encoding="utf-8"?>
-<ds:datastoreItem xmlns:ds="http://schemas.openxmlformats.org/officeDocument/2006/customXml" ds:itemID="{665CE569-C7BF-4E78-8A2E-2F32D3E9A395}">
+<ds:datastoreItem xmlns:ds="http://schemas.openxmlformats.org/officeDocument/2006/customXml" ds:itemID="{75F4CC2C-54BD-4CA4-8423-7F5E5C21F4C8}">
   <ds:schemaRefs>
     <ds:schemaRef ds:uri="http://schemas.openxmlformats.org/officeDocument/2006/bibliography"/>
   </ds:schemaRefs>

</xml_diff>